<commit_message>
Start intro and add some methods
</commit_message>
<xml_diff>
--- a/ms/Dirichlet-Multinomial_1.0.docx
+++ b/ms/Dirichlet-Multinomial_1.0.docx
@@ -61,6 +61,20 @@
         </w:rPr>
         <w:t>1</w:t>
       </w:r>
+      <w:ins w:id="0" w:author="Kelli Johnson" w:date="2015-09-02T14:09:00Z">
+        <w:r>
+          <w:t>, Ian G. Taylor</w:t>
+        </w:r>
+        <w:r>
+          <w:rPr>
+            <w:vertAlign w:val="superscript"/>
+            <w:rPrChange w:id="1" w:author="Kelli Johnson" w:date="2015-09-02T14:09:00Z">
+              <w:rPr/>
+            </w:rPrChange>
+          </w:rPr>
+          <w:t>1</w:t>
+        </w:r>
+      </w:ins>
     </w:p>
     <w:p>
       <w:pPr>
@@ -154,25 +168,27 @@
       </w:r>
       <w:proofErr w:type="spellEnd"/>
       <w:r>
-        <w:t xml:space="preserve">-Multinomial (DM) distribution into Stock Synthesis, and propose it as a model-based method for estimating effective sample size.  This distribution incorporates one additional parameter per survey (with the option of mirroring its value among fleets), and we show that this parameter represents the ratio of </w:t>
-      </w:r>
-      <w:proofErr w:type="gramStart"/>
-      <w:r>
-        <w:t>nominal</w:t>
-      </w:r>
-      <w:proofErr w:type="gramEnd"/>
-      <w:r>
-        <w:t xml:space="preserve"> (“input”) and effective (“output”) sample size.  We demonstrate this approach using data for Pacific hake, where DM and </w:t>
-      </w:r>
+        <w:t xml:space="preserve">-Multinomial (DM) distribution into Stock Synthesis, and propose it as a model-based method for estimating effective sample size.  This distribution incorporates one additional parameter per survey (with the option of mirroring its value among fleets), and we show that this parameter represents the ratio of nominal (“input”) and effective (“output”) sample size.  We demonstrate this approach using data for Pacific hake, where DM and </w:t>
+      </w:r>
+      <w:ins w:id="2" w:author="Kelli Johnson" w:date="2015-09-02T13:19:00Z">
+        <w:r>
+          <w:t>McAllister-</w:t>
+        </w:r>
+      </w:ins>
       <w:proofErr w:type="spellStart"/>
       <w:r>
         <w:t>Ianelli</w:t>
       </w:r>
       <w:proofErr w:type="spellEnd"/>
-      <w:r>
-        <w:t>-McAllister reweighting approaches give</w:t>
-      </w:r>
-      <w:del w:id="0" w:author="Kelli Johnson" w:date="2015-07-30T05:04:00Z">
+      <w:del w:id="3" w:author="Kelli Johnson" w:date="2015-09-02T13:19:00Z">
+        <w:r>
+          <w:delText>-McAllister</w:delText>
+        </w:r>
+      </w:del>
+      <w:r>
+        <w:t xml:space="preserve"> reweighting approaches give</w:t>
+      </w:r>
+      <w:del w:id="4" w:author="Kelli Johnson" w:date="2015-07-30T05:04:00Z">
         <w:r>
           <w:delText>n</w:delText>
         </w:r>
@@ -180,12 +196,12 @@
       <w:r>
         <w:t xml:space="preserve"> similar and plausible results.  We also use simulation testing to demonstrate the estimation properties of this new estimator, and conclude by recommending further research </w:t>
       </w:r>
-      <w:del w:id="1" w:author="Kelli Johnson" w:date="2015-07-30T05:06:00Z">
+      <w:del w:id="5" w:author="Kelli Johnson" w:date="2015-07-30T05:06:00Z">
         <w:r>
           <w:delText>to generate</w:delText>
         </w:r>
       </w:del>
-      <w:ins w:id="2" w:author="Kelli Johnson" w:date="2015-07-30T05:06:00Z">
+      <w:ins w:id="6" w:author="Kelli Johnson" w:date="2015-07-30T05:06:00Z">
         <w:r>
           <w:t>of</w:t>
         </w:r>
@@ -193,7 +209,7 @@
       <w:r>
         <w:t xml:space="preserve"> computationally efficient estimators of effective sample size </w:t>
       </w:r>
-      <w:del w:id="3" w:author="Kelli Johnson" w:date="2015-07-30T05:06:00Z">
+      <w:del w:id="7" w:author="Kelli Johnson" w:date="2015-07-30T05:06:00Z">
         <w:r>
           <w:delText xml:space="preserve">that are </w:delText>
         </w:r>
@@ -210,22 +226,22 @@
       <w:r>
         <w:t xml:space="preserve"> consideration of sampling theory</w:t>
       </w:r>
-      <w:ins w:id="4" w:author="Kelli Johnson" w:date="2015-07-30T05:06:00Z">
+      <w:ins w:id="8" w:author="Kelli Johnson" w:date="2015-07-30T05:06:00Z">
         <w:r>
           <w:t xml:space="preserve"> is desirable rather th</w:t>
         </w:r>
       </w:ins>
-      <w:ins w:id="5" w:author="Kelli Johnson" w:date="2015-07-30T05:07:00Z">
+      <w:ins w:id="9" w:author="Kelli Johnson" w:date="2015-07-30T05:07:00Z">
         <w:r>
           <w:t>a</w:t>
         </w:r>
       </w:ins>
-      <w:ins w:id="6" w:author="Kelli Johnson" w:date="2015-07-30T05:06:00Z">
+      <w:ins w:id="10" w:author="Kelli Johnson" w:date="2015-07-30T05:06:00Z">
         <w:r>
           <w:t xml:space="preserve">n continuing </w:t>
         </w:r>
       </w:ins>
-      <w:ins w:id="7" w:author="Kelli Johnson" w:date="2015-07-30T05:07:00Z">
+      <w:ins w:id="11" w:author="Kelli Johnson" w:date="2015-07-30T05:07:00Z">
         <w:r>
           <w:t>current ad hoc practices</w:t>
         </w:r>
@@ -238,10 +254,10 @@
     <w:p>
       <w:pPr>
         <w:rPr>
-          <w:ins w:id="8" w:author="Kelli Johnson" w:date="2015-08-06T08:17:00Z"/>
-        </w:rPr>
-      </w:pPr>
-      <w:ins w:id="9" w:author="Kelli Johnson" w:date="2015-08-06T08:16:00Z">
+          <w:ins w:id="12" w:author="Kelli Johnson" w:date="2015-08-06T08:17:00Z"/>
+        </w:rPr>
+      </w:pPr>
+      <w:ins w:id="13" w:author="Kelli Johnson" w:date="2015-08-06T08:16:00Z">
         <w:r>
           <w:t xml:space="preserve">Keywords: </w:t>
         </w:r>
@@ -251,14 +267,29 @@
         </w:r>
       </w:ins>
       <w:proofErr w:type="spellEnd"/>
-      <w:ins w:id="10" w:author="Kelli Johnson" w:date="2015-08-06T08:18:00Z">
+      <w:ins w:id="14" w:author="Kelli Johnson" w:date="2015-08-06T08:18:00Z">
         <w:r>
           <w:t>-Multinomial</w:t>
         </w:r>
       </w:ins>
-      <w:ins w:id="11" w:author="Kelli Johnson" w:date="2015-08-06T08:16:00Z">
-        <w:r>
-          <w:t>; Multinomial; stock assessment</w:t>
+      <w:ins w:id="15" w:author="Kelli Johnson" w:date="2015-08-06T08:16:00Z">
+        <w:r>
+          <w:t xml:space="preserve">; </w:t>
+        </w:r>
+      </w:ins>
+      <w:ins w:id="16" w:author="Kelli Johnson" w:date="2015-09-02T14:09:00Z">
+        <w:r>
+          <w:t xml:space="preserve">integrated assessment; </w:t>
+        </w:r>
+      </w:ins>
+      <w:ins w:id="17" w:author="Kelli Johnson" w:date="2015-08-06T08:16:00Z">
+        <w:r>
+          <w:t xml:space="preserve">Multinomial; </w:t>
+        </w:r>
+      </w:ins>
+      <w:ins w:id="18" w:author="Kelli Johnson" w:date="2015-09-02T14:10:00Z">
+        <w:r>
+          <w:t>statistical catch-at-age</w:t>
         </w:r>
       </w:ins>
     </w:p>
@@ -266,10 +297,10 @@
       <w:pPr>
         <w:spacing w:after="200" w:line="276" w:lineRule="auto"/>
         <w:rPr>
-          <w:ins w:id="12" w:author="Kelli Johnson" w:date="2015-08-06T08:17:00Z"/>
-        </w:rPr>
-      </w:pPr>
-      <w:ins w:id="13" w:author="Kelli Johnson" w:date="2015-08-06T08:17:00Z">
+          <w:ins w:id="19" w:author="Kelli Johnson" w:date="2015-08-06T08:17:00Z"/>
+        </w:rPr>
+      </w:pPr>
+      <w:ins w:id="20" w:author="Kelli Johnson" w:date="2015-08-06T08:17:00Z">
         <w:r>
           <w:br w:type="page"/>
         </w:r>
@@ -278,11 +309,11 @@
     <w:p>
       <w:pPr>
         <w:rPr>
-          <w:ins w:id="14" w:author="Kelli Johnson" w:date="2015-08-06T08:17:00Z"/>
+          <w:ins w:id="21" w:author="Kelli Johnson" w:date="2015-08-06T08:17:00Z"/>
           <w:b/>
         </w:rPr>
       </w:pPr>
-      <w:ins w:id="15" w:author="Kelli Johnson" w:date="2015-08-06T08:17:00Z">
+      <w:ins w:id="22" w:author="Kelli Johnson" w:date="2015-08-06T08:17:00Z">
         <w:r>
           <w:rPr>
             <w:b/>
@@ -295,83 +326,119 @@
     <w:p>
       <w:pPr>
         <w:rPr>
-          <w:ins w:id="16" w:author="Kelli Johnson" w:date="2015-08-06T08:54:00Z"/>
-        </w:rPr>
-      </w:pPr>
-      <w:ins w:id="17" w:author="Kelli Johnson" w:date="2015-08-06T08:48:00Z">
+          <w:ins w:id="23" w:author="Kelli Johnson" w:date="2015-08-06T08:54:00Z"/>
+        </w:rPr>
+      </w:pPr>
+      <w:ins w:id="24" w:author="Kelli Johnson" w:date="2015-08-06T08:48:00Z">
         <w:r>
           <w:t xml:space="preserve">Data on commercially exploited marine fish populations typically come from a variety of sources and contain considerable amounts of </w:t>
         </w:r>
       </w:ins>
-      <w:ins w:id="18" w:author="Kelli Johnson" w:date="2015-08-06T08:49:00Z">
+      <w:ins w:id="25" w:author="Kelli Johnson" w:date="2015-08-06T08:49:00Z">
         <w:r>
           <w:t>variability</w:t>
         </w:r>
       </w:ins>
-      <w:ins w:id="19" w:author="Kelli Johnson" w:date="2015-08-06T08:48:00Z">
+      <w:ins w:id="26" w:author="Kelli Johnson" w:date="2015-08-06T08:48:00Z">
         <w:r>
           <w:t>.</w:t>
         </w:r>
       </w:ins>
-      <w:ins w:id="20" w:author="Kelli Johnson" w:date="2015-08-06T08:49:00Z">
+      <w:ins w:id="27" w:author="Kelli Johnson" w:date="2015-08-06T08:49:00Z">
         <w:r>
           <w:t xml:space="preserve"> </w:t>
         </w:r>
       </w:ins>
-      <w:ins w:id="21" w:author="Kelli Johnson" w:date="2015-08-06T08:53:00Z">
-        <w:r>
-          <w:t xml:space="preserve">Theoretical considerations and applied examples suggest that stock assessments are highly sensitive to the weighting of different data sources whenever data sources conflict </w:t>
-        </w:r>
-        <w:r>
-          <w:t xml:space="preserve">regarding parameter estimates. </w:t>
-        </w:r>
-      </w:ins>
-      <w:ins w:id="22" w:author="Kelli Johnson" w:date="2015-08-06T08:59:00Z">
+      <w:ins w:id="28" w:author="Kelli Johnson" w:date="2015-08-06T08:53:00Z">
+        <w:r>
+          <w:t xml:space="preserve">Theoretical considerations and applied examples suggest that </w:t>
+        </w:r>
+      </w:ins>
+      <w:ins w:id="29" w:author="Kelli Johnson" w:date="2015-09-02T12:21:00Z">
+        <w:r>
+          <w:t xml:space="preserve">integrated statistical </w:t>
+        </w:r>
+      </w:ins>
+      <w:ins w:id="30" w:author="Kelli Johnson" w:date="2015-08-06T08:53:00Z">
+        <w:r>
+          <w:t xml:space="preserve">stock assessments are highly sensitive to the weighting of different data sources whenever sources conflict regarding parameter estimates. </w:t>
+        </w:r>
+      </w:ins>
+      <w:ins w:id="31" w:author="Kelli Johnson" w:date="2015-08-06T08:59:00Z">
         <w:r>
           <w:t>Consequently</w:t>
         </w:r>
       </w:ins>
-      <w:ins w:id="23" w:author="Kelli Johnson" w:date="2015-08-06T08:56:00Z">
+      <w:ins w:id="32" w:author="Kelli Johnson" w:date="2015-08-06T08:56:00Z">
         <w:r>
           <w:t xml:space="preserve">, </w:t>
         </w:r>
       </w:ins>
-      <w:ins w:id="24" w:author="Kelli Johnson" w:date="2015-08-06T08:59:00Z">
+      <w:ins w:id="33" w:author="Kelli Johnson" w:date="2015-08-06T08:59:00Z">
         <w:r>
           <w:t xml:space="preserve">the </w:t>
         </w:r>
       </w:ins>
-      <w:ins w:id="25" w:author="Kelli Johnson" w:date="2015-08-06T08:56:00Z">
+      <w:ins w:id="34" w:author="Kelli Johnson" w:date="2015-08-06T08:56:00Z">
         <w:r>
           <w:t xml:space="preserve">status of the stock </w:t>
         </w:r>
       </w:ins>
-      <w:ins w:id="26" w:author="Kelli Johnson" w:date="2015-08-06T08:59:00Z">
+      <w:ins w:id="35" w:author="Kelli Johnson" w:date="2015-08-06T08:59:00Z">
         <w:r>
           <w:t xml:space="preserve">has the potential to be </w:t>
         </w:r>
       </w:ins>
-      <w:ins w:id="27" w:author="Kelli Johnson" w:date="2015-08-06T08:56:00Z">
+      <w:ins w:id="36" w:author="Kelli Johnson" w:date="2015-08-06T08:56:00Z">
         <w:r>
           <w:t xml:space="preserve">highly dependent on </w:t>
         </w:r>
       </w:ins>
-      <w:ins w:id="28" w:author="Kelli Johnson" w:date="2015-08-06T08:59:00Z">
+      <w:ins w:id="37" w:author="Kelli Johnson" w:date="2015-08-06T08:59:00Z">
         <w:r>
           <w:t xml:space="preserve">the method and </w:t>
         </w:r>
       </w:ins>
-      <w:ins w:id="29" w:author="Kelli Johnson" w:date="2015-08-06T08:56:00Z">
+      <w:ins w:id="38" w:author="Kelli Johnson" w:date="2015-08-06T08:56:00Z">
         <w:r>
           <w:t>values used to weight</w:t>
         </w:r>
       </w:ins>
-      <w:ins w:id="30" w:author="Kelli Johnson" w:date="2015-08-06T08:59:00Z">
-        <w:r>
-          <w:t xml:space="preserve"> data sets included in stock assessments</w:t>
-        </w:r>
-      </w:ins>
-      <w:ins w:id="31" w:author="Kelli Johnson" w:date="2015-08-06T08:56:00Z">
+      <w:ins w:id="39" w:author="Kelli Johnson" w:date="2015-08-06T08:59:00Z">
+        <w:r>
+          <w:t xml:space="preserve"> data s</w:t>
+        </w:r>
+      </w:ins>
+      <w:ins w:id="40" w:author="Kelli Johnson" w:date="2015-09-02T12:49:00Z">
+        <w:r>
+          <w:t>ources</w:t>
+        </w:r>
+      </w:ins>
+      <w:ins w:id="41" w:author="Kelli Johnson" w:date="2015-08-06T08:59:00Z">
+        <w:r>
+          <w:t xml:space="preserve"> included in stock assessments</w:t>
+        </w:r>
+      </w:ins>
+      <w:ins w:id="42" w:author="Kelli Johnson" w:date="2015-09-02T12:51:00Z">
+        <w:r>
+          <w:t xml:space="preserve"> (Francis, 2011; </w:t>
+        </w:r>
+        <w:proofErr w:type="spellStart"/>
+        <w:r>
+          <w:t>Hulson</w:t>
+        </w:r>
+        <w:proofErr w:type="spellEnd"/>
+        <w:r>
+          <w:t xml:space="preserve"> </w:t>
+        </w:r>
+        <w:r>
+          <w:t>et al.,</w:t>
+        </w:r>
+        <w:r>
+          <w:t xml:space="preserve"> 2012)</w:t>
+        </w:r>
+      </w:ins>
+      <w:ins w:id="43" w:author="Kelli Johnson" w:date="2015-08-06T08:56:00Z">
         <w:r>
           <w:t>.</w:t>
         </w:r>
@@ -380,17 +447,251 @@
     <w:p>
       <w:pPr>
         <w:rPr>
-          <w:ins w:id="32" w:author="Kelli Johnson" w:date="2015-08-06T09:00:00Z"/>
-        </w:rPr>
-      </w:pPr>
-    </w:p>
-    <w:p>
-      <w:pPr>
-        <w:rPr>
-          <w:ins w:id="33" w:author="Kelli Johnson" w:date="2015-08-06T08:17:00Z"/>
-        </w:rPr>
-      </w:pPr>
-      <w:ins w:id="34" w:author="Kelli Johnson" w:date="2015-08-06T09:00:00Z">
+          <w:ins w:id="44" w:author="Kelli Johnson" w:date="2015-09-02T13:07:00Z"/>
+        </w:rPr>
+      </w:pPr>
+      <w:ins w:id="45" w:author="Kelli Johnson" w:date="2015-09-02T12:23:00Z">
+        <w:r>
+          <w:tab/>
+        </w:r>
+      </w:ins>
+      <w:ins w:id="46" w:author="Kelli Johnson" w:date="2015-09-02T12:27:00Z">
+        <w:r>
+          <w:t xml:space="preserve">Within integrated statistical stock assessments, </w:t>
+        </w:r>
+      </w:ins>
+      <w:ins w:id="47" w:author="Kelli Johnson" w:date="2015-09-02T13:43:00Z">
+        <w:r>
+          <w:t>the by variance or sample size assigned to likelihood components included in the objective function</w:t>
+        </w:r>
+        <w:r>
+          <w:t xml:space="preserve"> dictates the </w:t>
+        </w:r>
+      </w:ins>
+      <w:ins w:id="48" w:author="Kelli Johnson" w:date="2015-09-02T12:23:00Z">
+        <w:r>
+          <w:t xml:space="preserve">weight </w:t>
+        </w:r>
+      </w:ins>
+      <w:ins w:id="49" w:author="Kelli Johnson" w:date="2015-09-02T13:03:00Z">
+        <w:r>
+          <w:t>of</w:t>
+        </w:r>
+      </w:ins>
+      <w:ins w:id="50" w:author="Kelli Johnson" w:date="2015-09-02T13:44:00Z">
+        <w:r>
+          <w:t xml:space="preserve"> each</w:t>
+        </w:r>
+      </w:ins>
+      <w:ins w:id="51" w:author="Kelli Johnson" w:date="2015-09-02T13:03:00Z">
+        <w:r>
+          <w:t xml:space="preserve"> </w:t>
+        </w:r>
+      </w:ins>
+      <w:ins w:id="52" w:author="Kelli Johnson" w:date="2015-09-02T12:27:00Z">
+        <w:r>
+          <w:t>data source</w:t>
+        </w:r>
+      </w:ins>
+      <w:ins w:id="53" w:author="Kelli Johnson" w:date="2015-09-02T13:02:00Z">
+        <w:r>
+          <w:t>, where weight is inversely related to un</w:t>
+        </w:r>
+      </w:ins>
+      <w:ins w:id="54" w:author="Kelli Johnson" w:date="2015-09-02T13:03:00Z">
+        <w:r>
+          <w:t>c</w:t>
+        </w:r>
+      </w:ins>
+      <w:ins w:id="55" w:author="Kelli Johnson" w:date="2015-09-02T13:02:00Z">
+        <w:r>
+          <w:t>ertainty</w:t>
+        </w:r>
+      </w:ins>
+      <w:ins w:id="56" w:author="Kelli Johnson" w:date="2015-09-02T12:28:00Z">
+        <w:r>
+          <w:t xml:space="preserve">. </w:t>
+        </w:r>
+      </w:ins>
+      <w:ins w:id="57" w:author="Kelli Johnson" w:date="2015-09-02T13:03:00Z">
+        <w:r>
+          <w:t>Four sources of error can affect the level of uncertainty inherent in the data: (</w:t>
+        </w:r>
+        <w:proofErr w:type="spellStart"/>
+        <w:r>
+          <w:t>i</w:t>
+        </w:r>
+        <w:proofErr w:type="spellEnd"/>
+        <w:r>
+          <w:t xml:space="preserve">) measurement error, (ii) observation error, (iii) process error, and </w:t>
+        </w:r>
+        <w:proofErr w:type="gramStart"/>
+        <w:r>
+          <w:t>(iv) model-</w:t>
+        </w:r>
+        <w:proofErr w:type="spellStart"/>
+        <w:r>
+          <w:t>missspecification</w:t>
+        </w:r>
+        <w:proofErr w:type="spellEnd"/>
+        <w:proofErr w:type="gramEnd"/>
+        <w:r>
+          <w:t xml:space="preserve"> error. </w:t>
+        </w:r>
+      </w:ins>
+      <w:ins w:id="58" w:author="Kelli Johnson" w:date="2015-09-02T13:07:00Z">
+        <w:r>
+          <w:t>Assigning a given level of uncertainty to a data source becomes more complicated when unknown process error and model-misspecification exists because of their inability to be quantified.</w:t>
+        </w:r>
+      </w:ins>
+    </w:p>
+    <w:p>
+      <w:pPr>
+        <w:rPr>
+          <w:ins w:id="59" w:author="Kelli Johnson" w:date="2015-09-02T13:32:00Z"/>
+        </w:rPr>
+      </w:pPr>
+      <w:ins w:id="60" w:author="Kelli Johnson" w:date="2015-09-02T13:10:00Z">
+        <w:r>
+          <w:tab/>
+        </w:r>
+      </w:ins>
+      <w:ins w:id="61" w:author="Kelli Johnson" w:date="2015-09-02T16:19:00Z">
+        <w:r>
+          <w:t>For composition</w:t>
+        </w:r>
+      </w:ins>
+      <w:ins w:id="62" w:author="Kelli Johnson" w:date="2015-09-02T16:21:00Z">
+        <w:r>
+          <w:t>al</w:t>
+        </w:r>
+      </w:ins>
+      <w:ins w:id="63" w:author="Kelli Johnson" w:date="2015-09-02T16:19:00Z">
+        <w:r>
+          <w:t xml:space="preserve"> data, </w:t>
+        </w:r>
+      </w:ins>
+      <w:ins w:id="64" w:author="Kelli Johnson" w:date="2015-09-02T16:20:00Z">
+        <w:r>
+          <w:t xml:space="preserve">which describe the distribution of ages or lengths in catches, </w:t>
+        </w:r>
+      </w:ins>
+      <w:ins w:id="65" w:author="Kelli Johnson" w:date="2015-09-02T16:19:00Z">
+        <w:r>
+          <w:t>the multinomial distribution</w:t>
+        </w:r>
+      </w:ins>
+      <w:ins w:id="66" w:author="Kelli Johnson" w:date="2015-09-02T16:21:00Z">
+        <w:r>
+          <w:t xml:space="preserve"> is the most used. The multinomial distribution </w:t>
+        </w:r>
+      </w:ins>
+      <w:ins w:id="67" w:author="Kelli Johnson" w:date="2015-09-02T16:28:00Z">
+        <w:r>
+          <w:t xml:space="preserve">assumes samples are collected at random from the population. Therefore, </w:t>
+        </w:r>
+      </w:ins>
+      <w:ins w:id="68" w:author="Kelli Johnson" w:date="2015-09-02T16:29:00Z">
+        <w:r>
+          <w:t xml:space="preserve">employed sampling methods and fish behavior </w:t>
+        </w:r>
+      </w:ins>
+      <w:ins w:id="69" w:author="Kelli Johnson" w:date="2015-09-02T16:31:00Z">
+        <w:r>
+          <w:t xml:space="preserve">(e.g., schooling) </w:t>
+        </w:r>
+      </w:ins>
+      <w:ins w:id="70" w:author="Kelli Johnson" w:date="2015-09-02T16:29:00Z">
+        <w:r>
+          <w:t xml:space="preserve">will lead to </w:t>
+        </w:r>
+        <w:proofErr w:type="spellStart"/>
+        <w:r>
+          <w:t>overdispersion</w:t>
+        </w:r>
+        <w:proofErr w:type="spellEnd"/>
+        <w:r>
+          <w:t xml:space="preserve"> of the true uncertainty in the estimated proportions (</w:t>
+        </w:r>
+      </w:ins>
+      <w:commentRangeStart w:id="71"/>
+      <w:ins w:id="72" w:author="Kelli Johnson" w:date="2015-09-02T16:32:00Z">
+        <w:r>
+          <w:rPr>
+            <w:highlight w:val="yellow"/>
+          </w:rPr>
+          <w:t>citation</w:t>
+        </w:r>
+        <w:commentRangeEnd w:id="71"/>
+        <w:r>
+          <w:rPr>
+            <w:rStyle w:val="CommentReference"/>
+          </w:rPr>
+          <w:commentReference w:id="71"/>
+        </w:r>
+      </w:ins>
+      <w:ins w:id="73" w:author="Kelli Johnson" w:date="2015-09-02T16:29:00Z">
+        <w:r>
+          <w:t xml:space="preserve">). </w:t>
+        </w:r>
+      </w:ins>
+    </w:p>
+    <w:p>
+      <w:pPr>
+        <w:pStyle w:val="ListParagraph"/>
+        <w:numPr>
+          <w:ilvl w:val="0"/>
+          <w:numId w:val="1"/>
+        </w:numPr>
+        <w:rPr>
+          <w:ins w:id="74" w:author="Kelli Johnson" w:date="2015-09-02T13:16:00Z"/>
+        </w:rPr>
+      </w:pPr>
+      <w:ins w:id="75" w:author="Kelli Johnson" w:date="2015-09-02T13:10:00Z">
+        <w:r>
+          <w:t>Assumptions and violations.</w:t>
+        </w:r>
+      </w:ins>
+    </w:p>
+    <w:p>
+      <w:pPr>
+        <w:pStyle w:val="ListParagraph"/>
+        <w:numPr>
+          <w:ilvl w:val="0"/>
+          <w:numId w:val="1"/>
+        </w:numPr>
+        <w:rPr>
+          <w:ins w:id="76" w:author="Kelli Johnson" w:date="2015-09-02T16:35:00Z"/>
+        </w:rPr>
+      </w:pPr>
+      <w:ins w:id="77" w:author="Kelli Johnson" w:date="2015-09-02T15:39:00Z">
+        <w:r>
+          <w:t>Use of the multinomial requires determining an effective sample size</w:t>
+        </w:r>
+      </w:ins>
+      <w:ins w:id="78" w:author="Kelli Johnson" w:date="2015-09-02T13:16:00Z">
+        <w:r>
+          <w:t xml:space="preserve"> (ESS)</w:t>
+        </w:r>
+      </w:ins>
+      <w:ins w:id="79" w:author="Kelli Johnson" w:date="2015-09-02T15:40:00Z">
+        <w:r>
+          <w:t>.</w:t>
+        </w:r>
+      </w:ins>
+    </w:p>
+    <w:p>
+      <w:pPr>
+        <w:pStyle w:val="ListParagraph"/>
+        <w:numPr>
+          <w:ilvl w:val="1"/>
+          <w:numId w:val="1"/>
+        </w:numPr>
+        <w:rPr>
+          <w:ins w:id="80" w:author="Kelli Johnson" w:date="2015-09-02T13:10:00Z"/>
+        </w:rPr>
+      </w:pPr>
+      <w:ins w:id="81" w:author="Kelli Johnson" w:date="2015-09-02T16:35:00Z">
         <w:r>
           <w:t>Methods for data weighting should allow for correlations (Francis, 2011).</w:t>
         </w:r>
@@ -399,11 +700,205 @@
     <w:p>
       <w:pPr>
         <w:rPr>
-          <w:ins w:id="35" w:author="Kelli Johnson" w:date="2015-08-06T08:17:00Z"/>
+          <w:ins w:id="82" w:author="Kelli Johnson" w:date="2015-09-02T13:18:00Z"/>
+        </w:rPr>
+      </w:pPr>
+      <w:ins w:id="83" w:author="Kelli Johnson" w:date="2015-09-02T13:10:00Z">
+        <w:r>
+          <w:lastRenderedPageBreak/>
+          <w:tab/>
+        </w:r>
+        <w:proofErr w:type="gramStart"/>
+        <w:r>
+          <w:t>Alternatives to the multinomial, including ad hoc practices.</w:t>
+        </w:r>
+      </w:ins>
+      <w:proofErr w:type="gramEnd"/>
+    </w:p>
+    <w:p>
+      <w:pPr>
+        <w:pStyle w:val="ListParagraph"/>
+        <w:numPr>
+          <w:ilvl w:val="0"/>
+          <w:numId w:val="1"/>
+        </w:numPr>
+        <w:rPr>
+          <w:ins w:id="84" w:author="Kelli Johnson" w:date="2015-09-02T13:44:00Z"/>
+        </w:rPr>
+      </w:pPr>
+      <w:ins w:id="85" w:author="Kelli Johnson" w:date="2015-09-02T13:18:00Z">
+        <w:r>
+          <w:t>McAllister-</w:t>
+        </w:r>
+        <w:proofErr w:type="spellStart"/>
+        <w:r>
+          <w:t>Ianelli</w:t>
+        </w:r>
+      </w:ins>
+      <w:proofErr w:type="spellEnd"/>
+      <w:ins w:id="86" w:author="Kelli Johnson" w:date="2015-09-02T13:20:00Z">
+        <w:r>
+          <w:t xml:space="preserve"> (1997)</w:t>
+        </w:r>
+      </w:ins>
+    </w:p>
+    <w:p>
+      <w:pPr>
+        <w:pStyle w:val="ListParagraph"/>
+        <w:numPr>
+          <w:ilvl w:val="0"/>
+          <w:numId w:val="1"/>
+        </w:numPr>
+        <w:rPr>
+          <w:ins w:id="87" w:author="Kelli Johnson" w:date="2015-09-02T13:16:00Z"/>
+        </w:rPr>
+      </w:pPr>
+      <w:ins w:id="88" w:author="Kelli Johnson" w:date="2015-09-02T13:44:00Z">
+        <w:r>
+          <w:t>Bootstrap (Stewart and Hamel, 2014)</w:t>
+        </w:r>
+      </w:ins>
+    </w:p>
+    <w:p>
+      <w:pPr>
+        <w:pStyle w:val="ListParagraph"/>
+        <w:numPr>
+          <w:ilvl w:val="0"/>
+          <w:numId w:val="1"/>
+        </w:numPr>
+        <w:rPr>
+          <w:ins w:id="89" w:author="Kelli Johnson" w:date="2015-09-02T13:47:00Z"/>
+        </w:rPr>
+      </w:pPr>
+      <w:proofErr w:type="spellStart"/>
+      <w:ins w:id="90" w:author="Kelli Johnson" w:date="2015-09-02T13:16:00Z">
+        <w:r>
+          <w:t>Dirichlet</w:t>
+        </w:r>
+        <w:proofErr w:type="spellEnd"/>
+        <w:r>
+          <w:t>-Multinomial (DM)</w:t>
+        </w:r>
+      </w:ins>
+    </w:p>
+    <w:p>
+      <w:pPr>
+        <w:pStyle w:val="ListParagraph"/>
+        <w:numPr>
+          <w:ilvl w:val="0"/>
+          <w:numId w:val="1"/>
+        </w:numPr>
+        <w:rPr>
+          <w:ins w:id="91" w:author="Kelli Johnson" w:date="2015-09-02T15:41:00Z"/>
+        </w:rPr>
+      </w:pPr>
+      <w:ins w:id="92" w:author="Kelli Johnson" w:date="2015-09-02T13:47:00Z">
+        <w:r>
+          <w:t>Logistic-normal (Francis, 2014)</w:t>
+        </w:r>
+      </w:ins>
+    </w:p>
+    <w:p>
+      <w:pPr>
+        <w:pStyle w:val="ListParagraph"/>
+        <w:numPr>
+          <w:ilvl w:val="0"/>
+          <w:numId w:val="1"/>
+        </w:numPr>
+        <w:rPr>
+          <w:ins w:id="93" w:author="Kelli Johnson" w:date="2015-09-02T13:10:00Z"/>
+        </w:rPr>
+      </w:pPr>
+      <w:ins w:id="94" w:author="Kelli Johnson" w:date="2015-09-02T15:41:00Z">
+        <w:r>
+          <w:t>Adjusted log-normal (</w:t>
+        </w:r>
+        <w:proofErr w:type="spellStart"/>
+        <w:r>
+          <w:t>Legault</w:t>
+        </w:r>
+        <w:proofErr w:type="spellEnd"/>
+        <w:r>
+          <w:t>, 2014)</w:t>
+        </w:r>
+      </w:ins>
+    </w:p>
+    <w:p>
+      <w:pPr>
+        <w:rPr>
+          <w:ins w:id="95" w:author="Kelli Johnson" w:date="2015-09-02T12:28:00Z"/>
+        </w:rPr>
+      </w:pPr>
+      <w:ins w:id="96" w:author="Kelli Johnson" w:date="2015-09-02T13:11:00Z">
+        <w:r>
+          <w:tab/>
+        </w:r>
+      </w:ins>
+      <w:ins w:id="97" w:author="Kelli Johnson" w:date="2015-09-02T13:12:00Z">
+        <w:r>
+          <w:t xml:space="preserve">Given the inability of </w:t>
+        </w:r>
+        <w:r>
+          <w:rPr>
+            <w:i/>
+          </w:rPr>
+          <w:t>ad hoc</w:t>
+        </w:r>
+        <w:r>
+          <w:t xml:space="preserve"> methods to propagate uncertainty </w:t>
+        </w:r>
+      </w:ins>
+      <w:ins w:id="98" w:author="Kelli Johnson" w:date="2015-09-02T13:13:00Z">
+        <w:r>
+          <w:t>about data-weighting when calculating uncertainty intervals and the</w:t>
+        </w:r>
+      </w:ins>
+      <w:ins w:id="99" w:author="Kelli Johnson" w:date="2015-09-02T13:14:00Z">
+        <w:r>
+          <w:t>ir</w:t>
+        </w:r>
+      </w:ins>
+      <w:ins w:id="100" w:author="Kelli Johnson" w:date="2015-09-02T13:13:00Z">
+        <w:r>
+          <w:t xml:space="preserve"> propensity to </w:t>
+        </w:r>
+      </w:ins>
+      <w:ins w:id="101" w:author="Kelli Johnson" w:date="2015-09-02T13:14:00Z">
+        <w:r>
+          <w:t xml:space="preserve">encourage ignoring data-weighting when conducting sensitivity or retrospective analyses, we </w:t>
+        </w:r>
+      </w:ins>
+      <w:ins w:id="102" w:author="Kelli Johnson" w:date="2015-09-02T13:15:00Z">
+        <w:r>
+          <w:t>incorporate</w:t>
+        </w:r>
+      </w:ins>
+      <w:ins w:id="103" w:author="Kelli Johnson" w:date="2015-09-02T13:14:00Z">
+        <w:r>
+          <w:t xml:space="preserve"> </w:t>
+        </w:r>
+      </w:ins>
+      <w:ins w:id="104" w:author="Kelli Johnson" w:date="2015-09-02T13:15:00Z">
+        <w:r>
+          <w:t>the DM distribution into Stock Synthesis (SS) and propose it as a model-based method for estimating ESS.</w:t>
+        </w:r>
+      </w:ins>
+    </w:p>
+    <w:p>
+      <w:pPr>
+        <w:rPr>
+          <w:ins w:id="105" w:author="Kelli Johnson" w:date="2015-08-06T08:17:00Z"/>
+        </w:rPr>
+      </w:pPr>
+    </w:p>
+    <w:p>
+      <w:pPr>
+        <w:rPr>
+          <w:ins w:id="106" w:author="Kelli Johnson" w:date="2015-08-06T08:17:00Z"/>
           <w:b/>
         </w:rPr>
       </w:pPr>
-      <w:ins w:id="36" w:author="Kelli Johnson" w:date="2015-08-06T08:17:00Z">
+      <w:ins w:id="107" w:author="Kelli Johnson" w:date="2015-08-06T08:17:00Z">
         <w:r>
           <w:rPr>
             <w:b/>
@@ -415,20 +910,128 @@
     <w:p>
       <w:pPr>
         <w:rPr>
-          <w:ins w:id="37" w:author="Kelli Johnson" w:date="2015-08-06T08:21:00Z"/>
-        </w:rPr>
-      </w:pPr>
-      <w:bookmarkStart w:id="38" w:name="_GoBack"/>
-      <w:bookmarkEnd w:id="38"/>
-    </w:p>
-    <w:p>
-      <w:pPr>
-        <w:rPr>
-          <w:ins w:id="39" w:author="Kelli Johnson" w:date="2015-08-06T08:21:00Z"/>
+          <w:ins w:id="108" w:author="Kelli Johnson" w:date="2015-09-02T13:34:00Z"/>
           <w:i/>
-        </w:rPr>
-      </w:pPr>
-      <w:ins w:id="40" w:author="Kelli Johnson" w:date="2015-08-06T08:21:00Z">
+          <w:rPrChange w:id="109" w:author="Kelli Johnson" w:date="2015-09-02T13:34:00Z">
+            <w:rPr>
+              <w:ins w:id="110" w:author="Kelli Johnson" w:date="2015-09-02T13:34:00Z"/>
+            </w:rPr>
+          </w:rPrChange>
+        </w:rPr>
+      </w:pPr>
+      <w:proofErr w:type="spellStart"/>
+      <w:ins w:id="111" w:author="Kelli Johnson" w:date="2015-09-02T13:34:00Z">
+        <w:r>
+          <w:rPr>
+            <w:i/>
+            <w:rPrChange w:id="112" w:author="Kelli Johnson" w:date="2015-09-02T13:34:00Z">
+              <w:rPr/>
+            </w:rPrChange>
+          </w:rPr>
+          <w:t>Dirichlet</w:t>
+        </w:r>
+        <w:proofErr w:type="spellEnd"/>
+        <w:r>
+          <w:rPr>
+            <w:i/>
+            <w:rPrChange w:id="113" w:author="Kelli Johnson" w:date="2015-09-02T13:34:00Z">
+              <w:rPr/>
+            </w:rPrChange>
+          </w:rPr>
+          <w:t>-Multinomial</w:t>
+        </w:r>
+      </w:ins>
+    </w:p>
+    <w:p>
+      <w:pPr>
+        <w:rPr>
+          <w:ins w:id="114" w:author="Kelli Johnson" w:date="2015-08-06T08:21:00Z"/>
+        </w:rPr>
+      </w:pPr>
+      <w:ins w:id="115" w:author="Kelli Johnson" w:date="2015-09-02T13:34:00Z">
+        <w:r>
+          <w:t xml:space="preserve">The DM distribution was incorporated into SS (version </w:t>
+        </w:r>
+      </w:ins>
+      <w:proofErr w:type="gramStart"/>
+      <w:ins w:id="116" w:author="Kelli Johnson" w:date="2015-09-02T13:35:00Z">
+        <w:r>
+          <w:t>3.</w:t>
+        </w:r>
+      </w:ins>
+      <w:ins w:id="117" w:author="Kelli Johnson" w:date="2015-09-02T13:34:00Z">
+        <w:r>
+          <w:rPr>
+            <w:highlight w:val="yellow"/>
+            <w:rPrChange w:id="118" w:author="Kelli Johnson" w:date="2015-09-02T13:34:00Z">
+              <w:rPr/>
+            </w:rPrChange>
+          </w:rPr>
+          <w:t>?</w:t>
+        </w:r>
+        <w:proofErr w:type="gramEnd"/>
+        <w:r>
+          <w:t>)</w:t>
+        </w:r>
+      </w:ins>
+      <w:ins w:id="119" w:author="Kelli Johnson" w:date="2015-09-02T13:35:00Z">
+        <w:r>
+          <w:t xml:space="preserve">, an </w:t>
+        </w:r>
+      </w:ins>
+      <w:ins w:id="120" w:author="Kelli Johnson" w:date="2015-09-02T13:36:00Z">
+        <w:r>
+          <w:t xml:space="preserve">integrated </w:t>
+        </w:r>
+      </w:ins>
+      <w:ins w:id="121" w:author="Kelli Johnson" w:date="2015-09-02T13:37:00Z">
+        <w:r>
+          <w:t xml:space="preserve">age-structured </w:t>
+        </w:r>
+      </w:ins>
+      <w:ins w:id="122" w:author="Kelli Johnson" w:date="2015-09-02T13:36:00Z">
+        <w:r>
+          <w:t>stock assessment framework</w:t>
+        </w:r>
+      </w:ins>
+      <w:ins w:id="123" w:author="Kelli Johnson" w:date="2015-09-02T13:37:00Z">
+        <w:r>
+          <w:t xml:space="preserve"> frequently used to conduct assessments in many parts of the world (</w:t>
+        </w:r>
+        <w:proofErr w:type="spellStart"/>
+        <w:r>
+          <w:t>Methot</w:t>
+        </w:r>
+        <w:proofErr w:type="spellEnd"/>
+        <w:r>
+          <w:t xml:space="preserve"> and Wetzel, 2013).</w:t>
+        </w:r>
+      </w:ins>
+      <w:ins w:id="124" w:author="Kelli Johnson" w:date="2015-09-02T13:39:00Z">
+        <w:r>
+          <w:t xml:space="preserve"> </w:t>
+        </w:r>
+        <w:proofErr w:type="gramStart"/>
+        <w:r>
+          <w:rPr>
+            <w:highlight w:val="yellow"/>
+            <w:rPrChange w:id="125" w:author="Kelli Johnson" w:date="2015-09-02T13:39:00Z">
+              <w:rPr/>
+            </w:rPrChange>
+          </w:rPr>
+          <w:t>More info on the DM distribution.</w:t>
+        </w:r>
+      </w:ins>
+      <w:proofErr w:type="gramEnd"/>
+    </w:p>
+    <w:p>
+      <w:pPr>
+        <w:rPr>
+          <w:ins w:id="126" w:author="Kelli Johnson" w:date="2015-08-06T08:21:00Z"/>
+          <w:i/>
+        </w:rPr>
+      </w:pPr>
+      <w:ins w:id="127" w:author="Kelli Johnson" w:date="2015-08-06T08:21:00Z">
         <w:r>
           <w:rPr>
             <w:i/>
@@ -454,10 +1057,10 @@
     <w:p>
       <w:pPr>
         <w:rPr>
-          <w:ins w:id="41" w:author="Kelli Johnson" w:date="2015-08-06T08:42:00Z"/>
-        </w:rPr>
-      </w:pPr>
-      <w:ins w:id="42" w:author="Kelli Johnson" w:date="2015-08-06T08:24:00Z">
+          <w:ins w:id="128" w:author="Kelli Johnson" w:date="2015-08-06T08:42:00Z"/>
+        </w:rPr>
+      </w:pPr>
+      <w:ins w:id="129" w:author="Kelli Johnson" w:date="2015-08-06T08:24:00Z">
         <w:r>
           <w:t>Pacific hake (</w:t>
         </w:r>
@@ -487,107 +1090,102 @@
           <w:t xml:space="preserve">) is a </w:t>
         </w:r>
       </w:ins>
-      <w:ins w:id="43" w:author="Kelli Johnson" w:date="2015-08-06T08:27:00Z">
+      <w:ins w:id="130" w:author="Kelli Johnson" w:date="2015-08-06T08:27:00Z">
         <w:r>
           <w:t xml:space="preserve">semi-pelagic schooling species of commercial importance </w:t>
         </w:r>
       </w:ins>
-      <w:ins w:id="44" w:author="Kelli Johnson" w:date="2015-08-06T08:28:00Z">
+      <w:ins w:id="131" w:author="Kelli Johnson" w:date="2015-08-06T08:28:00Z">
         <w:r>
           <w:t>to fisheries off of the US West Coast and Western Canada. Recent management includes an international treaty</w:t>
         </w:r>
       </w:ins>
-      <w:ins w:id="45" w:author="Kelli Johnson" w:date="2015-08-06T08:29:00Z">
-        <w:r>
-          <w:t xml:space="preserve"> informed by annual stock assessments conducted using Stock Synthesis</w:t>
-        </w:r>
-      </w:ins>
-      <w:ins w:id="46" w:author="Kelli Johnson" w:date="2015-08-06T08:30:00Z">
+      <w:ins w:id="132" w:author="Kelli Johnson" w:date="2015-08-06T08:29:00Z">
+        <w:r>
+          <w:t xml:space="preserve"> informed by annual stock assessments conducted using SS</w:t>
+        </w:r>
+      </w:ins>
+      <w:ins w:id="133" w:author="Kelli Johnson" w:date="2015-08-06T08:30:00Z">
         <w:r>
           <w:t xml:space="preserve">. </w:t>
         </w:r>
       </w:ins>
-      <w:ins w:id="47" w:author="Kelli Johnson" w:date="2015-08-06T08:35:00Z">
+      <w:ins w:id="134" w:author="Kelli Johnson" w:date="2015-08-06T08:35:00Z">
         <w:r>
           <w:t xml:space="preserve">Data used in the assessment includes catches </w:t>
         </w:r>
       </w:ins>
-      <w:ins w:id="48" w:author="Kelli Johnson" w:date="2015-08-06T08:36:00Z">
+      <w:ins w:id="135" w:author="Kelli Johnson" w:date="2015-08-06T08:36:00Z">
         <w:r>
           <w:t xml:space="preserve">from 1966 to 2014, an </w:t>
         </w:r>
       </w:ins>
-      <w:ins w:id="49" w:author="Kelli Johnson" w:date="2015-08-06T08:38:00Z">
+      <w:ins w:id="136" w:author="Kelli Johnson" w:date="2015-08-06T08:38:00Z">
         <w:r>
           <w:t>intermittent</w:t>
         </w:r>
       </w:ins>
-      <w:ins w:id="50" w:author="Kelli Johnson" w:date="2015-08-06T08:36:00Z">
+      <w:ins w:id="137" w:author="Kelli Johnson" w:date="2015-08-06T08:36:00Z">
         <w:r>
           <w:t xml:space="preserve"> acoustic survey </w:t>
         </w:r>
       </w:ins>
-      <w:ins w:id="51" w:author="Kelli Johnson" w:date="2015-08-06T08:38:00Z">
+      <w:ins w:id="138" w:author="Kelli Johnson" w:date="2015-08-06T08:38:00Z">
         <w:r>
           <w:t>conducted between</w:t>
         </w:r>
       </w:ins>
-      <w:ins w:id="52" w:author="Kelli Johnson" w:date="2015-08-06T08:36:00Z">
+      <w:ins w:id="139" w:author="Kelli Johnson" w:date="2015-08-06T08:36:00Z">
         <w:r>
           <w:t xml:space="preserve"> 1995 </w:t>
         </w:r>
       </w:ins>
-      <w:ins w:id="53" w:author="Kelli Johnson" w:date="2015-08-06T08:38:00Z">
+      <w:ins w:id="140" w:author="Kelli Johnson" w:date="2015-08-06T08:38:00Z">
         <w:r>
           <w:t xml:space="preserve">and </w:t>
         </w:r>
       </w:ins>
-      <w:ins w:id="54" w:author="Kelli Johnson" w:date="2015-08-06T08:36:00Z">
+      <w:ins w:id="141" w:author="Kelli Johnson" w:date="2015-08-06T08:36:00Z">
         <w:r>
           <w:t xml:space="preserve">2013, </w:t>
         </w:r>
       </w:ins>
-      <w:proofErr w:type="gramStart"/>
-      <w:ins w:id="55" w:author="Kelli Johnson" w:date="2015-08-06T08:39:00Z">
-        <w:r>
-          <w:t>10</w:t>
-        </w:r>
-        <w:proofErr w:type="gramEnd"/>
-        <w:r>
-          <w:t xml:space="preserve"> years of survey age</w:t>
-        </w:r>
-      </w:ins>
-      <w:ins w:id="56" w:author="Kelli Johnson" w:date="2015-08-06T08:41:00Z">
+      <w:ins w:id="142" w:author="Kelli Johnson" w:date="2015-08-06T08:39:00Z">
+        <w:r>
+          <w:t>10 years of survey age</w:t>
+        </w:r>
+      </w:ins>
+      <w:ins w:id="143" w:author="Kelli Johnson" w:date="2015-08-06T08:41:00Z">
         <w:r>
           <w:t>-composition</w:t>
         </w:r>
       </w:ins>
-      <w:ins w:id="57" w:author="Kelli Johnson" w:date="2015-08-06T08:39:00Z">
+      <w:ins w:id="144" w:author="Kelli Johnson" w:date="2015-08-06T08:39:00Z">
         <w:r>
           <w:t xml:space="preserve"> samples, and </w:t>
         </w:r>
       </w:ins>
-      <w:ins w:id="58" w:author="Kelli Johnson" w:date="2015-08-06T08:40:00Z">
+      <w:ins w:id="145" w:author="Kelli Johnson" w:date="2015-08-06T08:40:00Z">
         <w:r>
           <w:t xml:space="preserve">‘empirical’ </w:t>
         </w:r>
       </w:ins>
-      <w:ins w:id="59" w:author="Kelli Johnson" w:date="2015-08-06T08:44:00Z">
+      <w:ins w:id="146" w:author="Kelli Johnson" w:date="2015-08-06T08:44:00Z">
         <w:r>
           <w:t xml:space="preserve">fishery </w:t>
         </w:r>
       </w:ins>
-      <w:ins w:id="60" w:author="Kelli Johnson" w:date="2015-08-06T08:40:00Z">
+      <w:ins w:id="147" w:author="Kelli Johnson" w:date="2015-08-06T08:40:00Z">
         <w:r>
           <w:t>weight-at-age data</w:t>
         </w:r>
       </w:ins>
-      <w:ins w:id="61" w:author="Kelli Johnson" w:date="2015-08-06T08:41:00Z">
+      <w:ins w:id="148" w:author="Kelli Johnson" w:date="2015-08-06T08:41:00Z">
         <w:r>
           <w:t>, which are assumed to be known without error (Taylor et al., 2015)</w:t>
         </w:r>
       </w:ins>
-      <w:ins w:id="62" w:author="Kelli Johnson" w:date="2015-08-06T08:40:00Z">
+      <w:ins w:id="149" w:author="Kelli Johnson" w:date="2015-08-06T08:40:00Z">
         <w:r>
           <w:t>.</w:t>
         </w:r>
@@ -596,39 +1194,378 @@
     <w:p>
       <w:pPr>
         <w:rPr>
-          <w:ins w:id="63" w:author="Kelli Johnson" w:date="2015-08-06T08:42:00Z"/>
+          <w:ins w:id="150" w:author="Kelli Johnson" w:date="2015-08-06T08:42:00Z"/>
           <w:i/>
         </w:rPr>
       </w:pPr>
-      <w:ins w:id="64" w:author="Kelli Johnson" w:date="2015-08-06T08:42:00Z">
+      <w:ins w:id="151" w:author="Kelli Johnson" w:date="2015-08-06T08:42:00Z">
         <w:r>
           <w:rPr>
             <w:i/>
           </w:rPr>
-          <w:t>Model testing and application</w:t>
-        </w:r>
-      </w:ins>
-    </w:p>
-    <w:p>
-      <w:pPr>
-        <w:rPr>
-          <w:ins w:id="65" w:author="Kelli Johnson" w:date="2015-08-06T08:17:00Z"/>
-        </w:rPr>
-      </w:pPr>
-      <w:ins w:id="66" w:author="Kelli Johnson" w:date="2015-08-06T08:40:00Z">
+          <w:lastRenderedPageBreak/>
+          <w:t>Model application</w:t>
+        </w:r>
+      </w:ins>
+    </w:p>
+    <w:p>
+      <w:pPr>
+        <w:rPr>
+          <w:ins w:id="152" w:author="Kelli Johnson" w:date="2015-09-02T13:51:00Z"/>
+        </w:rPr>
+      </w:pPr>
+      <w:ins w:id="153" w:author="Kelli Johnson" w:date="2015-09-02T13:40:00Z">
+        <w:r>
+          <w:t xml:space="preserve">Two assessment models were fit to data </w:t>
+        </w:r>
+        <w:r>
+          <w:t>for Pacific hake</w:t>
+        </w:r>
+      </w:ins>
+      <w:ins w:id="154" w:author="Kelli Johnson" w:date="2015-09-02T13:41:00Z">
+        <w:r>
+          <w:t>, where each model used a different approach to data-weighting: (</w:t>
+        </w:r>
+        <w:proofErr w:type="spellStart"/>
+        <w:r>
+          <w:t>i</w:t>
+        </w:r>
+        <w:proofErr w:type="spellEnd"/>
+        <w:proofErr w:type="gramStart"/>
+        <w:r>
+          <w:t xml:space="preserve">) </w:t>
+        </w:r>
+      </w:ins>
+      <w:ins w:id="155" w:author="Kelli Johnson" w:date="2015-09-02T13:40:00Z">
+        <w:r>
+          <w:t>,</w:t>
+        </w:r>
+        <w:proofErr w:type="gramEnd"/>
         <w:r>
           <w:t xml:space="preserve"> </w:t>
         </w:r>
       </w:ins>
-    </w:p>
-    <w:p>
-      <w:pPr>
-        <w:rPr>
-          <w:ins w:id="67" w:author="Kelli Johnson" w:date="2015-08-06T08:17:00Z"/>
+      <w:ins w:id="156" w:author="Kelli Johnson" w:date="2015-09-02T13:41:00Z">
+        <w:r>
+          <w:t>M</w:t>
+        </w:r>
+      </w:ins>
+      <w:ins w:id="157" w:author="Kelli Johnson" w:date="2015-09-02T13:40:00Z">
+        <w:r>
+          <w:t>cAllister-</w:t>
+        </w:r>
+        <w:proofErr w:type="spellStart"/>
+        <w:r>
+          <w:t>Ianelli</w:t>
+        </w:r>
+        <w:proofErr w:type="spellEnd"/>
+        <w:r>
+          <w:t xml:space="preserve"> </w:t>
+        </w:r>
+      </w:ins>
+      <w:ins w:id="158" w:author="Kelli Johnson" w:date="2015-09-02T13:41:00Z">
+        <w:r>
+          <w:t>(1997)</w:t>
+        </w:r>
+      </w:ins>
+      <w:ins w:id="159" w:author="Kelli Johnson" w:date="2015-09-02T13:42:00Z">
+        <w:r>
+          <w:t xml:space="preserve"> and (ii) DM.</w:t>
+        </w:r>
+        <w:r>
+          <w:t xml:space="preserve"> </w:t>
+        </w:r>
+      </w:ins>
+      <w:ins w:id="160" w:author="Kelli Johnson" w:date="2015-09-02T16:38:00Z">
+        <w:r>
+          <w:rPr>
+            <w:highlight w:val="yellow"/>
+            <w:rPrChange w:id="161" w:author="Kelli Johnson" w:date="2015-09-02T16:38:00Z">
+              <w:rPr/>
+            </w:rPrChange>
+          </w:rPr>
+          <w:t>Specify the McAllister-</w:t>
+        </w:r>
+        <w:proofErr w:type="spellStart"/>
+        <w:r>
+          <w:rPr>
+            <w:highlight w:val="yellow"/>
+            <w:rPrChange w:id="162" w:author="Kelli Johnson" w:date="2015-09-02T16:38:00Z">
+              <w:rPr/>
+            </w:rPrChange>
+          </w:rPr>
+          <w:t>Ianelli</w:t>
+        </w:r>
+        <w:proofErr w:type="spellEnd"/>
+        <w:r>
+          <w:rPr>
+            <w:highlight w:val="yellow"/>
+            <w:rPrChange w:id="163" w:author="Kelli Johnson" w:date="2015-09-02T16:38:00Z">
+              <w:rPr/>
+            </w:rPrChange>
+          </w:rPr>
+          <w:t xml:space="preserve"> approach</w:t>
+        </w:r>
+        <w:r>
+          <w:t xml:space="preserve">. </w:t>
+        </w:r>
+      </w:ins>
+    </w:p>
+    <w:p>
+      <w:pPr>
+        <w:rPr>
+          <w:ins w:id="164" w:author="Kelli Johnson" w:date="2015-09-02T13:51:00Z"/>
+          <w:i/>
+          <w:rPrChange w:id="165" w:author="Kelli Johnson" w:date="2015-09-02T13:51:00Z">
+            <w:rPr>
+              <w:ins w:id="166" w:author="Kelli Johnson" w:date="2015-09-02T13:51:00Z"/>
+            </w:rPr>
+          </w:rPrChange>
+        </w:rPr>
+      </w:pPr>
+      <w:ins w:id="167" w:author="Kelli Johnson" w:date="2015-09-02T13:51:00Z">
+        <w:r>
+          <w:rPr>
+            <w:i/>
+            <w:rPrChange w:id="168" w:author="Kelli Johnson" w:date="2015-09-02T13:51:00Z">
+              <w:rPr/>
+            </w:rPrChange>
+          </w:rPr>
+          <w:t>Simulation testing</w:t>
+        </w:r>
+      </w:ins>
+    </w:p>
+    <w:p>
+      <w:pPr>
+        <w:rPr>
+          <w:ins w:id="169" w:author="Kelli Johnson" w:date="2015-09-02T13:52:00Z"/>
+        </w:rPr>
+      </w:pPr>
+      <w:ins w:id="170" w:author="Kelli Johnson" w:date="2015-09-02T13:51:00Z">
+        <w:r>
+          <w:t xml:space="preserve">The performance of the DM distribution inside SS was explored using simulated data. </w:t>
+        </w:r>
+      </w:ins>
+      <w:ins w:id="171" w:author="Kelli Johnson" w:date="2015-09-02T16:39:00Z">
+        <w:r>
+          <w:rPr>
+            <w:highlight w:val="yellow"/>
+            <w:rPrChange w:id="172" w:author="Kelli Johnson" w:date="2015-09-02T16:39:00Z">
+              <w:rPr/>
+            </w:rPrChange>
+          </w:rPr>
+          <w:t>Specify the simulation scenarios, operating models, and estimation methods.</w:t>
+        </w:r>
+      </w:ins>
+    </w:p>
+    <w:p>
+      <w:pPr>
+        <w:rPr>
+          <w:ins w:id="173" w:author="Kelli Johnson" w:date="2015-09-02T14:01:00Z"/>
+          <w:i/>
+        </w:rPr>
+      </w:pPr>
+      <w:ins w:id="174" w:author="Kelli Johnson" w:date="2015-09-02T14:01:00Z">
+        <w:r>
+          <w:rPr>
+            <w:i/>
+          </w:rPr>
+          <w:t>Model evaluation</w:t>
+        </w:r>
+      </w:ins>
+    </w:p>
+    <w:p>
+      <w:pPr>
+        <w:rPr>
+          <w:ins w:id="175" w:author="Kelli Johnson" w:date="2015-09-02T16:39:00Z"/>
+        </w:rPr>
+      </w:pPr>
+      <w:ins w:id="176" w:author="Kelli Johnson" w:date="2015-09-02T14:01:00Z">
+        <w:r>
+          <w:t>Estimation procedures were evaluated by comparing estimated parameters and derived quantities of interest to management to their</w:t>
+        </w:r>
+      </w:ins>
+      <w:ins w:id="177" w:author="Kelli Johnson" w:date="2015-09-02T14:02:00Z">
+        <w:r>
+          <w:t xml:space="preserve"> true values from as defined in the operating model. Estimation error was quantified using relative error (</w:t>
+        </w:r>
+      </w:ins>
+      <m:oMath>
+        <m:r>
+          <w:ins w:id="178" w:author="Kelli Johnson" w:date="2015-09-02T16:36:00Z">
+            <w:rPr>
+              <w:rFonts w:ascii="Cambria Math" w:eastAsiaTheme="minorEastAsia" w:hAnsi="Cambria Math"/>
+            </w:rPr>
+            <m:t>RE</m:t>
+          </w:ins>
+        </m:r>
+        <m:r>
+          <w:ins w:id="179" w:author="Kelli Johnson" w:date="2015-09-02T14:04:00Z">
+            <w:rPr>
+              <w:rFonts w:ascii="Cambria Math" w:hAnsi="Cambria Math"/>
+            </w:rPr>
+            <m:t>=</m:t>
+          </w:ins>
+        </m:r>
+        <m:f>
+          <m:fPr>
+            <m:type m:val="lin"/>
+            <m:ctrlPr>
+              <w:ins w:id="180" w:author="Kelli Johnson" w:date="2015-09-02T14:05:00Z">
+                <w:rPr>
+                  <w:rFonts w:ascii="Cambria Math" w:hAnsi="Cambria Math"/>
+                  <w:i/>
+                </w:rPr>
+              </w:ins>
+            </m:ctrlPr>
+          </m:fPr>
+          <m:num>
+            <m:d>
+              <m:dPr>
+                <m:ctrlPr>
+                  <w:ins w:id="181" w:author="Kelli Johnson" w:date="2015-09-02T14:05:00Z">
+                    <w:rPr>
+                      <w:rFonts w:ascii="Cambria Math" w:hAnsi="Cambria Math"/>
+                      <w:i/>
+                    </w:rPr>
+                  </w:ins>
+                </m:ctrlPr>
+              </m:dPr>
+              <m:e>
+                <m:acc>
+                  <m:accPr>
+                    <m:ctrlPr>
+                      <w:ins w:id="182" w:author="Kelli Johnson" w:date="2015-09-02T14:05:00Z">
+                        <w:rPr>
+                          <w:rFonts w:ascii="Cambria Math" w:hAnsi="Cambria Math"/>
+                          <w:i/>
+                        </w:rPr>
+                      </w:ins>
+                    </m:ctrlPr>
+                  </m:accPr>
+                  <m:e>
+                    <m:r>
+                      <w:ins w:id="183" w:author="Kelli Johnson" w:date="2015-09-02T14:05:00Z">
+                        <w:rPr>
+                          <w:rFonts w:ascii="Cambria Math" w:hAnsi="Cambria Math"/>
+                        </w:rPr>
+                        <m:t>P</m:t>
+                      </w:ins>
+                    </m:r>
+                  </m:e>
+                </m:acc>
+                <m:r>
+                  <w:ins w:id="184" w:author="Kelli Johnson" w:date="2015-09-02T14:05:00Z">
+                    <w:rPr>
+                      <w:rFonts w:ascii="Cambria Math" w:hAnsi="Cambria Math"/>
+                    </w:rPr>
+                    <m:t>-P</m:t>
+                  </w:ins>
+                </m:r>
+              </m:e>
+            </m:d>
+          </m:num>
+          <m:den>
+            <m:r>
+              <w:ins w:id="185" w:author="Kelli Johnson" w:date="2015-09-02T14:05:00Z">
+                <w:rPr>
+                  <w:rFonts w:ascii="Cambria Math" w:hAnsi="Cambria Math"/>
+                </w:rPr>
+                <m:t>P</m:t>
+              </w:ins>
+            </m:r>
+          </m:den>
+        </m:f>
+      </m:oMath>
+      <w:ins w:id="186" w:author="Kelli Johnson" w:date="2015-09-02T14:05:00Z">
+        <w:r>
+          <w:rPr>
+            <w:rFonts w:eastAsiaTheme="minorEastAsia"/>
+          </w:rPr>
+          <w:t xml:space="preserve">, where </w:t>
+        </w:r>
+        <m:oMath>
+          <m:acc>
+            <m:accPr>
+              <m:ctrlPr>
+                <w:rPr>
+                  <w:rFonts w:ascii="Cambria Math" w:eastAsiaTheme="minorEastAsia" w:hAnsi="Cambria Math"/>
+                  <w:i/>
+                </w:rPr>
+              </m:ctrlPr>
+            </m:accPr>
+            <m:e>
+              <m:r>
+                <w:rPr>
+                  <w:rFonts w:ascii="Cambria Math" w:eastAsiaTheme="minorEastAsia" w:hAnsi="Cambria Math"/>
+                </w:rPr>
+                <m:t>P</m:t>
+              </m:r>
+            </m:e>
+          </m:acc>
+        </m:oMath>
+      </w:ins>
+      <w:ins w:id="187" w:author="Kelli Johnson" w:date="2015-09-02T14:06:00Z">
+        <w:r>
+          <w:rPr>
+            <w:rFonts w:eastAsiaTheme="minorEastAsia"/>
+          </w:rPr>
+          <w:t xml:space="preserve"> and </w:t>
+        </w:r>
+        <m:oMath>
+          <m:r>
+            <w:rPr>
+              <w:rFonts w:ascii="Cambria Math" w:eastAsiaTheme="minorEastAsia" w:hAnsi="Cambria Math"/>
+            </w:rPr>
+            <m:t>P</m:t>
+          </m:r>
+        </m:oMath>
+        <w:r>
+          <w:rPr>
+            <w:rFonts w:eastAsiaTheme="minorEastAsia"/>
+          </w:rPr>
+          <w:t xml:space="preserve"> are estimated and true parameter values respectively</w:t>
+        </w:r>
+      </w:ins>
+      <w:ins w:id="188" w:author="Kelli Johnson" w:date="2015-09-02T14:02:00Z">
+        <w:r>
+          <w:t>).</w:t>
+        </w:r>
+      </w:ins>
+      <w:ins w:id="189" w:author="Kelli Johnson" w:date="2015-09-02T14:06:00Z">
+        <w:r>
+          <w:t xml:space="preserve"> </w:t>
+        </w:r>
+      </w:ins>
+    </w:p>
+    <w:p>
+      <w:pPr>
+        <w:rPr>
+          <w:ins w:id="190" w:author="Kelli Johnson" w:date="2015-08-06T08:17:00Z"/>
+        </w:rPr>
+      </w:pPr>
+      <w:ins w:id="191" w:author="Kelli Johnson" w:date="2015-09-02T16:39:00Z">
+        <w:r>
+          <w:rPr>
+            <w:highlight w:val="yellow"/>
+            <w:rPrChange w:id="192" w:author="Kelli Johnson" w:date="2015-09-02T16:40:00Z">
+              <w:rPr/>
+            </w:rPrChange>
+          </w:rPr>
+          <w:t>Explain ESS across models compared to the true.</w:t>
+        </w:r>
+      </w:ins>
+      <w:bookmarkStart w:id="193" w:name="_GoBack"/>
+      <w:bookmarkEnd w:id="193"/>
+    </w:p>
+    <w:p>
+      <w:pPr>
+        <w:rPr>
+          <w:ins w:id="194" w:author="Kelli Johnson" w:date="2015-08-06T08:17:00Z"/>
           <w:b/>
         </w:rPr>
       </w:pPr>
-      <w:ins w:id="68" w:author="Kelli Johnson" w:date="2015-08-06T08:17:00Z">
+      <w:ins w:id="195" w:author="Kelli Johnson" w:date="2015-08-06T08:17:00Z">
         <w:r>
           <w:rPr>
             <w:b/>
@@ -640,23 +1577,53 @@
     <w:p>
       <w:pPr>
         <w:rPr>
-          <w:ins w:id="69" w:author="Kelli Johnson" w:date="2015-08-06T08:17:00Z"/>
-        </w:rPr>
-      </w:pPr>
-    </w:p>
-    <w:p>
-      <w:pPr>
-        <w:rPr>
-          <w:ins w:id="70" w:author="Kelli Johnson" w:date="2015-08-06T08:17:00Z"/>
+          <w:ins w:id="196" w:author="Kelli Johnson" w:date="2015-09-02T14:06:00Z"/>
+        </w:rPr>
+      </w:pPr>
+      <w:ins w:id="197" w:author="Kelli Johnson" w:date="2015-09-02T13:57:00Z">
+        <w:r>
+          <w:t>Simulation</w:t>
+        </w:r>
+      </w:ins>
+    </w:p>
+    <w:p>
+      <w:pPr>
+        <w:rPr>
+          <w:ins w:id="198" w:author="Kelli Johnson" w:date="2015-09-02T13:57:00Z"/>
+        </w:rPr>
+      </w:pPr>
+    </w:p>
+    <w:p>
+      <w:pPr>
+        <w:rPr>
+          <w:ins w:id="199" w:author="Kelli Johnson" w:date="2015-09-02T13:58:00Z"/>
+        </w:rPr>
+      </w:pPr>
+      <w:ins w:id="200" w:author="Kelli Johnson" w:date="2015-09-02T13:58:00Z">
+        <w:r>
+          <w:t>Effective sample size</w:t>
+        </w:r>
+      </w:ins>
+    </w:p>
+    <w:p>
+      <w:pPr>
+        <w:rPr>
+          <w:ins w:id="201" w:author="Kelli Johnson" w:date="2015-08-06T08:17:00Z"/>
+        </w:rPr>
+      </w:pPr>
+    </w:p>
+    <w:p>
+      <w:pPr>
+        <w:rPr>
+          <w:ins w:id="202" w:author="Kelli Johnson" w:date="2015-08-06T08:17:00Z"/>
           <w:b/>
         </w:rPr>
       </w:pPr>
-      <w:ins w:id="71" w:author="Kelli Johnson" w:date="2015-08-06T08:17:00Z">
+      <w:ins w:id="203" w:author="Kelli Johnson" w:date="2015-08-06T08:17:00Z">
         <w:r>
           <w:rPr>
             <w:b/>
           </w:rPr>
-          <w:lastRenderedPageBreak/>
           <w:t>Discussion</w:t>
         </w:r>
       </w:ins>
@@ -664,18 +1631,18 @@
     <w:p>
       <w:pPr>
         <w:rPr>
-          <w:ins w:id="72" w:author="Kelli Johnson" w:date="2015-08-06T08:17:00Z"/>
-        </w:rPr>
-      </w:pPr>
-    </w:p>
-    <w:p>
-      <w:pPr>
-        <w:rPr>
-          <w:ins w:id="73" w:author="Kelli Johnson" w:date="2015-08-06T08:17:00Z"/>
+          <w:ins w:id="204" w:author="Kelli Johnson" w:date="2015-08-06T08:17:00Z"/>
+        </w:rPr>
+      </w:pPr>
+    </w:p>
+    <w:p>
+      <w:pPr>
+        <w:rPr>
+          <w:ins w:id="205" w:author="Kelli Johnson" w:date="2015-08-06T08:17:00Z"/>
           <w:b/>
         </w:rPr>
       </w:pPr>
-      <w:ins w:id="74" w:author="Kelli Johnson" w:date="2015-08-06T08:17:00Z">
+      <w:ins w:id="206" w:author="Kelli Johnson" w:date="2015-08-06T08:17:00Z">
         <w:r>
           <w:rPr>
             <w:b/>
@@ -687,18 +1654,18 @@
     <w:p>
       <w:pPr>
         <w:rPr>
-          <w:ins w:id="75" w:author="Kelli Johnson" w:date="2015-08-06T08:17:00Z"/>
-        </w:rPr>
-      </w:pPr>
-    </w:p>
-    <w:p>
-      <w:pPr>
-        <w:rPr>
-          <w:ins w:id="76" w:author="Kelli Johnson" w:date="2015-08-06T08:17:00Z"/>
+          <w:ins w:id="207" w:author="Kelli Johnson" w:date="2015-08-06T08:17:00Z"/>
+        </w:rPr>
+      </w:pPr>
+    </w:p>
+    <w:p>
+      <w:pPr>
+        <w:rPr>
+          <w:ins w:id="208" w:author="Kelli Johnson" w:date="2015-08-06T08:17:00Z"/>
           <w:b/>
         </w:rPr>
       </w:pPr>
-      <w:ins w:id="77" w:author="Kelli Johnson" w:date="2015-08-06T08:17:00Z">
+      <w:ins w:id="209" w:author="Kelli Johnson" w:date="2015-08-06T08:17:00Z">
         <w:r>
           <w:rPr>
             <w:b/>
@@ -712,20 +1679,83 @@
         <w:spacing w:line="240" w:lineRule="auto"/>
         <w:ind w:left="720" w:hanging="720"/>
         <w:rPr>
-          <w:ins w:id="78" w:author="Kelli Johnson" w:date="2015-08-06T09:01:00Z"/>
-        </w:rPr>
-      </w:pPr>
-      <w:ins w:id="79" w:author="Kelli Johnson" w:date="2015-08-06T09:01:00Z">
-        <w:r>
-          <w:t xml:space="preserve">Francis, R. I. C. C. 2011. Data weighting in statistical fisheries stock assessment models. </w:t>
+          <w:ins w:id="210" w:author="Kelli Johnson" w:date="2015-08-06T09:01:00Z"/>
+        </w:rPr>
+      </w:pPr>
+      <w:proofErr w:type="gramStart"/>
+      <w:ins w:id="211" w:author="Kelli Johnson" w:date="2015-08-06T09:01:00Z">
+        <w:r>
+          <w:lastRenderedPageBreak/>
+          <w:t>Francis, R.I.</w:t>
+        </w:r>
+        <w:r>
+          <w:t>C.C. 2011.</w:t>
+        </w:r>
+        <w:proofErr w:type="gramEnd"/>
+        <w:r>
+          <w:t xml:space="preserve"> Data weighting in statistical fisheries stock assessment models. </w:t>
         </w:r>
         <w:proofErr w:type="gramStart"/>
         <w:r>
-          <w:t>Canadian Journal of Fisheries and Aquatic Sciences.</w:t>
-        </w:r>
-        <w:proofErr w:type="gramEnd"/>
-        <w:r>
-          <w:t xml:space="preserve"> 68: 1124-1138.</w:t>
+          <w:t>Can</w:t>
+        </w:r>
+      </w:ins>
+      <w:ins w:id="212" w:author="Kelli Johnson" w:date="2015-09-02T12:55:00Z">
+        <w:r>
+          <w:t>.</w:t>
+        </w:r>
+      </w:ins>
+      <w:ins w:id="213" w:author="Kelli Johnson" w:date="2015-08-06T09:01:00Z">
+        <w:r>
+          <w:t xml:space="preserve"> J</w:t>
+        </w:r>
+      </w:ins>
+      <w:ins w:id="214" w:author="Kelli Johnson" w:date="2015-09-02T12:55:00Z">
+        <w:r>
+          <w:t>.</w:t>
+        </w:r>
+      </w:ins>
+      <w:ins w:id="215" w:author="Kelli Johnson" w:date="2015-08-06T09:01:00Z">
+        <w:r>
+          <w:t xml:space="preserve"> Fish</w:t>
+        </w:r>
+      </w:ins>
+      <w:ins w:id="216" w:author="Kelli Johnson" w:date="2015-09-02T12:55:00Z">
+        <w:r>
+          <w:t>.</w:t>
+        </w:r>
+      </w:ins>
+      <w:proofErr w:type="gramEnd"/>
+      <w:ins w:id="217" w:author="Kelli Johnson" w:date="2015-08-06T09:01:00Z">
+        <w:r>
+          <w:t xml:space="preserve"> </w:t>
+        </w:r>
+        <w:proofErr w:type="spellStart"/>
+        <w:proofErr w:type="gramStart"/>
+        <w:r>
+          <w:t>Aquat</w:t>
+        </w:r>
+      </w:ins>
+      <w:proofErr w:type="spellEnd"/>
+      <w:ins w:id="218" w:author="Kelli Johnson" w:date="2015-09-02T12:55:00Z">
+        <w:r>
+          <w:t>.</w:t>
+        </w:r>
+      </w:ins>
+      <w:proofErr w:type="gramEnd"/>
+      <w:ins w:id="219" w:author="Kelli Johnson" w:date="2015-08-06T09:01:00Z">
+        <w:r>
+          <w:t xml:space="preserve"> Sci. 68</w:t>
+        </w:r>
+      </w:ins>
+      <w:ins w:id="220" w:author="Kelli Johnson" w:date="2015-09-02T12:56:00Z">
+        <w:r>
+          <w:t>,</w:t>
+        </w:r>
+      </w:ins>
+      <w:ins w:id="221" w:author="Kelli Johnson" w:date="2015-08-06T09:01:00Z">
+        <w:r>
+          <w:t xml:space="preserve"> 1124-1138.</w:t>
         </w:r>
       </w:ins>
     </w:p>
@@ -734,19 +1764,24 @@
         <w:spacing w:line="240" w:lineRule="auto"/>
         <w:ind w:left="720" w:hanging="720"/>
         <w:rPr>
-          <w:ins w:id="80" w:author="Kelli Johnson" w:date="2015-08-06T08:32:00Z"/>
-        </w:rPr>
-      </w:pPr>
-      <w:ins w:id="81" w:author="Kelli Johnson" w:date="2015-08-06T08:31:00Z">
-        <w:r>
-          <w:t>Taylor, I. G., Grandin, C. Hicks, A. C., Taylor, N.</w:t>
-        </w:r>
-        <w:r>
-          <w:t xml:space="preserve">, and Cox, S. 2015. </w:t>
+          <w:ins w:id="222" w:author="Kelli Johnson" w:date="2015-09-02T13:47:00Z"/>
+        </w:rPr>
+      </w:pPr>
+      <w:proofErr w:type="gramStart"/>
+      <w:ins w:id="223" w:author="Kelli Johnson" w:date="2015-09-02T13:47:00Z">
+        <w:r>
+          <w:t>Francis, R.I.C.C. 201</w:t>
+        </w:r>
+        <w:r>
+          <w:t>4.</w:t>
+        </w:r>
+        <w:proofErr w:type="gramEnd"/>
+        <w:r>
+          <w:t xml:space="preserve"> </w:t>
         </w:r>
         <w:proofErr w:type="gramStart"/>
         <w:r>
-          <w:t>Status of the Pacific Hake (whiting) stock in U.S. and Canadian waters in 2015.</w:t>
+          <w:t>Replacing the multinomial in stock assessment models: a first step.</w:t>
         </w:r>
         <w:proofErr w:type="gramEnd"/>
         <w:r>
@@ -754,44 +1789,379 @@
         </w:r>
         <w:proofErr w:type="gramStart"/>
         <w:r>
-          <w:t xml:space="preserve">Prepared by the Joint Technical Committee of the U.S. and Canada </w:t>
-        </w:r>
-        <w:proofErr w:type="spellStart"/>
-        <w:r>
-          <w:t>Packfic</w:t>
-        </w:r>
-        <w:proofErr w:type="spellEnd"/>
-        <w:r>
-          <w:t xml:space="preserve"> Hake/Whiting Agreement; National Marine Fishery Service; Canada Department of Fisheries and Oceans.</w:t>
+          <w:t>Fish.</w:t>
         </w:r>
         <w:proofErr w:type="gramEnd"/>
         <w:r>
-          <w:t xml:space="preserve"> </w:t>
-        </w:r>
-        <w:proofErr w:type="gramStart"/>
-        <w:r>
-          <w:t>159 p.</w:t>
-        </w:r>
-      </w:ins>
-      <w:proofErr w:type="gramEnd"/>
+          <w:t xml:space="preserve"> Res. </w:t>
+        </w:r>
+      </w:ins>
+      <w:ins w:id="224" w:author="Kelli Johnson" w:date="2015-09-02T13:48:00Z">
+        <w:r>
+          <w:t>151, 70-84.</w:t>
+        </w:r>
+      </w:ins>
     </w:p>
     <w:p>
       <w:pPr>
         <w:spacing w:line="240" w:lineRule="auto"/>
         <w:ind w:left="720" w:hanging="720"/>
         <w:rPr>
-          <w:ins w:id="82" w:author="Kelli Johnson" w:date="2015-08-06T08:17:00Z"/>
-        </w:rPr>
-      </w:pPr>
-    </w:p>
-    <w:p>
-      <w:pPr>
-        <w:rPr>
-          <w:ins w:id="83" w:author="Kelli Johnson" w:date="2015-08-06T08:17:00Z"/>
+          <w:ins w:id="225" w:author="Kelli Johnson" w:date="2015-09-02T12:52:00Z"/>
+        </w:rPr>
+      </w:pPr>
+      <w:proofErr w:type="spellStart"/>
+      <w:proofErr w:type="gramStart"/>
+      <w:ins w:id="226" w:author="Kelli Johnson" w:date="2015-09-02T12:52:00Z">
+        <w:r>
+          <w:t>Hulson</w:t>
+        </w:r>
+        <w:proofErr w:type="spellEnd"/>
+        <w:r>
+          <w:t xml:space="preserve">, P.-J.F., </w:t>
+        </w:r>
+        <w:proofErr w:type="spellStart"/>
+        <w:r>
+          <w:t>Hanselman</w:t>
+        </w:r>
+        <w:proofErr w:type="spellEnd"/>
+        <w:r>
+          <w:t>, D.</w:t>
+        </w:r>
+        <w:r>
+          <w:t>H., Quinn, T.J., II.</w:t>
+        </w:r>
+        <w:proofErr w:type="gramEnd"/>
+        <w:r>
+          <w:t xml:space="preserve"> 2012. Determining effective sample size in integrated age-structured assessment models. ICES J</w:t>
+        </w:r>
+      </w:ins>
+      <w:ins w:id="227" w:author="Kelli Johnson" w:date="2015-09-02T12:55:00Z">
+        <w:r>
+          <w:t>.</w:t>
+        </w:r>
+      </w:ins>
+      <w:ins w:id="228" w:author="Kelli Johnson" w:date="2015-09-02T12:52:00Z">
+        <w:r>
+          <w:t xml:space="preserve"> Mar</w:t>
+        </w:r>
+      </w:ins>
+      <w:ins w:id="229" w:author="Kelli Johnson" w:date="2015-09-02T12:55:00Z">
+        <w:r>
+          <w:t>.</w:t>
+        </w:r>
+      </w:ins>
+      <w:ins w:id="230" w:author="Kelli Johnson" w:date="2015-09-02T12:52:00Z">
+        <w:r>
+          <w:t xml:space="preserve"> Sci</w:t>
+        </w:r>
+      </w:ins>
+      <w:ins w:id="231" w:author="Kelli Johnson" w:date="2015-09-02T12:55:00Z">
+        <w:r>
+          <w:t>.</w:t>
+        </w:r>
+      </w:ins>
+      <w:ins w:id="232" w:author="Kelli Johnson" w:date="2015-09-02T12:52:00Z">
+        <w:r>
+          <w:t xml:space="preserve"> 69</w:t>
+        </w:r>
+      </w:ins>
+      <w:ins w:id="233" w:author="Kelli Johnson" w:date="2015-09-02T12:55:00Z">
+        <w:r>
+          <w:t>,</w:t>
+        </w:r>
+      </w:ins>
+      <w:ins w:id="234" w:author="Kelli Johnson" w:date="2015-09-02T12:52:00Z">
+        <w:r>
+          <w:t xml:space="preserve"> 281-292.</w:t>
+        </w:r>
+      </w:ins>
+    </w:p>
+    <w:p>
+      <w:pPr>
+        <w:spacing w:line="240" w:lineRule="auto"/>
+        <w:ind w:left="720" w:hanging="720"/>
+        <w:rPr>
+          <w:ins w:id="235" w:author="Kelli Johnson" w:date="2015-09-02T15:41:00Z"/>
+        </w:rPr>
+      </w:pPr>
+      <w:proofErr w:type="spellStart"/>
+      <w:ins w:id="236" w:author="Kelli Johnson" w:date="2015-09-02T15:41:00Z">
+        <w:r>
+          <w:t>Legault</w:t>
+        </w:r>
+        <w:proofErr w:type="spellEnd"/>
+        <w:r>
+          <w:t xml:space="preserve">, C.M. 2014. </w:t>
+        </w:r>
+        <w:proofErr w:type="gramStart"/>
+        <w:r>
+          <w:t>The ability of two age composition error distributions to estimate selectivity and spawning stock biomass in simulated stock assessments.</w:t>
+        </w:r>
+        <w:proofErr w:type="gramEnd"/>
+        <w:r>
+          <w:t xml:space="preserve"> </w:t>
+        </w:r>
+        <w:proofErr w:type="gramStart"/>
+        <w:r>
+          <w:t>Fish.</w:t>
+        </w:r>
+        <w:proofErr w:type="gramEnd"/>
+        <w:r>
+          <w:t xml:space="preserve"> Res. 158, 172-180.</w:t>
+        </w:r>
+      </w:ins>
+    </w:p>
+    <w:p>
+      <w:pPr>
+        <w:spacing w:line="240" w:lineRule="auto"/>
+        <w:ind w:left="720" w:hanging="720"/>
+        <w:rPr>
+          <w:ins w:id="237" w:author="Kelli Johnson" w:date="2015-09-02T13:20:00Z"/>
+        </w:rPr>
+      </w:pPr>
+      <w:ins w:id="238" w:author="Kelli Johnson" w:date="2015-09-02T13:20:00Z">
+        <w:r>
+          <w:t xml:space="preserve">McAllister, M.K., </w:t>
+        </w:r>
+        <w:proofErr w:type="spellStart"/>
+        <w:r>
+          <w:t>Ianelli</w:t>
+        </w:r>
+        <w:proofErr w:type="spellEnd"/>
+        <w:r>
+          <w:t>, J.N. 1997.</w:t>
+        </w:r>
+      </w:ins>
+      <w:ins w:id="239" w:author="Kelli Johnson" w:date="2015-09-02T13:24:00Z">
+        <w:r>
+          <w:t xml:space="preserve"> </w:t>
+        </w:r>
+      </w:ins>
+      <w:proofErr w:type="gramStart"/>
+      <w:ins w:id="240" w:author="Kelli Johnson" w:date="2015-09-02T13:25:00Z">
+        <w:r>
+          <w:t xml:space="preserve">Bayesian stock assessment using catch-age data </w:t>
+        </w:r>
+        <w:proofErr w:type="spellStart"/>
+        <w:r>
+          <w:t>nd</w:t>
+        </w:r>
+        <w:proofErr w:type="spellEnd"/>
+        <w:r>
+          <w:t xml:space="preserve"> the sampling </w:t>
+        </w:r>
+      </w:ins>
+      <w:ins w:id="241" w:author="Kelli Johnson" w:date="2015-09-02T13:26:00Z">
+        <w:r>
+          <w:t>–</w:t>
+        </w:r>
+      </w:ins>
+      <w:ins w:id="242" w:author="Kelli Johnson" w:date="2015-09-02T13:25:00Z">
+        <w:r>
+          <w:t xml:space="preserve"> importance </w:t>
+        </w:r>
+      </w:ins>
+      <w:ins w:id="243" w:author="Kelli Johnson" w:date="2015-09-02T13:26:00Z">
+        <w:r>
+          <w:t>resampling al</w:t>
+        </w:r>
+      </w:ins>
+      <w:ins w:id="244" w:author="Kelli Johnson" w:date="2015-09-02T13:31:00Z">
+        <w:r>
+          <w:t>gorithm.</w:t>
+        </w:r>
+        <w:proofErr w:type="gramEnd"/>
+        <w:r>
+          <w:t xml:space="preserve"> </w:t>
+        </w:r>
+        <w:proofErr w:type="gramStart"/>
+        <w:r>
+          <w:t xml:space="preserve">Can. J. </w:t>
+        </w:r>
+      </w:ins>
+      <w:ins w:id="245" w:author="Kelli Johnson" w:date="2015-09-02T13:32:00Z">
+        <w:r>
+          <w:t>Fish.</w:t>
+        </w:r>
+        <w:proofErr w:type="gramEnd"/>
+        <w:r>
+          <w:t xml:space="preserve"> </w:t>
+        </w:r>
+        <w:proofErr w:type="spellStart"/>
+        <w:proofErr w:type="gramStart"/>
+        <w:r>
+          <w:t>Aquat</w:t>
+        </w:r>
+        <w:proofErr w:type="spellEnd"/>
+        <w:r>
+          <w:t>.</w:t>
+        </w:r>
+        <w:proofErr w:type="gramEnd"/>
+        <w:r>
+          <w:t xml:space="preserve"> Sci. 54, 284-300.</w:t>
+        </w:r>
+      </w:ins>
+    </w:p>
+    <w:p>
+      <w:pPr>
+        <w:spacing w:line="240" w:lineRule="auto"/>
+        <w:ind w:left="720" w:hanging="720"/>
+        <w:rPr>
+          <w:ins w:id="246" w:author="Kelli Johnson" w:date="2015-09-02T13:38:00Z"/>
+        </w:rPr>
+      </w:pPr>
+      <w:proofErr w:type="spellStart"/>
+      <w:ins w:id="247" w:author="Kelli Johnson" w:date="2015-09-02T13:38:00Z">
+        <w:r>
+          <w:t>Methot</w:t>
+        </w:r>
+        <w:proofErr w:type="spellEnd"/>
+        <w:r>
+          <w:t>, R.D.,</w:t>
+        </w:r>
+        <w:r>
+          <w:t xml:space="preserve"> Wetzel, C.R. 2013. Stock Synthesis: a biological and statistical framework for fish stock assessment and fishery management. </w:t>
+        </w:r>
+        <w:proofErr w:type="gramStart"/>
+        <w:r>
+          <w:t>Fish.</w:t>
+        </w:r>
+        <w:proofErr w:type="gramEnd"/>
+        <w:r>
+          <w:t xml:space="preserve"> Res. 142, 86-99.</w:t>
+        </w:r>
+      </w:ins>
+    </w:p>
+    <w:p>
+      <w:pPr>
+        <w:spacing w:line="240" w:lineRule="auto"/>
+        <w:ind w:left="720" w:hanging="720"/>
+        <w:rPr>
+          <w:ins w:id="248" w:author="Kelli Johnson" w:date="2015-09-02T13:44:00Z"/>
+        </w:rPr>
+      </w:pPr>
+      <w:ins w:id="249" w:author="Kelli Johnson" w:date="2015-09-02T13:44:00Z">
+        <w:r>
+          <w:t xml:space="preserve">Stewart, I.J., Hamel, O.S. 2014. </w:t>
+        </w:r>
+        <w:proofErr w:type="gramStart"/>
+        <w:r>
+          <w:t>Bootstrapping of sample sizes for length- or age-composition data used in stock assessments.</w:t>
+        </w:r>
+        <w:proofErr w:type="gramEnd"/>
+        <w:r>
+          <w:t xml:space="preserve"> </w:t>
+        </w:r>
+        <w:proofErr w:type="gramStart"/>
+        <w:r>
+          <w:t>Can. J. Fish.</w:t>
+        </w:r>
+        <w:proofErr w:type="gramEnd"/>
+        <w:r>
+          <w:t xml:space="preserve"> </w:t>
+        </w:r>
+        <w:proofErr w:type="spellStart"/>
+        <w:proofErr w:type="gramStart"/>
+        <w:r>
+          <w:t>Aquat</w:t>
+        </w:r>
+        <w:proofErr w:type="spellEnd"/>
+        <w:r>
+          <w:t>.</w:t>
+        </w:r>
+        <w:proofErr w:type="gramEnd"/>
+        <w:r>
+          <w:t xml:space="preserve"> Sci. 71, 581-588.</w:t>
+        </w:r>
+      </w:ins>
+    </w:p>
+    <w:p>
+      <w:pPr>
+        <w:spacing w:line="240" w:lineRule="auto"/>
+        <w:ind w:left="720" w:hanging="720"/>
+        <w:rPr>
+          <w:ins w:id="250" w:author="Kelli Johnson" w:date="2015-08-06T08:32:00Z"/>
+        </w:rPr>
+      </w:pPr>
+      <w:ins w:id="251" w:author="Kelli Johnson" w:date="2015-08-06T08:31:00Z">
+        <w:r>
+          <w:t>Taylor, I.</w:t>
+        </w:r>
+        <w:r>
+          <w:t>G., Grandin, C.</w:t>
+        </w:r>
+      </w:ins>
+      <w:ins w:id="252" w:author="Kelli Johnson" w:date="2015-09-02T13:23:00Z">
+        <w:r>
+          <w:t>,</w:t>
+        </w:r>
+      </w:ins>
+      <w:ins w:id="253" w:author="Kelli Johnson" w:date="2015-08-06T08:31:00Z">
+        <w:r>
+          <w:t xml:space="preserve"> Hicks, A.C., Taylor, N.</w:t>
+        </w:r>
+        <w:r>
+          <w:t xml:space="preserve">, Cox, S. 2015. </w:t>
+        </w:r>
+        <w:proofErr w:type="gramStart"/>
+        <w:r>
+          <w:t>Status of the Pacific Hake (whiting) stock in U.S. and Canadian waters in 2015.</w:t>
+        </w:r>
+        <w:proofErr w:type="gramEnd"/>
+        <w:r>
+          <w:t xml:space="preserve"> </w:t>
+        </w:r>
+        <w:proofErr w:type="gramStart"/>
+        <w:r>
+          <w:t xml:space="preserve">Prepared by the Joint Technical Committee of the U.S. and Canada </w:t>
+        </w:r>
+        <w:proofErr w:type="spellStart"/>
+        <w:r>
+          <w:t>Packfic</w:t>
+        </w:r>
+        <w:proofErr w:type="spellEnd"/>
+        <w:r>
+          <w:t xml:space="preserve"> Hake/Whiting Agreement; National Marine Fishery Service; Canada Department of Fisheries and Oceans.</w:t>
+        </w:r>
+        <w:proofErr w:type="gramEnd"/>
+        <w:r>
+          <w:t xml:space="preserve"> </w:t>
+        </w:r>
+        <w:proofErr w:type="gramStart"/>
+        <w:r>
+          <w:t>159 p</w:t>
+        </w:r>
+      </w:ins>
+      <w:ins w:id="254" w:author="Kelli Johnson" w:date="2015-09-02T12:56:00Z">
+        <w:r>
+          <w:t>p</w:t>
+        </w:r>
+      </w:ins>
+      <w:ins w:id="255" w:author="Kelli Johnson" w:date="2015-08-06T08:31:00Z">
+        <w:r>
+          <w:t>.</w:t>
+        </w:r>
+      </w:ins>
+      <w:proofErr w:type="gramEnd"/>
+    </w:p>
+    <w:p>
+      <w:pPr>
+        <w:spacing w:line="240" w:lineRule="auto"/>
+        <w:ind w:left="720" w:hanging="720"/>
+        <w:rPr>
+          <w:ins w:id="256" w:author="Kelli Johnson" w:date="2015-08-06T08:17:00Z"/>
+        </w:rPr>
+      </w:pPr>
+    </w:p>
+    <w:p>
+      <w:pPr>
+        <w:rPr>
+          <w:ins w:id="257" w:author="Kelli Johnson" w:date="2015-08-06T08:17:00Z"/>
           <w:b/>
         </w:rPr>
       </w:pPr>
-      <w:ins w:id="84" w:author="Kelli Johnson" w:date="2015-08-06T08:17:00Z">
+      <w:ins w:id="258" w:author="Kelli Johnson" w:date="2015-08-06T08:17:00Z">
         <w:r>
           <w:rPr>
             <w:b/>
@@ -802,10 +2172,37 @@
     </w:p>
     <w:p>
       <w:pPr>
-        <w:rPr>
-          <w:ins w:id="85" w:author="Kelli Johnson" w:date="2015-08-06T08:17:00Z"/>
-        </w:rPr>
-      </w:pPr>
+        <w:pStyle w:val="ListParagraph"/>
+        <w:numPr>
+          <w:ilvl w:val="0"/>
+          <w:numId w:val="1"/>
+        </w:numPr>
+        <w:rPr>
+          <w:ins w:id="259" w:author="Kelli Johnson" w:date="2015-09-02T16:37:00Z"/>
+        </w:rPr>
+      </w:pPr>
+      <w:ins w:id="260" w:author="Kelli Johnson" w:date="2015-09-02T16:37:00Z">
+        <w:r>
+          <w:t>Fixed OM values</w:t>
+        </w:r>
+      </w:ins>
+    </w:p>
+    <w:p>
+      <w:pPr>
+        <w:pStyle w:val="ListParagraph"/>
+        <w:numPr>
+          <w:ilvl w:val="0"/>
+          <w:numId w:val="1"/>
+        </w:numPr>
+        <w:rPr>
+          <w:ins w:id="261" w:author="Kelli Johnson" w:date="2015-08-06T08:17:00Z"/>
+        </w:rPr>
+      </w:pPr>
+      <w:ins w:id="262" w:author="Kelli Johnson" w:date="2015-09-02T16:37:00Z">
+        <w:r>
+          <w:t>Scenarios of the simulation</w:t>
+        </w:r>
+      </w:ins>
     </w:p>
     <w:p>
       <w:pPr>
@@ -813,7 +2210,7 @@
           <w:b/>
         </w:rPr>
       </w:pPr>
-      <w:ins w:id="86" w:author="Kelli Johnson" w:date="2015-08-06T08:17:00Z">
+      <w:ins w:id="263" w:author="Kelli Johnson" w:date="2015-08-06T08:17:00Z">
         <w:r>
           <w:rPr>
             <w:b/>
@@ -831,6 +2228,252 @@
     </w:sectPr>
   </w:body>
 </w:document>
+</file>
+
+<file path=word/comments.xml><?xml version="1.0" encoding="utf-8"?>
+<w:comments xmlns:wpc="http://schemas.microsoft.com/office/word/2010/wordprocessingCanvas" xmlns:mc="http://schemas.openxmlformats.org/markup-compatibility/2006" xmlns:o="urn:schemas-microsoft-com:office:office" xmlns:r="http://schemas.openxmlformats.org/officeDocument/2006/relationships" xmlns:m="http://schemas.openxmlformats.org/officeDocument/2006/math" xmlns:v="urn:schemas-microsoft-com:vml" xmlns:wp14="http://schemas.microsoft.com/office/word/2010/wordprocessingDrawing" xmlns:wp="http://schemas.openxmlformats.org/drawingml/2006/wordprocessingDrawing" xmlns:w10="urn:schemas-microsoft-com:office:word" xmlns:w="http://schemas.openxmlformats.org/wordprocessingml/2006/main" xmlns:w14="http://schemas.microsoft.com/office/word/2010/wordml" xmlns:wpg="http://schemas.microsoft.com/office/word/2010/wordprocessingGroup" xmlns:wpi="http://schemas.microsoft.com/office/word/2010/wordprocessingInk" xmlns:wne="http://schemas.microsoft.com/office/word/2006/wordml" xmlns:wps="http://schemas.microsoft.com/office/word/2010/wordprocessingShape" mc:Ignorable="w14 wp14">
+  <w:comment w:id="71" w:author="Kelli Johnson" w:date="2015-09-02T16:35:00Z" w:initials="KFJ">
+    <w:p>
+      <w:pPr>
+        <w:pStyle w:val="CommentText"/>
+      </w:pPr>
+      <w:r>
+        <w:rPr>
+          <w:rStyle w:val="CommentReference"/>
+        </w:rPr>
+        <w:annotationRef/>
+      </w:r>
+      <w:r>
+        <w:t>Coggins and Quinn, 1998; Crone and Sampson, 1998</w:t>
+      </w:r>
+    </w:p>
+    <w:p>
+      <w:pPr>
+        <w:pStyle w:val="CommentText"/>
+      </w:pPr>
+    </w:p>
+    <w:p>
+      <w:pPr>
+        <w:pStyle w:val="CommentText"/>
+      </w:pPr>
+      <w:r>
+        <w:t>Need to read to make sure.</w:t>
+      </w:r>
+    </w:p>
+  </w:comment>
+</w:comments>
+</file>
+
+<file path=word/numbering.xml><?xml version="1.0" encoding="utf-8"?>
+<w:numbering xmlns:wpc="http://schemas.microsoft.com/office/word/2010/wordprocessingCanvas" xmlns:mc="http://schemas.openxmlformats.org/markup-compatibility/2006" xmlns:o="urn:schemas-microsoft-com:office:office" xmlns:r="http://schemas.openxmlformats.org/officeDocument/2006/relationships" xmlns:m="http://schemas.openxmlformats.org/officeDocument/2006/math" xmlns:v="urn:schemas-microsoft-com:vml" xmlns:wp14="http://schemas.microsoft.com/office/word/2010/wordprocessingDrawing" xmlns:wp="http://schemas.openxmlformats.org/drawingml/2006/wordprocessingDrawing" xmlns:w10="urn:schemas-microsoft-com:office:word" xmlns:w="http://schemas.openxmlformats.org/wordprocessingml/2006/main" xmlns:w14="http://schemas.microsoft.com/office/word/2010/wordml" xmlns:wpg="http://schemas.microsoft.com/office/word/2010/wordprocessingGroup" xmlns:wpi="http://schemas.microsoft.com/office/word/2010/wordprocessingInk" xmlns:wne="http://schemas.microsoft.com/office/word/2006/wordml" xmlns:wps="http://schemas.microsoft.com/office/word/2010/wordprocessingShape" mc:Ignorable="w14 wp14">
+  <w:abstractNum w:abstractNumId="0">
+    <w:nsid w:val="11EB1A12"/>
+    <w:multiLevelType w:val="hybridMultilevel"/>
+    <w:tmpl w:val="AB4E7DC0"/>
+    <w:lvl w:ilvl="0" w:tplc="44E46F70">
+      <w:numFmt w:val="bullet"/>
+      <w:lvlText w:val=""/>
+      <w:lvlJc w:val="left"/>
+      <w:pPr>
+        <w:ind w:left="720" w:hanging="360"/>
+      </w:pPr>
+      <w:rPr>
+        <w:rFonts w:ascii="Symbol" w:eastAsiaTheme="minorHAnsi" w:hAnsi="Symbol" w:cstheme="minorBidi" w:hint="default"/>
+      </w:rPr>
+    </w:lvl>
+    <w:lvl w:ilvl="1" w:tplc="08090003">
+      <w:start w:val="1"/>
+      <w:numFmt w:val="bullet"/>
+      <w:lvlText w:val="o"/>
+      <w:lvlJc w:val="left"/>
+      <w:pPr>
+        <w:ind w:left="1440" w:hanging="360"/>
+      </w:pPr>
+      <w:rPr>
+        <w:rFonts w:ascii="Courier New" w:hAnsi="Courier New" w:cs="Courier New" w:hint="default"/>
+      </w:rPr>
+    </w:lvl>
+    <w:lvl w:ilvl="2" w:tplc="08090005" w:tentative="1">
+      <w:start w:val="1"/>
+      <w:numFmt w:val="bullet"/>
+      <w:lvlText w:val=""/>
+      <w:lvlJc w:val="left"/>
+      <w:pPr>
+        <w:ind w:left="2160" w:hanging="360"/>
+      </w:pPr>
+      <w:rPr>
+        <w:rFonts w:ascii="Wingdings" w:hAnsi="Wingdings" w:hint="default"/>
+      </w:rPr>
+    </w:lvl>
+    <w:lvl w:ilvl="3" w:tplc="08090001" w:tentative="1">
+      <w:start w:val="1"/>
+      <w:numFmt w:val="bullet"/>
+      <w:lvlText w:val=""/>
+      <w:lvlJc w:val="left"/>
+      <w:pPr>
+        <w:ind w:left="2880" w:hanging="360"/>
+      </w:pPr>
+      <w:rPr>
+        <w:rFonts w:ascii="Symbol" w:hAnsi="Symbol" w:hint="default"/>
+      </w:rPr>
+    </w:lvl>
+    <w:lvl w:ilvl="4" w:tplc="08090003" w:tentative="1">
+      <w:start w:val="1"/>
+      <w:numFmt w:val="bullet"/>
+      <w:lvlText w:val="o"/>
+      <w:lvlJc w:val="left"/>
+      <w:pPr>
+        <w:ind w:left="3600" w:hanging="360"/>
+      </w:pPr>
+      <w:rPr>
+        <w:rFonts w:ascii="Courier New" w:hAnsi="Courier New" w:cs="Courier New" w:hint="default"/>
+      </w:rPr>
+    </w:lvl>
+    <w:lvl w:ilvl="5" w:tplc="08090005" w:tentative="1">
+      <w:start w:val="1"/>
+      <w:numFmt w:val="bullet"/>
+      <w:lvlText w:val=""/>
+      <w:lvlJc w:val="left"/>
+      <w:pPr>
+        <w:ind w:left="4320" w:hanging="360"/>
+      </w:pPr>
+      <w:rPr>
+        <w:rFonts w:ascii="Wingdings" w:hAnsi="Wingdings" w:hint="default"/>
+      </w:rPr>
+    </w:lvl>
+    <w:lvl w:ilvl="6" w:tplc="08090001" w:tentative="1">
+      <w:start w:val="1"/>
+      <w:numFmt w:val="bullet"/>
+      <w:lvlText w:val=""/>
+      <w:lvlJc w:val="left"/>
+      <w:pPr>
+        <w:ind w:left="5040" w:hanging="360"/>
+      </w:pPr>
+      <w:rPr>
+        <w:rFonts w:ascii="Symbol" w:hAnsi="Symbol" w:hint="default"/>
+      </w:rPr>
+    </w:lvl>
+    <w:lvl w:ilvl="7" w:tplc="08090003" w:tentative="1">
+      <w:start w:val="1"/>
+      <w:numFmt w:val="bullet"/>
+      <w:lvlText w:val="o"/>
+      <w:lvlJc w:val="left"/>
+      <w:pPr>
+        <w:ind w:left="5760" w:hanging="360"/>
+      </w:pPr>
+      <w:rPr>
+        <w:rFonts w:ascii="Courier New" w:hAnsi="Courier New" w:cs="Courier New" w:hint="default"/>
+      </w:rPr>
+    </w:lvl>
+    <w:lvl w:ilvl="8" w:tplc="08090005" w:tentative="1">
+      <w:start w:val="1"/>
+      <w:numFmt w:val="bullet"/>
+      <w:lvlText w:val=""/>
+      <w:lvlJc w:val="left"/>
+      <w:pPr>
+        <w:ind w:left="6480" w:hanging="360"/>
+      </w:pPr>
+      <w:rPr>
+        <w:rFonts w:ascii="Wingdings" w:hAnsi="Wingdings" w:hint="default"/>
+      </w:rPr>
+    </w:lvl>
+  </w:abstractNum>
+  <w:abstractNum w:abstractNumId="1">
+    <w:nsid w:val="68456356"/>
+    <w:multiLevelType w:val="hybridMultilevel"/>
+    <w:tmpl w:val="29249752"/>
+    <w:lvl w:ilvl="0" w:tplc="0809000F">
+      <w:start w:val="1"/>
+      <w:numFmt w:val="decimal"/>
+      <w:lvlText w:val="%1."/>
+      <w:lvlJc w:val="left"/>
+      <w:pPr>
+        <w:ind w:left="720" w:hanging="360"/>
+      </w:pPr>
+      <w:rPr>
+        <w:rFonts w:hint="default"/>
+      </w:rPr>
+    </w:lvl>
+    <w:lvl w:ilvl="1" w:tplc="08090019" w:tentative="1">
+      <w:start w:val="1"/>
+      <w:numFmt w:val="lowerLetter"/>
+      <w:lvlText w:val="%2."/>
+      <w:lvlJc w:val="left"/>
+      <w:pPr>
+        <w:ind w:left="1440" w:hanging="360"/>
+      </w:pPr>
+    </w:lvl>
+    <w:lvl w:ilvl="2" w:tplc="0809001B" w:tentative="1">
+      <w:start w:val="1"/>
+      <w:numFmt w:val="lowerRoman"/>
+      <w:lvlText w:val="%3."/>
+      <w:lvlJc w:val="right"/>
+      <w:pPr>
+        <w:ind w:left="2160" w:hanging="180"/>
+      </w:pPr>
+    </w:lvl>
+    <w:lvl w:ilvl="3" w:tplc="0809000F" w:tentative="1">
+      <w:start w:val="1"/>
+      <w:numFmt w:val="decimal"/>
+      <w:lvlText w:val="%4."/>
+      <w:lvlJc w:val="left"/>
+      <w:pPr>
+        <w:ind w:left="2880" w:hanging="360"/>
+      </w:pPr>
+    </w:lvl>
+    <w:lvl w:ilvl="4" w:tplc="08090019" w:tentative="1">
+      <w:start w:val="1"/>
+      <w:numFmt w:val="lowerLetter"/>
+      <w:lvlText w:val="%5."/>
+      <w:lvlJc w:val="left"/>
+      <w:pPr>
+        <w:ind w:left="3600" w:hanging="360"/>
+      </w:pPr>
+    </w:lvl>
+    <w:lvl w:ilvl="5" w:tplc="0809001B" w:tentative="1">
+      <w:start w:val="1"/>
+      <w:numFmt w:val="lowerRoman"/>
+      <w:lvlText w:val="%6."/>
+      <w:lvlJc w:val="right"/>
+      <w:pPr>
+        <w:ind w:left="4320" w:hanging="180"/>
+      </w:pPr>
+    </w:lvl>
+    <w:lvl w:ilvl="6" w:tplc="0809000F" w:tentative="1">
+      <w:start w:val="1"/>
+      <w:numFmt w:val="decimal"/>
+      <w:lvlText w:val="%7."/>
+      <w:lvlJc w:val="left"/>
+      <w:pPr>
+        <w:ind w:left="5040" w:hanging="360"/>
+      </w:pPr>
+    </w:lvl>
+    <w:lvl w:ilvl="7" w:tplc="08090019" w:tentative="1">
+      <w:start w:val="1"/>
+      <w:numFmt w:val="lowerLetter"/>
+      <w:lvlText w:val="%8."/>
+      <w:lvlJc w:val="left"/>
+      <w:pPr>
+        <w:ind w:left="5760" w:hanging="360"/>
+      </w:pPr>
+    </w:lvl>
+    <w:lvl w:ilvl="8" w:tplc="0809001B" w:tentative="1">
+      <w:start w:val="1"/>
+      <w:numFmt w:val="lowerRoman"/>
+      <w:lvlText w:val="%9."/>
+      <w:lvlJc w:val="right"/>
+      <w:pPr>
+        <w:ind w:left="6480" w:hanging="180"/>
+      </w:pPr>
+    </w:lvl>
+  </w:abstractNum>
+  <w:num w:numId="1">
+    <w:abstractNumId w:val="0"/>
+  </w:num>
+  <w:num w:numId="2">
+    <w:abstractNumId w:val="1"/>
+  </w:num>
+</w:numbering>
 </file>
 
 <file path=word/styles.xml><?xml version="1.0" encoding="utf-8"?>
@@ -1077,6 +2720,97 @@
       <w:u w:val="single"/>
     </w:rPr>
   </w:style>
+  <w:style w:type="paragraph" w:styleId="ListParagraph">
+    <w:name w:val="List Paragraph"/>
+    <w:basedOn w:val="Normal"/>
+    <w:uiPriority w:val="34"/>
+    <w:qFormat/>
+    <w:rsid w:val="006D56A3"/>
+    <w:pPr>
+      <w:ind w:left="720"/>
+      <w:contextualSpacing/>
+    </w:pPr>
+  </w:style>
+  <w:style w:type="character" w:styleId="PlaceholderText">
+    <w:name w:val="Placeholder Text"/>
+    <w:basedOn w:val="DefaultParagraphFont"/>
+    <w:uiPriority w:val="99"/>
+    <w:semiHidden/>
+    <w:rsid w:val="007D46AD"/>
+    <w:rPr>
+      <w:color w:val="808080"/>
+    </w:rPr>
+  </w:style>
+  <w:style w:type="character" w:styleId="CommentReference">
+    <w:name w:val="annotation reference"/>
+    <w:basedOn w:val="DefaultParagraphFont"/>
+    <w:uiPriority w:val="99"/>
+    <w:semiHidden/>
+    <w:unhideWhenUsed/>
+    <w:rsid w:val="00BD5047"/>
+    <w:rPr>
+      <w:sz w:val="16"/>
+      <w:szCs w:val="16"/>
+    </w:rPr>
+  </w:style>
+  <w:style w:type="paragraph" w:styleId="CommentText">
+    <w:name w:val="annotation text"/>
+    <w:basedOn w:val="Normal"/>
+    <w:link w:val="CommentTextChar"/>
+    <w:uiPriority w:val="99"/>
+    <w:semiHidden/>
+    <w:unhideWhenUsed/>
+    <w:rsid w:val="00BD5047"/>
+    <w:pPr>
+      <w:spacing w:line="240" w:lineRule="auto"/>
+    </w:pPr>
+    <w:rPr>
+      <w:sz w:val="20"/>
+      <w:szCs w:val="20"/>
+    </w:rPr>
+  </w:style>
+  <w:style w:type="character" w:customStyle="1" w:styleId="CommentTextChar">
+    <w:name w:val="Comment Text Char"/>
+    <w:basedOn w:val="DefaultParagraphFont"/>
+    <w:link w:val="CommentText"/>
+    <w:uiPriority w:val="99"/>
+    <w:semiHidden/>
+    <w:rsid w:val="00BD5047"/>
+    <w:rPr>
+      <w:rFonts w:ascii="Times New Roman" w:hAnsi="Times New Roman"/>
+      <w:sz w:val="20"/>
+      <w:szCs w:val="20"/>
+    </w:rPr>
+  </w:style>
+  <w:style w:type="paragraph" w:styleId="CommentSubject">
+    <w:name w:val="annotation subject"/>
+    <w:basedOn w:val="CommentText"/>
+    <w:next w:val="CommentText"/>
+    <w:link w:val="CommentSubjectChar"/>
+    <w:uiPriority w:val="99"/>
+    <w:semiHidden/>
+    <w:unhideWhenUsed/>
+    <w:rsid w:val="00BD5047"/>
+    <w:rPr>
+      <w:b/>
+      <w:bCs/>
+    </w:rPr>
+  </w:style>
+  <w:style w:type="character" w:customStyle="1" w:styleId="CommentSubjectChar">
+    <w:name w:val="Comment Subject Char"/>
+    <w:basedOn w:val="CommentTextChar"/>
+    <w:link w:val="CommentSubject"/>
+    <w:uiPriority w:val="99"/>
+    <w:semiHidden/>
+    <w:rsid w:val="00BD5047"/>
+    <w:rPr>
+      <w:rFonts w:ascii="Times New Roman" w:hAnsi="Times New Roman"/>
+      <w:b/>
+      <w:bCs/>
+      <w:sz w:val="20"/>
+      <w:szCs w:val="20"/>
+    </w:rPr>
+  </w:style>
 </w:styles>
 </file>
 
@@ -1322,6 +3056,97 @@
     <w:rPr>
       <w:color w:val="0000FF" w:themeColor="hyperlink"/>
       <w:u w:val="single"/>
+    </w:rPr>
+  </w:style>
+  <w:style w:type="paragraph" w:styleId="ListParagraph">
+    <w:name w:val="List Paragraph"/>
+    <w:basedOn w:val="Normal"/>
+    <w:uiPriority w:val="34"/>
+    <w:qFormat/>
+    <w:rsid w:val="006D56A3"/>
+    <w:pPr>
+      <w:ind w:left="720"/>
+      <w:contextualSpacing/>
+    </w:pPr>
+  </w:style>
+  <w:style w:type="character" w:styleId="PlaceholderText">
+    <w:name w:val="Placeholder Text"/>
+    <w:basedOn w:val="DefaultParagraphFont"/>
+    <w:uiPriority w:val="99"/>
+    <w:semiHidden/>
+    <w:rsid w:val="007D46AD"/>
+    <w:rPr>
+      <w:color w:val="808080"/>
+    </w:rPr>
+  </w:style>
+  <w:style w:type="character" w:styleId="CommentReference">
+    <w:name w:val="annotation reference"/>
+    <w:basedOn w:val="DefaultParagraphFont"/>
+    <w:uiPriority w:val="99"/>
+    <w:semiHidden/>
+    <w:unhideWhenUsed/>
+    <w:rsid w:val="00BD5047"/>
+    <w:rPr>
+      <w:sz w:val="16"/>
+      <w:szCs w:val="16"/>
+    </w:rPr>
+  </w:style>
+  <w:style w:type="paragraph" w:styleId="CommentText">
+    <w:name w:val="annotation text"/>
+    <w:basedOn w:val="Normal"/>
+    <w:link w:val="CommentTextChar"/>
+    <w:uiPriority w:val="99"/>
+    <w:semiHidden/>
+    <w:unhideWhenUsed/>
+    <w:rsid w:val="00BD5047"/>
+    <w:pPr>
+      <w:spacing w:line="240" w:lineRule="auto"/>
+    </w:pPr>
+    <w:rPr>
+      <w:sz w:val="20"/>
+      <w:szCs w:val="20"/>
+    </w:rPr>
+  </w:style>
+  <w:style w:type="character" w:customStyle="1" w:styleId="CommentTextChar">
+    <w:name w:val="Comment Text Char"/>
+    <w:basedOn w:val="DefaultParagraphFont"/>
+    <w:link w:val="CommentText"/>
+    <w:uiPriority w:val="99"/>
+    <w:semiHidden/>
+    <w:rsid w:val="00BD5047"/>
+    <w:rPr>
+      <w:rFonts w:ascii="Times New Roman" w:hAnsi="Times New Roman"/>
+      <w:sz w:val="20"/>
+      <w:szCs w:val="20"/>
+    </w:rPr>
+  </w:style>
+  <w:style w:type="paragraph" w:styleId="CommentSubject">
+    <w:name w:val="annotation subject"/>
+    <w:basedOn w:val="CommentText"/>
+    <w:next w:val="CommentText"/>
+    <w:link w:val="CommentSubjectChar"/>
+    <w:uiPriority w:val="99"/>
+    <w:semiHidden/>
+    <w:unhideWhenUsed/>
+    <w:rsid w:val="00BD5047"/>
+    <w:rPr>
+      <w:b/>
+      <w:bCs/>
+    </w:rPr>
+  </w:style>
+  <w:style w:type="character" w:customStyle="1" w:styleId="CommentSubjectChar">
+    <w:name w:val="Comment Subject Char"/>
+    <w:basedOn w:val="CommentTextChar"/>
+    <w:link w:val="CommentSubject"/>
+    <w:uiPriority w:val="99"/>
+    <w:semiHidden/>
+    <w:rsid w:val="00BD5047"/>
+    <w:rPr>
+      <w:rFonts w:ascii="Times New Roman" w:hAnsi="Times New Roman"/>
+      <w:b/>
+      <w:bCs/>
+      <w:sz w:val="20"/>
+      <w:szCs w:val="20"/>
     </w:rPr>
   </w:style>
 </w:styles>

</xml_diff>

<commit_message>
changed ss3.exe to use Parameterization #1
</commit_message>
<xml_diff>
--- a/ms/Dirichlet-Multinomial_1.0.docx
+++ b/ms/Dirichlet-Multinomial_1.0.docx
@@ -4,15 +4,7 @@
   <w:body>
     <w:p>
       <w:r>
-        <w:t xml:space="preserve">Model-based estimation of effective sample size in Stock Synthesis using the </w:t>
-      </w:r>
-      <w:proofErr w:type="spellStart"/>
-      <w:r>
-        <w:t>Dirichlet</w:t>
-      </w:r>
-      <w:proofErr w:type="spellEnd"/>
-      <w:r>
-        <w:t>-Multinomial distribution</w:t>
+        <w:t>Model-based estimation of effective sample size in Stock Synthesis using the Dirichlet-Multinomial distribution</w:t>
       </w:r>
     </w:p>
     <w:p>
@@ -97,23 +89,7 @@
           <w:sz w:val="20"/>
           <w:szCs w:val="20"/>
         </w:rPr>
-        <w:t xml:space="preserve">Fisheries Resource Assessment and Monitoring Division, Northwest Fisheries Science Center, National Marine Fisheries Service, National Oceanic and Atmospheric Administration, 2725 </w:t>
-      </w:r>
-      <w:proofErr w:type="spellStart"/>
-      <w:r>
-        <w:rPr>
-          <w:sz w:val="20"/>
-          <w:szCs w:val="20"/>
-        </w:rPr>
-        <w:t>Montlake</w:t>
-      </w:r>
-      <w:proofErr w:type="spellEnd"/>
-      <w:r>
-        <w:rPr>
-          <w:sz w:val="20"/>
-          <w:szCs w:val="20"/>
-        </w:rPr>
-        <w:t xml:space="preserve"> Blvd. East, Seattle, WA 98112, USA</w:t>
+        <w:t>Fisheries Resource Assessment and Monitoring Division, Northwest Fisheries Science Center, National Marine Fisheries Service, National Oceanic and Atmospheric Administration, 2725 Montlake Blvd. East, Seattle, WA 98112, USA</w:t>
       </w:r>
     </w:p>
     <w:p>
@@ -152,34 +128,16 @@
         <w:t>are generally ad hoc</w:t>
       </w:r>
       <w:r>
-        <w:t xml:space="preserve">, do not </w:t>
-      </w:r>
-      <w:proofErr w:type="spellStart"/>
-      <w:r>
-        <w:t>propogate</w:t>
-      </w:r>
-      <w:proofErr w:type="spellEnd"/>
-      <w:r>
-        <w:t xml:space="preserve"> uncertainty about data-weighting when calculating uncertainty intervals, and often are not re-adjusted when conducting sensitivity or retrospective analyses.  We therefore incorporate the </w:t>
-      </w:r>
-      <w:proofErr w:type="spellStart"/>
-      <w:r>
-        <w:t>Dirichlet</w:t>
-      </w:r>
-      <w:proofErr w:type="spellEnd"/>
-      <w:r>
-        <w:t xml:space="preserve">-Multinomial (DM) distribution into Stock Synthesis, and propose it as a model-based method for estimating effective sample size.  This distribution incorporates one additional parameter per survey (with the option of mirroring its value among fleets), and we show that this parameter represents the ratio of nominal (“input”) and effective (“output”) sample size.  We demonstrate this approach using data for Pacific hake, where DM and </w:t>
+        <w:t xml:space="preserve">, do not propogate uncertainty about data-weighting when calculating uncertainty intervals, and often are not re-adjusted when conducting sensitivity or retrospective analyses.  We therefore incorporate the Dirichlet-Multinomial (DM) distribution into Stock Synthesis, and propose it as a model-based method for estimating effective sample size.  This distribution incorporates one additional parameter per survey (with the option of mirroring its value among fleets), and we show that this parameter represents the ratio of nominal (“input”) and effective (“output”) sample size.  We demonstrate this approach using data for Pacific hake, where DM and </w:t>
       </w:r>
       <w:ins w:id="2" w:author="Kelli Johnson" w:date="2015-09-02T13:19:00Z">
         <w:r>
           <w:t>McAllister-</w:t>
         </w:r>
       </w:ins>
-      <w:proofErr w:type="spellStart"/>
       <w:r>
         <w:t>Ianelli</w:t>
       </w:r>
-      <w:proofErr w:type="spellEnd"/>
       <w:del w:id="3" w:author="Kelli Johnson" w:date="2015-09-02T13:19:00Z">
         <w:r>
           <w:delText>-McAllister</w:delText>
@@ -259,14 +217,9 @@
       </w:pPr>
       <w:ins w:id="13" w:author="Kelli Johnson" w:date="2015-08-06T08:16:00Z">
         <w:r>
-          <w:t xml:space="preserve">Keywords: </w:t>
-        </w:r>
-        <w:proofErr w:type="spellStart"/>
-        <w:r>
-          <w:t>Dirichlet</w:t>
-        </w:r>
-      </w:ins>
-      <w:proofErr w:type="spellEnd"/>
+          <w:t>Keywords: Dirichlet</w:t>
+        </w:r>
+      </w:ins>
       <w:ins w:id="14" w:author="Kelli Johnson" w:date="2015-08-06T08:18:00Z">
         <w:r>
           <w:t>-Multinomial</w:t>
@@ -421,141 +374,109 @@
       </w:ins>
       <w:ins w:id="42" w:author="Kelli Johnson" w:date="2015-09-02T12:51:00Z">
         <w:r>
-          <w:t xml:space="preserve"> (Francis, 2011; </w:t>
-        </w:r>
-        <w:proofErr w:type="spellStart"/>
-        <w:r>
-          <w:t>Hulson</w:t>
-        </w:r>
-        <w:proofErr w:type="spellEnd"/>
+          <w:t xml:space="preserve"> (Francis, 2011; Hulson </w:t>
+        </w:r>
+        <w:r>
+          <w:t>et al.,</w:t>
+        </w:r>
+        <w:r>
+          <w:t xml:space="preserve"> 2012)</w:t>
+        </w:r>
+      </w:ins>
+      <w:ins w:id="43" w:author="Kelli Johnson" w:date="2015-08-06T08:56:00Z">
+        <w:r>
+          <w:t>.</w:t>
+        </w:r>
+      </w:ins>
+    </w:p>
+    <w:p>
+      <w:pPr>
+        <w:rPr>
+          <w:ins w:id="44" w:author="Kelli Johnson" w:date="2015-09-02T13:07:00Z"/>
+        </w:rPr>
+      </w:pPr>
+      <w:ins w:id="45" w:author="Kelli Johnson" w:date="2015-09-02T12:23:00Z">
+        <w:r>
+          <w:tab/>
+        </w:r>
+      </w:ins>
+      <w:ins w:id="46" w:author="Kelli Johnson" w:date="2015-09-02T12:27:00Z">
+        <w:r>
+          <w:t xml:space="preserve">Within integrated statistical stock assessments, </w:t>
+        </w:r>
+      </w:ins>
+      <w:ins w:id="47" w:author="Kelli Johnson" w:date="2015-09-02T13:43:00Z">
+        <w:r>
+          <w:t xml:space="preserve">the by variance or sample size assigned to likelihood components included in the objective function dictates the </w:t>
+        </w:r>
+      </w:ins>
+      <w:ins w:id="48" w:author="Kelli Johnson" w:date="2015-09-02T12:23:00Z">
+        <w:r>
+          <w:t xml:space="preserve">weight </w:t>
+        </w:r>
+      </w:ins>
+      <w:ins w:id="49" w:author="Kelli Johnson" w:date="2015-09-02T13:03:00Z">
+        <w:r>
+          <w:t>of</w:t>
+        </w:r>
+      </w:ins>
+      <w:ins w:id="50" w:author="Kelli Johnson" w:date="2015-09-02T13:44:00Z">
+        <w:r>
+          <w:t xml:space="preserve"> each</w:t>
+        </w:r>
+      </w:ins>
+      <w:ins w:id="51" w:author="Kelli Johnson" w:date="2015-09-02T13:03:00Z">
         <w:r>
           <w:t xml:space="preserve"> </w:t>
         </w:r>
-        <w:r>
-          <w:t>et al.,</w:t>
-        </w:r>
-        <w:r>
-          <w:t xml:space="preserve"> 2012)</w:t>
-        </w:r>
-      </w:ins>
-      <w:ins w:id="43" w:author="Kelli Johnson" w:date="2015-08-06T08:56:00Z">
-        <w:r>
-          <w:t>.</w:t>
-        </w:r>
-      </w:ins>
-    </w:p>
-    <w:p>
-      <w:pPr>
-        <w:rPr>
-          <w:ins w:id="44" w:author="Kelli Johnson" w:date="2015-09-02T13:07:00Z"/>
-        </w:rPr>
-      </w:pPr>
-      <w:ins w:id="45" w:author="Kelli Johnson" w:date="2015-09-02T12:23:00Z">
+      </w:ins>
+      <w:ins w:id="52" w:author="Kelli Johnson" w:date="2015-09-02T12:27:00Z">
+        <w:r>
+          <w:t>data source</w:t>
+        </w:r>
+      </w:ins>
+      <w:ins w:id="53" w:author="Kelli Johnson" w:date="2015-09-02T13:02:00Z">
+        <w:r>
+          <w:t>, where weight is inversely related to un</w:t>
+        </w:r>
+      </w:ins>
+      <w:ins w:id="54" w:author="Kelli Johnson" w:date="2015-09-02T13:03:00Z">
+        <w:r>
+          <w:t>c</w:t>
+        </w:r>
+      </w:ins>
+      <w:ins w:id="55" w:author="Kelli Johnson" w:date="2015-09-02T13:02:00Z">
+        <w:r>
+          <w:t>ertainty</w:t>
+        </w:r>
+      </w:ins>
+      <w:ins w:id="56" w:author="Kelli Johnson" w:date="2015-09-02T12:28:00Z">
+        <w:r>
+          <w:t xml:space="preserve">. </w:t>
+        </w:r>
+      </w:ins>
+      <w:ins w:id="57" w:author="Kelli Johnson" w:date="2015-09-02T13:03:00Z">
+        <w:r>
+          <w:t xml:space="preserve">Four sources of error can affect the level of uncertainty inherent in the data: (i) measurement error, (ii) observation error, (iii) process error, and (iv) model-missspecification error. </w:t>
+        </w:r>
+      </w:ins>
+      <w:ins w:id="58" w:author="Kelli Johnson" w:date="2015-09-02T13:07:00Z">
+        <w:r>
+          <w:t>Assigning a given level of uncertainty to a data source becomes more complicated when unknown process error and model-misspecification exists because of their inability to be quantified.</w:t>
+        </w:r>
+      </w:ins>
+    </w:p>
+    <w:p>
+      <w:pPr>
+        <w:rPr>
+          <w:ins w:id="59" w:author="Kelli Johnson" w:date="2015-09-02T13:32:00Z"/>
+        </w:rPr>
+      </w:pPr>
+      <w:ins w:id="60" w:author="Kelli Johnson" w:date="2015-09-02T13:10:00Z">
         <w:r>
           <w:tab/>
         </w:r>
       </w:ins>
-      <w:ins w:id="46" w:author="Kelli Johnson" w:date="2015-09-02T12:27:00Z">
-        <w:r>
-          <w:t xml:space="preserve">Within integrated statistical stock assessments, </w:t>
-        </w:r>
-      </w:ins>
-      <w:ins w:id="47" w:author="Kelli Johnson" w:date="2015-09-02T13:43:00Z">
-        <w:r>
-          <w:t>the by variance or sample size assigned to likelihood components included in the objective function</w:t>
-        </w:r>
-        <w:r>
-          <w:t xml:space="preserve"> dictates the </w:t>
-        </w:r>
-      </w:ins>
-      <w:ins w:id="48" w:author="Kelli Johnson" w:date="2015-09-02T12:23:00Z">
-        <w:r>
-          <w:t xml:space="preserve">weight </w:t>
-        </w:r>
-      </w:ins>
-      <w:ins w:id="49" w:author="Kelli Johnson" w:date="2015-09-02T13:03:00Z">
-        <w:r>
-          <w:t>of</w:t>
-        </w:r>
-      </w:ins>
-      <w:ins w:id="50" w:author="Kelli Johnson" w:date="2015-09-02T13:44:00Z">
-        <w:r>
-          <w:t xml:space="preserve"> each</w:t>
-        </w:r>
-      </w:ins>
-      <w:ins w:id="51" w:author="Kelli Johnson" w:date="2015-09-02T13:03:00Z">
-        <w:r>
-          <w:t xml:space="preserve"> </w:t>
-        </w:r>
-      </w:ins>
-      <w:ins w:id="52" w:author="Kelli Johnson" w:date="2015-09-02T12:27:00Z">
-        <w:r>
-          <w:t>data source</w:t>
-        </w:r>
-      </w:ins>
-      <w:ins w:id="53" w:author="Kelli Johnson" w:date="2015-09-02T13:02:00Z">
-        <w:r>
-          <w:t>, where weight is inversely related to un</w:t>
-        </w:r>
-      </w:ins>
-      <w:ins w:id="54" w:author="Kelli Johnson" w:date="2015-09-02T13:03:00Z">
-        <w:r>
-          <w:t>c</w:t>
-        </w:r>
-      </w:ins>
-      <w:ins w:id="55" w:author="Kelli Johnson" w:date="2015-09-02T13:02:00Z">
-        <w:r>
-          <w:t>ertainty</w:t>
-        </w:r>
-      </w:ins>
-      <w:ins w:id="56" w:author="Kelli Johnson" w:date="2015-09-02T12:28:00Z">
-        <w:r>
-          <w:t xml:space="preserve">. </w:t>
-        </w:r>
-      </w:ins>
-      <w:ins w:id="57" w:author="Kelli Johnson" w:date="2015-09-02T13:03:00Z">
-        <w:r>
-          <w:t>Four sources of error can affect the level of uncertainty inherent in the data: (</w:t>
-        </w:r>
-        <w:proofErr w:type="spellStart"/>
-        <w:r>
-          <w:t>i</w:t>
-        </w:r>
-        <w:proofErr w:type="spellEnd"/>
-        <w:r>
-          <w:t xml:space="preserve">) measurement error, (ii) observation error, (iii) process error, and </w:t>
-        </w:r>
-        <w:proofErr w:type="gramStart"/>
-        <w:r>
-          <w:t>(iv) model-</w:t>
-        </w:r>
-        <w:proofErr w:type="spellStart"/>
-        <w:r>
-          <w:t>missspecification</w:t>
-        </w:r>
-        <w:proofErr w:type="spellEnd"/>
-        <w:proofErr w:type="gramEnd"/>
-        <w:r>
-          <w:t xml:space="preserve"> error. </w:t>
-        </w:r>
-      </w:ins>
-      <w:ins w:id="58" w:author="Kelli Johnson" w:date="2015-09-02T13:07:00Z">
-        <w:r>
-          <w:t>Assigning a given level of uncertainty to a data source becomes more complicated when unknown process error and model-misspecification exists because of their inability to be quantified.</w:t>
-        </w:r>
-      </w:ins>
-    </w:p>
-    <w:p>
-      <w:pPr>
-        <w:rPr>
-          <w:ins w:id="59" w:author="Kelli Johnson" w:date="2015-09-02T13:32:00Z"/>
-        </w:rPr>
-      </w:pPr>
-      <w:ins w:id="60" w:author="Kelli Johnson" w:date="2015-09-02T13:10:00Z">
-        <w:r>
-          <w:tab/>
-        </w:r>
-      </w:ins>
       <w:ins w:id="61" w:author="Kelli Johnson" w:date="2015-09-02T16:19:00Z">
         <w:r>
           <w:t>For composition</w:t>
@@ -603,15 +524,7 @@
       </w:ins>
       <w:ins w:id="70" w:author="Kelli Johnson" w:date="2015-09-02T16:29:00Z">
         <w:r>
-          <w:t xml:space="preserve">will lead to </w:t>
-        </w:r>
-        <w:proofErr w:type="spellStart"/>
-        <w:r>
-          <w:t>overdispersion</w:t>
-        </w:r>
-        <w:proofErr w:type="spellEnd"/>
-        <w:r>
-          <w:t xml:space="preserve"> of the true uncertainty in the estimated proportions (</w:t>
+          <w:t>will lead to overdispersion of the true uncertainty in the estimated proportions (</w:t>
         </w:r>
       </w:ins>
       <w:commentRangeStart w:id="71"/>
@@ -707,13 +620,9 @@
         <w:r>
           <w:lastRenderedPageBreak/>
           <w:tab/>
-        </w:r>
-        <w:proofErr w:type="gramStart"/>
-        <w:r>
           <w:t>Alternatives to the multinomial, including ad hoc practices.</w:t>
         </w:r>
       </w:ins>
-      <w:proofErr w:type="gramEnd"/>
     </w:p>
     <w:p>
       <w:pPr>
@@ -728,14 +637,9 @@
       </w:pPr>
       <w:ins w:id="85" w:author="Kelli Johnson" w:date="2015-09-02T13:18:00Z">
         <w:r>
-          <w:t>McAllister-</w:t>
-        </w:r>
-        <w:proofErr w:type="spellStart"/>
-        <w:r>
-          <w:t>Ianelli</w:t>
-        </w:r>
-      </w:ins>
-      <w:proofErr w:type="spellEnd"/>
+          <w:t>McAllister-Ianelli</w:t>
+        </w:r>
+      </w:ins>
       <w:ins w:id="86" w:author="Kelli Johnson" w:date="2015-09-02T13:20:00Z">
         <w:r>
           <w:t xml:space="preserve"> (1997)</w:t>
@@ -770,14 +674,9 @@
           <w:ins w:id="89" w:author="Kelli Johnson" w:date="2015-09-02T13:47:00Z"/>
         </w:rPr>
       </w:pPr>
-      <w:proofErr w:type="spellStart"/>
       <w:ins w:id="90" w:author="Kelli Johnson" w:date="2015-09-02T13:16:00Z">
         <w:r>
-          <w:t>Dirichlet</w:t>
-        </w:r>
-        <w:proofErr w:type="spellEnd"/>
-        <w:r>
-          <w:t>-Multinomial (DM)</w:t>
+          <w:t>Dirichlet-Multinomial (DM)</w:t>
         </w:r>
       </w:ins>
     </w:p>
@@ -811,15 +710,7 @@
       </w:pPr>
       <w:ins w:id="94" w:author="Kelli Johnson" w:date="2015-09-02T15:41:00Z">
         <w:r>
-          <w:t>Adjusted log-normal (</w:t>
-        </w:r>
-        <w:proofErr w:type="spellStart"/>
-        <w:r>
-          <w:t>Legault</w:t>
-        </w:r>
-        <w:proofErr w:type="spellEnd"/>
-        <w:r>
-          <w:t>, 2014)</w:t>
+          <w:t>Adjusted log-normal (Legault, 2014)</w:t>
         </w:r>
       </w:ins>
     </w:p>
@@ -919,7 +810,6 @@
           </w:rPrChange>
         </w:rPr>
       </w:pPr>
-      <w:proofErr w:type="spellStart"/>
       <w:ins w:id="111" w:author="Kelli Johnson" w:date="2015-09-02T13:34:00Z">
         <w:r>
           <w:rPr>
@@ -928,264 +818,212 @@
               <w:rPr/>
             </w:rPrChange>
           </w:rPr>
-          <w:t>Dirichlet</w:t>
-        </w:r>
-        <w:proofErr w:type="spellEnd"/>
-        <w:r>
-          <w:rPr>
-            <w:i/>
-            <w:rPrChange w:id="113" w:author="Kelli Johnson" w:date="2015-09-02T13:34:00Z">
-              <w:rPr/>
-            </w:rPrChange>
-          </w:rPr>
-          <w:t>-Multinomial</w:t>
-        </w:r>
-      </w:ins>
-    </w:p>
-    <w:p>
-      <w:pPr>
-        <w:rPr>
-          <w:ins w:id="114" w:author="Kelli Johnson" w:date="2015-08-06T08:21:00Z"/>
-        </w:rPr>
-      </w:pPr>
-      <w:ins w:id="115" w:author="Kelli Johnson" w:date="2015-09-02T13:34:00Z">
+          <w:t>Dirichlet-Multinomial</w:t>
+        </w:r>
+      </w:ins>
+    </w:p>
+    <w:p>
+      <w:pPr>
+        <w:rPr>
+          <w:ins w:id="113" w:author="Kelli Johnson" w:date="2015-08-06T08:21:00Z"/>
+        </w:rPr>
+      </w:pPr>
+      <w:ins w:id="114" w:author="Kelli Johnson" w:date="2015-09-02T13:34:00Z">
         <w:r>
           <w:t xml:space="preserve">The DM distribution was incorporated into SS (version </w:t>
         </w:r>
       </w:ins>
-      <w:proofErr w:type="gramStart"/>
-      <w:ins w:id="116" w:author="Kelli Johnson" w:date="2015-09-02T13:35:00Z">
+      <w:ins w:id="115" w:author="Kelli Johnson" w:date="2015-09-02T13:35:00Z">
         <w:r>
           <w:t>3.</w:t>
         </w:r>
       </w:ins>
-      <w:ins w:id="117" w:author="Kelli Johnson" w:date="2015-09-02T13:34:00Z">
+      <w:ins w:id="116" w:author="Kelli Johnson" w:date="2015-09-02T13:34:00Z">
         <w:r>
           <w:rPr>
             <w:highlight w:val="yellow"/>
-            <w:rPrChange w:id="118" w:author="Kelli Johnson" w:date="2015-09-02T13:34:00Z">
+            <w:rPrChange w:id="117" w:author="Kelli Johnson" w:date="2015-09-02T13:34:00Z">
               <w:rPr/>
             </w:rPrChange>
           </w:rPr>
           <w:t>?</w:t>
         </w:r>
-        <w:proofErr w:type="gramEnd"/>
         <w:r>
           <w:t>)</w:t>
         </w:r>
       </w:ins>
-      <w:ins w:id="119" w:author="Kelli Johnson" w:date="2015-09-02T13:35:00Z">
+      <w:ins w:id="118" w:author="Kelli Johnson" w:date="2015-09-02T13:35:00Z">
         <w:r>
           <w:t xml:space="preserve">, an </w:t>
         </w:r>
       </w:ins>
-      <w:ins w:id="120" w:author="Kelli Johnson" w:date="2015-09-02T13:36:00Z">
+      <w:ins w:id="119" w:author="Kelli Johnson" w:date="2015-09-02T13:36:00Z">
         <w:r>
           <w:t xml:space="preserve">integrated </w:t>
         </w:r>
       </w:ins>
-      <w:ins w:id="121" w:author="Kelli Johnson" w:date="2015-09-02T13:37:00Z">
+      <w:ins w:id="120" w:author="Kelli Johnson" w:date="2015-09-02T13:37:00Z">
         <w:r>
           <w:t xml:space="preserve">age-structured </w:t>
         </w:r>
       </w:ins>
-      <w:ins w:id="122" w:author="Kelli Johnson" w:date="2015-09-02T13:36:00Z">
+      <w:ins w:id="121" w:author="Kelli Johnson" w:date="2015-09-02T13:36:00Z">
         <w:r>
           <w:t>stock assessment framework</w:t>
         </w:r>
       </w:ins>
-      <w:ins w:id="123" w:author="Kelli Johnson" w:date="2015-09-02T13:37:00Z">
-        <w:r>
-          <w:t xml:space="preserve"> frequently used to conduct assessments in many parts of the world (</w:t>
-        </w:r>
-        <w:proofErr w:type="spellStart"/>
-        <w:r>
-          <w:t>Methot</w:t>
-        </w:r>
-        <w:proofErr w:type="spellEnd"/>
-        <w:r>
-          <w:t xml:space="preserve"> and Wetzel, 2013).</w:t>
-        </w:r>
-      </w:ins>
-      <w:ins w:id="124" w:author="Kelli Johnson" w:date="2015-09-02T13:39:00Z">
+      <w:ins w:id="122" w:author="Kelli Johnson" w:date="2015-09-02T13:37:00Z">
+        <w:r>
+          <w:t xml:space="preserve"> frequently used to conduct assessments in many parts of the world (Methot and Wetzel, 2013).</w:t>
+        </w:r>
+      </w:ins>
+      <w:ins w:id="123" w:author="Kelli Johnson" w:date="2015-09-02T13:39:00Z">
         <w:r>
           <w:t xml:space="preserve"> </w:t>
         </w:r>
-        <w:proofErr w:type="gramStart"/>
         <w:r>
           <w:rPr>
             <w:highlight w:val="yellow"/>
-            <w:rPrChange w:id="125" w:author="Kelli Johnson" w:date="2015-09-02T13:39:00Z">
+            <w:rPrChange w:id="124" w:author="Kelli Johnson" w:date="2015-09-02T13:39:00Z">
               <w:rPr/>
             </w:rPrChange>
           </w:rPr>
           <w:t>More info on the DM distribution.</w:t>
         </w:r>
       </w:ins>
-      <w:proofErr w:type="gramEnd"/>
-    </w:p>
-    <w:p>
-      <w:pPr>
-        <w:rPr>
-          <w:ins w:id="126" w:author="Kelli Johnson" w:date="2015-08-06T08:21:00Z"/>
+    </w:p>
+    <w:p>
+      <w:pPr>
+        <w:rPr>
+          <w:ins w:id="125" w:author="Kelli Johnson" w:date="2015-08-06T08:21:00Z"/>
           <w:i/>
         </w:rPr>
       </w:pPr>
-      <w:ins w:id="127" w:author="Kelli Johnson" w:date="2015-08-06T08:21:00Z">
+      <w:ins w:id="126" w:author="Kelli Johnson" w:date="2015-08-06T08:21:00Z">
         <w:r>
           <w:rPr>
             <w:i/>
           </w:rPr>
-          <w:t xml:space="preserve">Case study: </w:t>
-        </w:r>
-        <w:proofErr w:type="spellStart"/>
+          <w:t>Case study: Pacfic hake</w:t>
+        </w:r>
+      </w:ins>
+    </w:p>
+    <w:p>
+      <w:pPr>
+        <w:rPr>
+          <w:ins w:id="127" w:author="Kelli Johnson" w:date="2015-08-06T08:42:00Z"/>
+        </w:rPr>
+      </w:pPr>
+      <w:ins w:id="128" w:author="Kelli Johnson" w:date="2015-08-06T08:24:00Z">
+        <w:r>
+          <w:t>Pacific hake (</w:t>
+        </w:r>
         <w:r>
           <w:rPr>
             <w:i/>
           </w:rPr>
-          <w:t>Pacfic</w:t>
-        </w:r>
-        <w:proofErr w:type="spellEnd"/>
-        <w:r>
-          <w:rPr>
-            <w:i/>
-          </w:rPr>
-          <w:t xml:space="preserve"> hake</w:t>
-        </w:r>
-      </w:ins>
-    </w:p>
-    <w:p>
-      <w:pPr>
-        <w:rPr>
-          <w:ins w:id="128" w:author="Kelli Johnson" w:date="2015-08-06T08:42:00Z"/>
-        </w:rPr>
-      </w:pPr>
-      <w:ins w:id="129" w:author="Kelli Johnson" w:date="2015-08-06T08:24:00Z">
-        <w:r>
-          <w:t>Pacific hake (</w:t>
-        </w:r>
-        <w:proofErr w:type="spellStart"/>
-        <w:r>
-          <w:rPr>
-            <w:i/>
-          </w:rPr>
-          <w:t>Merluccius</w:t>
-        </w:r>
-        <w:proofErr w:type="spellEnd"/>
-        <w:r>
-          <w:rPr>
-            <w:i/>
-          </w:rPr>
-          <w:t xml:space="preserve"> </w:t>
-        </w:r>
-        <w:proofErr w:type="spellStart"/>
-        <w:r>
-          <w:rPr>
-            <w:i/>
-          </w:rPr>
-          <w:t>productus</w:t>
-        </w:r>
-        <w:proofErr w:type="spellEnd"/>
+          <w:t>Merluccius productus</w:t>
+        </w:r>
         <w:r>
           <w:t xml:space="preserve">) is a </w:t>
         </w:r>
       </w:ins>
-      <w:ins w:id="130" w:author="Kelli Johnson" w:date="2015-08-06T08:27:00Z">
+      <w:ins w:id="129" w:author="Kelli Johnson" w:date="2015-08-06T08:27:00Z">
         <w:r>
           <w:t xml:space="preserve">semi-pelagic schooling species of commercial importance </w:t>
         </w:r>
       </w:ins>
-      <w:ins w:id="131" w:author="Kelli Johnson" w:date="2015-08-06T08:28:00Z">
+      <w:ins w:id="130" w:author="Kelli Johnson" w:date="2015-08-06T08:28:00Z">
         <w:r>
           <w:t>to fisheries off of the US West Coast and Western Canada. Recent management includes an international treaty</w:t>
         </w:r>
       </w:ins>
-      <w:ins w:id="132" w:author="Kelli Johnson" w:date="2015-08-06T08:29:00Z">
+      <w:ins w:id="131" w:author="Kelli Johnson" w:date="2015-08-06T08:29:00Z">
         <w:r>
           <w:t xml:space="preserve"> informed by annual stock assessments conducted using SS</w:t>
         </w:r>
       </w:ins>
-      <w:ins w:id="133" w:author="Kelli Johnson" w:date="2015-08-06T08:30:00Z">
+      <w:ins w:id="132" w:author="Kelli Johnson" w:date="2015-08-06T08:30:00Z">
         <w:r>
           <w:t xml:space="preserve">. </w:t>
         </w:r>
       </w:ins>
-      <w:ins w:id="134" w:author="Kelli Johnson" w:date="2015-08-06T08:35:00Z">
+      <w:ins w:id="133" w:author="Kelli Johnson" w:date="2015-08-06T08:35:00Z">
         <w:r>
           <w:t xml:space="preserve">Data used in the assessment includes catches </w:t>
         </w:r>
       </w:ins>
-      <w:ins w:id="135" w:author="Kelli Johnson" w:date="2015-08-06T08:36:00Z">
+      <w:ins w:id="134" w:author="Kelli Johnson" w:date="2015-08-06T08:36:00Z">
         <w:r>
           <w:t xml:space="preserve">from 1966 to 2014, an </w:t>
         </w:r>
       </w:ins>
-      <w:ins w:id="136" w:author="Kelli Johnson" w:date="2015-08-06T08:38:00Z">
+      <w:ins w:id="135" w:author="Kelli Johnson" w:date="2015-08-06T08:38:00Z">
         <w:r>
           <w:t>intermittent</w:t>
         </w:r>
       </w:ins>
-      <w:ins w:id="137" w:author="Kelli Johnson" w:date="2015-08-06T08:36:00Z">
+      <w:ins w:id="136" w:author="Kelli Johnson" w:date="2015-08-06T08:36:00Z">
         <w:r>
           <w:t xml:space="preserve"> acoustic survey </w:t>
         </w:r>
       </w:ins>
-      <w:ins w:id="138" w:author="Kelli Johnson" w:date="2015-08-06T08:38:00Z">
+      <w:ins w:id="137" w:author="Kelli Johnson" w:date="2015-08-06T08:38:00Z">
         <w:r>
           <w:t>conducted between</w:t>
         </w:r>
       </w:ins>
-      <w:ins w:id="139" w:author="Kelli Johnson" w:date="2015-08-06T08:36:00Z">
+      <w:ins w:id="138" w:author="Kelli Johnson" w:date="2015-08-06T08:36:00Z">
         <w:r>
           <w:t xml:space="preserve"> 1995 </w:t>
         </w:r>
       </w:ins>
-      <w:ins w:id="140" w:author="Kelli Johnson" w:date="2015-08-06T08:38:00Z">
+      <w:ins w:id="139" w:author="Kelli Johnson" w:date="2015-08-06T08:38:00Z">
         <w:r>
           <w:t xml:space="preserve">and </w:t>
         </w:r>
       </w:ins>
-      <w:ins w:id="141" w:author="Kelli Johnson" w:date="2015-08-06T08:36:00Z">
+      <w:ins w:id="140" w:author="Kelli Johnson" w:date="2015-08-06T08:36:00Z">
         <w:r>
           <w:t xml:space="preserve">2013, </w:t>
         </w:r>
       </w:ins>
-      <w:ins w:id="142" w:author="Kelli Johnson" w:date="2015-08-06T08:39:00Z">
+      <w:ins w:id="141" w:author="Kelli Johnson" w:date="2015-08-06T08:39:00Z">
         <w:r>
           <w:t>10 years of survey age</w:t>
         </w:r>
       </w:ins>
-      <w:ins w:id="143" w:author="Kelli Johnson" w:date="2015-08-06T08:41:00Z">
+      <w:ins w:id="142" w:author="Kelli Johnson" w:date="2015-08-06T08:41:00Z">
         <w:r>
           <w:t>-composition</w:t>
         </w:r>
       </w:ins>
-      <w:ins w:id="144" w:author="Kelli Johnson" w:date="2015-08-06T08:39:00Z">
+      <w:ins w:id="143" w:author="Kelli Johnson" w:date="2015-08-06T08:39:00Z">
         <w:r>
           <w:t xml:space="preserve"> samples, and </w:t>
         </w:r>
       </w:ins>
-      <w:ins w:id="145" w:author="Kelli Johnson" w:date="2015-08-06T08:40:00Z">
+      <w:ins w:id="144" w:author="Kelli Johnson" w:date="2015-08-06T08:40:00Z">
         <w:r>
           <w:t xml:space="preserve">‘empirical’ </w:t>
         </w:r>
       </w:ins>
-      <w:ins w:id="146" w:author="Kelli Johnson" w:date="2015-08-06T08:44:00Z">
+      <w:ins w:id="145" w:author="Kelli Johnson" w:date="2015-08-06T08:44:00Z">
         <w:r>
           <w:t xml:space="preserve">fishery </w:t>
         </w:r>
       </w:ins>
-      <w:ins w:id="147" w:author="Kelli Johnson" w:date="2015-08-06T08:40:00Z">
+      <w:ins w:id="146" w:author="Kelli Johnson" w:date="2015-08-06T08:40:00Z">
         <w:r>
           <w:t>weight-at-age data</w:t>
         </w:r>
       </w:ins>
-      <w:ins w:id="148" w:author="Kelli Johnson" w:date="2015-08-06T08:41:00Z">
+      <w:ins w:id="147" w:author="Kelli Johnson" w:date="2015-08-06T08:41:00Z">
         <w:r>
           <w:t>, which are assumed to be known without error (Taylor et al., 2015)</w:t>
         </w:r>
       </w:ins>
-      <w:ins w:id="149" w:author="Kelli Johnson" w:date="2015-08-06T08:40:00Z">
+      <w:ins w:id="148" w:author="Kelli Johnson" w:date="2015-08-06T08:40:00Z">
         <w:r>
           <w:t>.</w:t>
         </w:r>
@@ -1194,11 +1032,11 @@
     <w:p>
       <w:pPr>
         <w:rPr>
-          <w:ins w:id="150" w:author="Kelli Johnson" w:date="2015-08-06T08:42:00Z"/>
+          <w:ins w:id="149" w:author="Kelli Johnson" w:date="2015-08-06T08:42:00Z"/>
           <w:i/>
         </w:rPr>
       </w:pPr>
-      <w:ins w:id="151" w:author="Kelli Johnson" w:date="2015-08-06T08:42:00Z">
+      <w:ins w:id="150" w:author="Kelli Johnson" w:date="2015-08-06T08:42:00Z">
         <w:r>
           <w:rPr>
             <w:i/>
@@ -1211,100 +1049,56 @@
     <w:p>
       <w:pPr>
         <w:rPr>
-          <w:ins w:id="152" w:author="Kelli Johnson" w:date="2015-09-02T13:51:00Z"/>
-        </w:rPr>
-      </w:pPr>
-      <w:ins w:id="153" w:author="Kelli Johnson" w:date="2015-09-02T13:40:00Z">
-        <w:r>
-          <w:t xml:space="preserve">Two assessment models were fit to data </w:t>
-        </w:r>
-        <w:r>
-          <w:t>for Pacific hake</w:t>
-        </w:r>
-      </w:ins>
-      <w:ins w:id="154" w:author="Kelli Johnson" w:date="2015-09-02T13:41:00Z">
-        <w:r>
-          <w:t>, where each model used a different approach to data-weighting: (</w:t>
-        </w:r>
-        <w:proofErr w:type="spellStart"/>
-        <w:r>
-          <w:t>i</w:t>
-        </w:r>
-        <w:proofErr w:type="spellEnd"/>
-        <w:proofErr w:type="gramStart"/>
-        <w:r>
-          <w:t xml:space="preserve">) </w:t>
-        </w:r>
-      </w:ins>
-      <w:ins w:id="155" w:author="Kelli Johnson" w:date="2015-09-02T13:40:00Z">
-        <w:r>
-          <w:t>,</w:t>
-        </w:r>
-        <w:proofErr w:type="gramEnd"/>
+          <w:ins w:id="151" w:author="Kelli Johnson" w:date="2015-09-02T13:51:00Z"/>
+        </w:rPr>
+      </w:pPr>
+      <w:ins w:id="152" w:author="Kelli Johnson" w:date="2015-09-02T13:40:00Z">
+        <w:r>
+          <w:t>Two assessment models were fit to data for Pacific hake</w:t>
+        </w:r>
+      </w:ins>
+      <w:ins w:id="153" w:author="Kelli Johnson" w:date="2015-09-02T13:41:00Z">
+        <w:r>
+          <w:t xml:space="preserve">, where each model used a different approach to data-weighting: (i) </w:t>
+        </w:r>
+      </w:ins>
+      <w:ins w:id="154" w:author="Kelli Johnson" w:date="2015-09-02T13:40:00Z">
+        <w:r>
+          <w:t xml:space="preserve">, </w:t>
+        </w:r>
+      </w:ins>
+      <w:ins w:id="155" w:author="Kelli Johnson" w:date="2015-09-02T13:41:00Z">
+        <w:r>
+          <w:t>M</w:t>
+        </w:r>
+      </w:ins>
+      <w:ins w:id="156" w:author="Kelli Johnson" w:date="2015-09-02T13:40:00Z">
+        <w:r>
+          <w:t xml:space="preserve">cAllister-Ianelli </w:t>
+        </w:r>
+      </w:ins>
+      <w:ins w:id="157" w:author="Kelli Johnson" w:date="2015-09-02T13:41:00Z">
+        <w:r>
+          <w:t>(1997)</w:t>
+        </w:r>
+      </w:ins>
+      <w:ins w:id="158" w:author="Kelli Johnson" w:date="2015-09-02T13:42:00Z">
+        <w:r>
+          <w:t xml:space="preserve"> and (ii) DM.</w:t>
+        </w:r>
         <w:r>
           <w:t xml:space="preserve"> </w:t>
         </w:r>
       </w:ins>
-      <w:ins w:id="156" w:author="Kelli Johnson" w:date="2015-09-02T13:41:00Z">
-        <w:r>
-          <w:t>M</w:t>
-        </w:r>
-      </w:ins>
-      <w:ins w:id="157" w:author="Kelli Johnson" w:date="2015-09-02T13:40:00Z">
-        <w:r>
-          <w:t>cAllister-</w:t>
-        </w:r>
-        <w:proofErr w:type="spellStart"/>
-        <w:r>
-          <w:t>Ianelli</w:t>
-        </w:r>
-        <w:proofErr w:type="spellEnd"/>
-        <w:r>
-          <w:t xml:space="preserve"> </w:t>
-        </w:r>
-      </w:ins>
-      <w:ins w:id="158" w:author="Kelli Johnson" w:date="2015-09-02T13:41:00Z">
-        <w:r>
-          <w:t>(1997)</w:t>
-        </w:r>
-      </w:ins>
-      <w:ins w:id="159" w:author="Kelli Johnson" w:date="2015-09-02T13:42:00Z">
-        <w:r>
-          <w:t xml:space="preserve"> and (ii) DM.</w:t>
-        </w:r>
-        <w:r>
-          <w:t xml:space="preserve"> </w:t>
-        </w:r>
-      </w:ins>
-      <w:ins w:id="160" w:author="Kelli Johnson" w:date="2015-09-02T16:38:00Z">
+      <w:ins w:id="159" w:author="Kelli Johnson" w:date="2015-09-02T16:38:00Z">
         <w:r>
           <w:rPr>
             <w:highlight w:val="yellow"/>
-            <w:rPrChange w:id="161" w:author="Kelli Johnson" w:date="2015-09-02T16:38:00Z">
+            <w:rPrChange w:id="160" w:author="Kelli Johnson" w:date="2015-09-02T16:38:00Z">
               <w:rPr/>
             </w:rPrChange>
           </w:rPr>
-          <w:t>Specify the McAllister-</w:t>
-        </w:r>
-        <w:proofErr w:type="spellStart"/>
-        <w:r>
-          <w:rPr>
-            <w:highlight w:val="yellow"/>
-            <w:rPrChange w:id="162" w:author="Kelli Johnson" w:date="2015-09-02T16:38:00Z">
-              <w:rPr/>
-            </w:rPrChange>
-          </w:rPr>
-          <w:t>Ianelli</w:t>
-        </w:r>
-        <w:proofErr w:type="spellEnd"/>
-        <w:r>
-          <w:rPr>
-            <w:highlight w:val="yellow"/>
-            <w:rPrChange w:id="163" w:author="Kelli Johnson" w:date="2015-09-02T16:38:00Z">
-              <w:rPr/>
-            </w:rPrChange>
-          </w:rPr>
-          <w:t xml:space="preserve"> approach</w:t>
+          <w:t>Specify the McAllister-Ianelli approach</w:t>
         </w:r>
         <w:r>
           <w:t xml:space="preserve">. </w:t>
@@ -1314,20 +1108,20 @@
     <w:p>
       <w:pPr>
         <w:rPr>
-          <w:ins w:id="164" w:author="Kelli Johnson" w:date="2015-09-02T13:51:00Z"/>
+          <w:ins w:id="161" w:author="Kelli Johnson" w:date="2015-09-02T13:51:00Z"/>
           <w:i/>
-          <w:rPrChange w:id="165" w:author="Kelli Johnson" w:date="2015-09-02T13:51:00Z">
+          <w:rPrChange w:id="162" w:author="Kelli Johnson" w:date="2015-09-02T13:51:00Z">
             <w:rPr>
-              <w:ins w:id="166" w:author="Kelli Johnson" w:date="2015-09-02T13:51:00Z"/>
+              <w:ins w:id="163" w:author="Kelli Johnson" w:date="2015-09-02T13:51:00Z"/>
             </w:rPr>
           </w:rPrChange>
         </w:rPr>
       </w:pPr>
-      <w:ins w:id="167" w:author="Kelli Johnson" w:date="2015-09-02T13:51:00Z">
+      <w:ins w:id="164" w:author="Kelli Johnson" w:date="2015-09-02T13:51:00Z">
         <w:r>
           <w:rPr>
             <w:i/>
-            <w:rPrChange w:id="168" w:author="Kelli Johnson" w:date="2015-09-02T13:51:00Z">
+            <w:rPrChange w:id="165" w:author="Kelli Johnson" w:date="2015-09-02T13:51:00Z">
               <w:rPr/>
             </w:rPrChange>
           </w:rPr>
@@ -1338,19 +1132,19 @@
     <w:p>
       <w:pPr>
         <w:rPr>
-          <w:ins w:id="169" w:author="Kelli Johnson" w:date="2015-09-02T13:52:00Z"/>
-        </w:rPr>
-      </w:pPr>
-      <w:ins w:id="170" w:author="Kelli Johnson" w:date="2015-09-02T13:51:00Z">
+          <w:ins w:id="166" w:author="Kelli Johnson" w:date="2015-09-02T13:52:00Z"/>
+        </w:rPr>
+      </w:pPr>
+      <w:ins w:id="167" w:author="Kelli Johnson" w:date="2015-09-02T13:51:00Z">
         <w:r>
           <w:t xml:space="preserve">The performance of the DM distribution inside SS was explored using simulated data. </w:t>
         </w:r>
       </w:ins>
-      <w:ins w:id="171" w:author="Kelli Johnson" w:date="2015-09-02T16:39:00Z">
+      <w:ins w:id="168" w:author="Kelli Johnson" w:date="2015-09-02T16:39:00Z">
         <w:r>
           <w:rPr>
             <w:highlight w:val="yellow"/>
-            <w:rPrChange w:id="172" w:author="Kelli Johnson" w:date="2015-09-02T16:39:00Z">
+            <w:rPrChange w:id="169" w:author="Kelli Johnson" w:date="2015-09-02T16:39:00Z">
               <w:rPr/>
             </w:rPrChange>
           </w:rPr>
@@ -1361,11 +1155,11 @@
     <w:p>
       <w:pPr>
         <w:rPr>
-          <w:ins w:id="173" w:author="Kelli Johnson" w:date="2015-09-02T14:01:00Z"/>
+          <w:ins w:id="170" w:author="Kelli Johnson" w:date="2015-09-02T14:01:00Z"/>
           <w:i/>
         </w:rPr>
       </w:pPr>
-      <w:ins w:id="174" w:author="Kelli Johnson" w:date="2015-09-02T14:01:00Z">
+      <w:ins w:id="171" w:author="Kelli Johnson" w:date="2015-09-02T14:01:00Z">
         <w:r>
           <w:rPr>
             <w:i/>
@@ -1377,22 +1171,22 @@
     <w:p>
       <w:pPr>
         <w:rPr>
-          <w:ins w:id="175" w:author="Kelli Johnson" w:date="2015-09-02T16:39:00Z"/>
-        </w:rPr>
-      </w:pPr>
-      <w:ins w:id="176" w:author="Kelli Johnson" w:date="2015-09-02T14:01:00Z">
+          <w:ins w:id="172" w:author="Kelli Johnson" w:date="2015-09-02T16:39:00Z"/>
+        </w:rPr>
+      </w:pPr>
+      <w:ins w:id="173" w:author="Kelli Johnson" w:date="2015-09-02T14:01:00Z">
         <w:r>
           <w:t>Estimation procedures were evaluated by comparing estimated parameters and derived quantities of interest to management to their</w:t>
         </w:r>
       </w:ins>
-      <w:ins w:id="177" w:author="Kelli Johnson" w:date="2015-09-02T14:02:00Z">
+      <w:ins w:id="174" w:author="Kelli Johnson" w:date="2015-09-02T14:02:00Z">
         <w:r>
           <w:t xml:space="preserve"> true values from as defined in the operating model. Estimation error was quantified using relative error (</w:t>
         </w:r>
       </w:ins>
       <m:oMath>
         <m:r>
-          <w:ins w:id="178" w:author="Kelli Johnson" w:date="2015-09-02T16:36:00Z">
+          <w:ins w:id="175" w:author="Kelli Johnson" w:date="2015-09-02T16:36:00Z">
             <w:rPr>
               <w:rFonts w:ascii="Cambria Math" w:eastAsiaTheme="minorEastAsia" w:hAnsi="Cambria Math"/>
             </w:rPr>
@@ -1400,7 +1194,7 @@
           </w:ins>
         </m:r>
         <m:r>
-          <w:ins w:id="179" w:author="Kelli Johnson" w:date="2015-09-02T14:04:00Z">
+          <w:ins w:id="176" w:author="Kelli Johnson" w:date="2015-09-02T14:04:00Z">
             <w:rPr>
               <w:rFonts w:ascii="Cambria Math" w:hAnsi="Cambria Math"/>
             </w:rPr>
@@ -1411,7 +1205,7 @@
           <m:fPr>
             <m:type m:val="lin"/>
             <m:ctrlPr>
-              <w:ins w:id="180" w:author="Kelli Johnson" w:date="2015-09-02T14:05:00Z">
+              <w:ins w:id="177" w:author="Kelli Johnson" w:date="2015-09-02T14:05:00Z">
                 <w:rPr>
                   <w:rFonts w:ascii="Cambria Math" w:hAnsi="Cambria Math"/>
                   <w:i/>
@@ -1423,7 +1217,7 @@
             <m:d>
               <m:dPr>
                 <m:ctrlPr>
-                  <w:ins w:id="181" w:author="Kelli Johnson" w:date="2015-09-02T14:05:00Z">
+                  <w:ins w:id="178" w:author="Kelli Johnson" w:date="2015-09-02T14:05:00Z">
                     <w:rPr>
                       <w:rFonts w:ascii="Cambria Math" w:hAnsi="Cambria Math"/>
                       <w:i/>
@@ -1435,7 +1229,7 @@
                 <m:acc>
                   <m:accPr>
                     <m:ctrlPr>
-                      <w:ins w:id="182" w:author="Kelli Johnson" w:date="2015-09-02T14:05:00Z">
+                      <w:ins w:id="179" w:author="Kelli Johnson" w:date="2015-09-02T14:05:00Z">
                         <w:rPr>
                           <w:rFonts w:ascii="Cambria Math" w:hAnsi="Cambria Math"/>
                           <w:i/>
@@ -1445,7 +1239,7 @@
                   </m:accPr>
                   <m:e>
                     <m:r>
-                      <w:ins w:id="183" w:author="Kelli Johnson" w:date="2015-09-02T14:05:00Z">
+                      <w:ins w:id="180" w:author="Kelli Johnson" w:date="2015-09-02T14:05:00Z">
                         <w:rPr>
                           <w:rFonts w:ascii="Cambria Math" w:hAnsi="Cambria Math"/>
                         </w:rPr>
@@ -1455,7 +1249,7 @@
                   </m:e>
                 </m:acc>
                 <m:r>
-                  <w:ins w:id="184" w:author="Kelli Johnson" w:date="2015-09-02T14:05:00Z">
+                  <w:ins w:id="181" w:author="Kelli Johnson" w:date="2015-09-02T14:05:00Z">
                     <w:rPr>
                       <w:rFonts w:ascii="Cambria Math" w:hAnsi="Cambria Math"/>
                     </w:rPr>
@@ -1467,7 +1261,7 @@
           </m:num>
           <m:den>
             <m:r>
-              <w:ins w:id="185" w:author="Kelli Johnson" w:date="2015-09-02T14:05:00Z">
+              <w:ins w:id="182" w:author="Kelli Johnson" w:date="2015-09-02T14:05:00Z">
                 <w:rPr>
                   <w:rFonts w:ascii="Cambria Math" w:hAnsi="Cambria Math"/>
                 </w:rPr>
@@ -1477,7 +1271,7 @@
           </m:den>
         </m:f>
       </m:oMath>
-      <w:ins w:id="186" w:author="Kelli Johnson" w:date="2015-09-02T14:05:00Z">
+      <w:ins w:id="183" w:author="Kelli Johnson" w:date="2015-09-02T14:05:00Z">
         <w:r>
           <w:rPr>
             <w:rFonts w:eastAsiaTheme="minorEastAsia"/>
@@ -1505,7 +1299,7 @@
           </m:acc>
         </m:oMath>
       </w:ins>
-      <w:ins w:id="187" w:author="Kelli Johnson" w:date="2015-09-02T14:06:00Z">
+      <w:ins w:id="184" w:author="Kelli Johnson" w:date="2015-09-02T14:06:00Z">
         <w:r>
           <w:rPr>
             <w:rFonts w:eastAsiaTheme="minorEastAsia"/>
@@ -1527,12 +1321,12 @@
           <w:t xml:space="preserve"> are estimated and true parameter values respectively</w:t>
         </w:r>
       </w:ins>
-      <w:ins w:id="188" w:author="Kelli Johnson" w:date="2015-09-02T14:02:00Z">
+      <w:ins w:id="185" w:author="Kelli Johnson" w:date="2015-09-02T14:02:00Z">
         <w:r>
           <w:t>).</w:t>
         </w:r>
       </w:ins>
-      <w:ins w:id="189" w:author="Kelli Johnson" w:date="2015-09-02T14:06:00Z">
+      <w:ins w:id="186" w:author="Kelli Johnson" w:date="2015-09-02T14:06:00Z">
         <w:r>
           <w:t xml:space="preserve"> </w:t>
         </w:r>
@@ -1541,31 +1335,29 @@
     <w:p>
       <w:pPr>
         <w:rPr>
-          <w:ins w:id="190" w:author="Kelli Johnson" w:date="2015-08-06T08:17:00Z"/>
-        </w:rPr>
-      </w:pPr>
-      <w:ins w:id="191" w:author="Kelli Johnson" w:date="2015-09-02T16:39:00Z">
+          <w:ins w:id="187" w:author="Kelli Johnson" w:date="2015-08-06T08:17:00Z"/>
+        </w:rPr>
+      </w:pPr>
+      <w:ins w:id="188" w:author="Kelli Johnson" w:date="2015-09-02T16:39:00Z">
         <w:r>
           <w:rPr>
             <w:highlight w:val="yellow"/>
-            <w:rPrChange w:id="192" w:author="Kelli Johnson" w:date="2015-09-02T16:40:00Z">
+            <w:rPrChange w:id="189" w:author="Kelli Johnson" w:date="2015-09-02T16:40:00Z">
               <w:rPr/>
             </w:rPrChange>
           </w:rPr>
           <w:t>Explain ESS across models compared to the true.</w:t>
         </w:r>
       </w:ins>
-      <w:bookmarkStart w:id="193" w:name="_GoBack"/>
-      <w:bookmarkEnd w:id="193"/>
-    </w:p>
-    <w:p>
-      <w:pPr>
-        <w:rPr>
-          <w:ins w:id="194" w:author="Kelli Johnson" w:date="2015-08-06T08:17:00Z"/>
+    </w:p>
+    <w:p>
+      <w:pPr>
+        <w:rPr>
+          <w:ins w:id="190" w:author="Kelli Johnson" w:date="2015-08-06T08:17:00Z"/>
           <w:b/>
         </w:rPr>
       </w:pPr>
-      <w:ins w:id="195" w:author="Kelli Johnson" w:date="2015-08-06T08:17:00Z">
+      <w:ins w:id="191" w:author="Kelli Johnson" w:date="2015-08-06T08:17:00Z">
         <w:r>
           <w:rPr>
             <w:b/>
@@ -1577,10 +1369,10 @@
     <w:p>
       <w:pPr>
         <w:rPr>
-          <w:ins w:id="196" w:author="Kelli Johnson" w:date="2015-09-02T14:06:00Z"/>
-        </w:rPr>
-      </w:pPr>
-      <w:ins w:id="197" w:author="Kelli Johnson" w:date="2015-09-02T13:57:00Z">
+          <w:ins w:id="192" w:author="Kelli Johnson" w:date="2015-09-02T14:06:00Z"/>
+        </w:rPr>
+      </w:pPr>
+      <w:ins w:id="193" w:author="Kelli Johnson" w:date="2015-09-02T13:57:00Z">
         <w:r>
           <w:t>Simulation</w:t>
         </w:r>
@@ -1589,17 +1381,17 @@
     <w:p>
       <w:pPr>
         <w:rPr>
-          <w:ins w:id="198" w:author="Kelli Johnson" w:date="2015-09-02T13:57:00Z"/>
-        </w:rPr>
-      </w:pPr>
-    </w:p>
-    <w:p>
-      <w:pPr>
-        <w:rPr>
-          <w:ins w:id="199" w:author="Kelli Johnson" w:date="2015-09-02T13:58:00Z"/>
-        </w:rPr>
-      </w:pPr>
-      <w:ins w:id="200" w:author="Kelli Johnson" w:date="2015-09-02T13:58:00Z">
+          <w:ins w:id="194" w:author="Kelli Johnson" w:date="2015-09-02T13:57:00Z"/>
+        </w:rPr>
+      </w:pPr>
+    </w:p>
+    <w:p>
+      <w:pPr>
+        <w:rPr>
+          <w:ins w:id="195" w:author="Kelli Johnson" w:date="2015-09-02T13:58:00Z"/>
+        </w:rPr>
+      </w:pPr>
+      <w:ins w:id="196" w:author="Kelli Johnson" w:date="2015-09-02T13:58:00Z">
         <w:r>
           <w:t>Effective sample size</w:t>
         </w:r>
@@ -1608,18 +1400,18 @@
     <w:p>
       <w:pPr>
         <w:rPr>
-          <w:ins w:id="201" w:author="Kelli Johnson" w:date="2015-08-06T08:17:00Z"/>
-        </w:rPr>
-      </w:pPr>
-    </w:p>
-    <w:p>
-      <w:pPr>
-        <w:rPr>
-          <w:ins w:id="202" w:author="Kelli Johnson" w:date="2015-08-06T08:17:00Z"/>
+          <w:ins w:id="197" w:author="Kelli Johnson" w:date="2015-08-06T08:17:00Z"/>
+        </w:rPr>
+      </w:pPr>
+    </w:p>
+    <w:p>
+      <w:pPr>
+        <w:rPr>
+          <w:ins w:id="198" w:author="Kelli Johnson" w:date="2015-08-06T08:17:00Z"/>
           <w:b/>
         </w:rPr>
       </w:pPr>
-      <w:ins w:id="203" w:author="Kelli Johnson" w:date="2015-08-06T08:17:00Z">
+      <w:ins w:id="199" w:author="Kelli Johnson" w:date="2015-08-06T08:17:00Z">
         <w:r>
           <w:rPr>
             <w:b/>
@@ -1631,18 +1423,18 @@
     <w:p>
       <w:pPr>
         <w:rPr>
-          <w:ins w:id="204" w:author="Kelli Johnson" w:date="2015-08-06T08:17:00Z"/>
-        </w:rPr>
-      </w:pPr>
-    </w:p>
-    <w:p>
-      <w:pPr>
-        <w:rPr>
-          <w:ins w:id="205" w:author="Kelli Johnson" w:date="2015-08-06T08:17:00Z"/>
+          <w:ins w:id="200" w:author="Kelli Johnson" w:date="2015-08-06T08:17:00Z"/>
+        </w:rPr>
+      </w:pPr>
+    </w:p>
+    <w:p>
+      <w:pPr>
+        <w:rPr>
+          <w:ins w:id="201" w:author="Kelli Johnson" w:date="2015-08-06T08:17:00Z"/>
           <w:b/>
         </w:rPr>
       </w:pPr>
-      <w:ins w:id="206" w:author="Kelli Johnson" w:date="2015-08-06T08:17:00Z">
+      <w:ins w:id="202" w:author="Kelli Johnson" w:date="2015-08-06T08:17:00Z">
         <w:r>
           <w:rPr>
             <w:b/>
@@ -1654,18 +1446,18 @@
     <w:p>
       <w:pPr>
         <w:rPr>
-          <w:ins w:id="207" w:author="Kelli Johnson" w:date="2015-08-06T08:17:00Z"/>
-        </w:rPr>
-      </w:pPr>
-    </w:p>
-    <w:p>
-      <w:pPr>
-        <w:rPr>
-          <w:ins w:id="208" w:author="Kelli Johnson" w:date="2015-08-06T08:17:00Z"/>
+          <w:ins w:id="203" w:author="Kelli Johnson" w:date="2015-08-06T08:17:00Z"/>
+        </w:rPr>
+      </w:pPr>
+    </w:p>
+    <w:p>
+      <w:pPr>
+        <w:rPr>
+          <w:ins w:id="204" w:author="Kelli Johnson" w:date="2015-08-06T08:17:00Z"/>
           <w:b/>
         </w:rPr>
       </w:pPr>
-      <w:ins w:id="209" w:author="Kelli Johnson" w:date="2015-08-06T08:17:00Z">
+      <w:ins w:id="205" w:author="Kelli Johnson" w:date="2015-08-06T08:17:00Z">
         <w:r>
           <w:rPr>
             <w:b/>
@@ -1679,25 +1471,36 @@
         <w:spacing w:line="240" w:lineRule="auto"/>
         <w:ind w:left="720" w:hanging="720"/>
         <w:rPr>
-          <w:ins w:id="210" w:author="Kelli Johnson" w:date="2015-08-06T09:01:00Z"/>
-        </w:rPr>
-      </w:pPr>
-      <w:proofErr w:type="gramStart"/>
-      <w:ins w:id="211" w:author="Kelli Johnson" w:date="2015-08-06T09:01:00Z">
+          <w:ins w:id="206" w:author="Kelli Johnson" w:date="2015-08-06T09:01:00Z"/>
+        </w:rPr>
+      </w:pPr>
+      <w:ins w:id="207" w:author="Kelli Johnson" w:date="2015-08-06T09:01:00Z">
         <w:r>
           <w:lastRenderedPageBreak/>
           <w:t>Francis, R.I.</w:t>
         </w:r>
         <w:r>
-          <w:t>C.C. 2011.</w:t>
-        </w:r>
-        <w:proofErr w:type="gramEnd"/>
-        <w:r>
-          <w:t xml:space="preserve"> Data weighting in statistical fisheries stock assessment models. </w:t>
-        </w:r>
-        <w:proofErr w:type="gramStart"/>
-        <w:r>
-          <w:t>Can</w:t>
+          <w:t>C.C. 2011. Data weighting in statistical fisheries stock assessment models. Can</w:t>
+        </w:r>
+      </w:ins>
+      <w:ins w:id="208" w:author="Kelli Johnson" w:date="2015-09-02T12:55:00Z">
+        <w:r>
+          <w:t>.</w:t>
+        </w:r>
+      </w:ins>
+      <w:ins w:id="209" w:author="Kelli Johnson" w:date="2015-08-06T09:01:00Z">
+        <w:r>
+          <w:t xml:space="preserve"> J</w:t>
+        </w:r>
+      </w:ins>
+      <w:ins w:id="210" w:author="Kelli Johnson" w:date="2015-09-02T12:55:00Z">
+        <w:r>
+          <w:t>.</w:t>
+        </w:r>
+      </w:ins>
+      <w:ins w:id="211" w:author="Kelli Johnson" w:date="2015-08-06T09:01:00Z">
+        <w:r>
+          <w:t xml:space="preserve"> Fish</w:t>
         </w:r>
       </w:ins>
       <w:ins w:id="212" w:author="Kelli Johnson" w:date="2015-09-02T12:55:00Z">
@@ -1707,7 +1510,7 @@
       </w:ins>
       <w:ins w:id="213" w:author="Kelli Johnson" w:date="2015-08-06T09:01:00Z">
         <w:r>
-          <w:t xml:space="preserve"> J</w:t>
+          <w:t xml:space="preserve"> Aquat</w:t>
         </w:r>
       </w:ins>
       <w:ins w:id="214" w:author="Kelli Johnson" w:date="2015-09-02T12:55:00Z">
@@ -1717,43 +1520,15 @@
       </w:ins>
       <w:ins w:id="215" w:author="Kelli Johnson" w:date="2015-08-06T09:01:00Z">
         <w:r>
-          <w:t xml:space="preserve"> Fish</w:t>
-        </w:r>
-      </w:ins>
-      <w:ins w:id="216" w:author="Kelli Johnson" w:date="2015-09-02T12:55:00Z">
-        <w:r>
-          <w:t>.</w:t>
-        </w:r>
-      </w:ins>
-      <w:proofErr w:type="gramEnd"/>
+          <w:t xml:space="preserve"> Sci. 68</w:t>
+        </w:r>
+      </w:ins>
+      <w:ins w:id="216" w:author="Kelli Johnson" w:date="2015-09-02T12:56:00Z">
+        <w:r>
+          <w:t>,</w:t>
+        </w:r>
+      </w:ins>
       <w:ins w:id="217" w:author="Kelli Johnson" w:date="2015-08-06T09:01:00Z">
-        <w:r>
-          <w:t xml:space="preserve"> </w:t>
-        </w:r>
-        <w:proofErr w:type="spellStart"/>
-        <w:proofErr w:type="gramStart"/>
-        <w:r>
-          <w:t>Aquat</w:t>
-        </w:r>
-      </w:ins>
-      <w:proofErr w:type="spellEnd"/>
-      <w:ins w:id="218" w:author="Kelli Johnson" w:date="2015-09-02T12:55:00Z">
-        <w:r>
-          <w:t>.</w:t>
-        </w:r>
-      </w:ins>
-      <w:proofErr w:type="gramEnd"/>
-      <w:ins w:id="219" w:author="Kelli Johnson" w:date="2015-08-06T09:01:00Z">
-        <w:r>
-          <w:t xml:space="preserve"> Sci. 68</w:t>
-        </w:r>
-      </w:ins>
-      <w:ins w:id="220" w:author="Kelli Johnson" w:date="2015-09-02T12:56:00Z">
-        <w:r>
-          <w:t>,</w:t>
-        </w:r>
-      </w:ins>
-      <w:ins w:id="221" w:author="Kelli Johnson" w:date="2015-08-06T09:01:00Z">
         <w:r>
           <w:t xml:space="preserve"> 1124-1138.</w:t>
         </w:r>
@@ -1764,39 +1539,15 @@
         <w:spacing w:line="240" w:lineRule="auto"/>
         <w:ind w:left="720" w:hanging="720"/>
         <w:rPr>
-          <w:ins w:id="222" w:author="Kelli Johnson" w:date="2015-09-02T13:47:00Z"/>
-        </w:rPr>
-      </w:pPr>
-      <w:proofErr w:type="gramStart"/>
-      <w:ins w:id="223" w:author="Kelli Johnson" w:date="2015-09-02T13:47:00Z">
-        <w:r>
-          <w:t>Francis, R.I.C.C. 201</w:t>
-        </w:r>
-        <w:r>
-          <w:t>4.</w:t>
-        </w:r>
-        <w:proofErr w:type="gramEnd"/>
-        <w:r>
-          <w:t xml:space="preserve"> </w:t>
-        </w:r>
-        <w:proofErr w:type="gramStart"/>
-        <w:r>
-          <w:t>Replacing the multinomial in stock assessment models: a first step.</w:t>
-        </w:r>
-        <w:proofErr w:type="gramEnd"/>
-        <w:r>
-          <w:t xml:space="preserve"> </w:t>
-        </w:r>
-        <w:proofErr w:type="gramStart"/>
-        <w:r>
-          <w:t>Fish.</w:t>
-        </w:r>
-        <w:proofErr w:type="gramEnd"/>
-        <w:r>
-          <w:t xml:space="preserve"> Res. </w:t>
-        </w:r>
-      </w:ins>
-      <w:ins w:id="224" w:author="Kelli Johnson" w:date="2015-09-02T13:48:00Z">
+          <w:ins w:id="218" w:author="Kelli Johnson" w:date="2015-09-02T13:47:00Z"/>
+        </w:rPr>
+      </w:pPr>
+      <w:ins w:id="219" w:author="Kelli Johnson" w:date="2015-09-02T13:47:00Z">
+        <w:r>
+          <w:t xml:space="preserve">Francis, R.I.C.C. 2014. Replacing the multinomial in stock assessment models: a first step. Fish. Res. </w:t>
+        </w:r>
+      </w:ins>
+      <w:ins w:id="220" w:author="Kelli Johnson" w:date="2015-09-02T13:48:00Z">
         <w:r>
           <w:t>151, 70-84.</w:t>
         </w:r>
@@ -1807,33 +1558,35 @@
         <w:spacing w:line="240" w:lineRule="auto"/>
         <w:ind w:left="720" w:hanging="720"/>
         <w:rPr>
-          <w:ins w:id="225" w:author="Kelli Johnson" w:date="2015-09-02T12:52:00Z"/>
-        </w:rPr>
-      </w:pPr>
-      <w:proofErr w:type="spellStart"/>
-      <w:proofErr w:type="gramStart"/>
+          <w:ins w:id="221" w:author="Kelli Johnson" w:date="2015-09-02T12:52:00Z"/>
+        </w:rPr>
+      </w:pPr>
+      <w:ins w:id="222" w:author="Kelli Johnson" w:date="2015-09-02T12:52:00Z">
+        <w:r>
+          <w:t>Hulson, P.-J.F., Hanselman, D.</w:t>
+        </w:r>
+        <w:r>
+          <w:t>H., Quinn, T.J., II. 2012. Determining effective sample size in integrated age-structured assessment models. ICES J</w:t>
+        </w:r>
+      </w:ins>
+      <w:ins w:id="223" w:author="Kelli Johnson" w:date="2015-09-02T12:55:00Z">
+        <w:r>
+          <w:t>.</w:t>
+        </w:r>
+      </w:ins>
+      <w:ins w:id="224" w:author="Kelli Johnson" w:date="2015-09-02T12:52:00Z">
+        <w:r>
+          <w:t xml:space="preserve"> Mar</w:t>
+        </w:r>
+      </w:ins>
+      <w:ins w:id="225" w:author="Kelli Johnson" w:date="2015-09-02T12:55:00Z">
+        <w:r>
+          <w:t>.</w:t>
+        </w:r>
+      </w:ins>
       <w:ins w:id="226" w:author="Kelli Johnson" w:date="2015-09-02T12:52:00Z">
         <w:r>
-          <w:t>Hulson</w:t>
-        </w:r>
-        <w:proofErr w:type="spellEnd"/>
-        <w:r>
-          <w:t xml:space="preserve">, P.-J.F., </w:t>
-        </w:r>
-        <w:proofErr w:type="spellStart"/>
-        <w:r>
-          <w:t>Hanselman</w:t>
-        </w:r>
-        <w:proofErr w:type="spellEnd"/>
-        <w:r>
-          <w:t>, D.</w:t>
-        </w:r>
-        <w:r>
-          <w:t>H., Quinn, T.J., II.</w:t>
-        </w:r>
-        <w:proofErr w:type="gramEnd"/>
-        <w:r>
-          <w:t xml:space="preserve"> 2012. Determining effective sample size in integrated age-structured assessment models. ICES J</w:t>
+          <w:t xml:space="preserve"> Sci</w:t>
         </w:r>
       </w:ins>
       <w:ins w:id="227" w:author="Kelli Johnson" w:date="2015-09-02T12:55:00Z">
@@ -1843,35 +1596,15 @@
       </w:ins>
       <w:ins w:id="228" w:author="Kelli Johnson" w:date="2015-09-02T12:52:00Z">
         <w:r>
-          <w:t xml:space="preserve"> Mar</w:t>
+          <w:t xml:space="preserve"> 69</w:t>
         </w:r>
       </w:ins>
       <w:ins w:id="229" w:author="Kelli Johnson" w:date="2015-09-02T12:55:00Z">
         <w:r>
-          <w:t>.</w:t>
+          <w:t>,</w:t>
         </w:r>
       </w:ins>
       <w:ins w:id="230" w:author="Kelli Johnson" w:date="2015-09-02T12:52:00Z">
-        <w:r>
-          <w:t xml:space="preserve"> Sci</w:t>
-        </w:r>
-      </w:ins>
-      <w:ins w:id="231" w:author="Kelli Johnson" w:date="2015-09-02T12:55:00Z">
-        <w:r>
-          <w:t>.</w:t>
-        </w:r>
-      </w:ins>
-      <w:ins w:id="232" w:author="Kelli Johnson" w:date="2015-09-02T12:52:00Z">
-        <w:r>
-          <w:t xml:space="preserve"> 69</w:t>
-        </w:r>
-      </w:ins>
-      <w:ins w:id="233" w:author="Kelli Johnson" w:date="2015-09-02T12:55:00Z">
-        <w:r>
-          <w:t>,</w:t>
-        </w:r>
-      </w:ins>
-      <w:ins w:id="234" w:author="Kelli Johnson" w:date="2015-09-02T12:52:00Z">
         <w:r>
           <w:t xml:space="preserve"> 281-292.</w:t>
         </w:r>
@@ -1882,33 +1615,12 @@
         <w:spacing w:line="240" w:lineRule="auto"/>
         <w:ind w:left="720" w:hanging="720"/>
         <w:rPr>
-          <w:ins w:id="235" w:author="Kelli Johnson" w:date="2015-09-02T15:41:00Z"/>
-        </w:rPr>
-      </w:pPr>
-      <w:proofErr w:type="spellStart"/>
-      <w:ins w:id="236" w:author="Kelli Johnson" w:date="2015-09-02T15:41:00Z">
-        <w:r>
-          <w:t>Legault</w:t>
-        </w:r>
-        <w:proofErr w:type="spellEnd"/>
-        <w:r>
-          <w:t xml:space="preserve">, C.M. 2014. </w:t>
-        </w:r>
-        <w:proofErr w:type="gramStart"/>
-        <w:r>
-          <w:t>The ability of two age composition error distributions to estimate selectivity and spawning stock biomass in simulated stock assessments.</w:t>
-        </w:r>
-        <w:proofErr w:type="gramEnd"/>
-        <w:r>
-          <w:t xml:space="preserve"> </w:t>
-        </w:r>
-        <w:proofErr w:type="gramStart"/>
-        <w:r>
-          <w:t>Fish.</w:t>
-        </w:r>
-        <w:proofErr w:type="gramEnd"/>
-        <w:r>
-          <w:t xml:space="preserve"> Res. 158, 172-180.</w:t>
+          <w:ins w:id="231" w:author="Kelli Johnson" w:date="2015-09-02T15:41:00Z"/>
+        </w:rPr>
+      </w:pPr>
+      <w:ins w:id="232" w:author="Kelli Johnson" w:date="2015-09-02T15:41:00Z">
+        <w:r>
+          <w:t>Legault, C.M. 2014. The ability of two age composition error distributions to estimate selectivity and spawning stock biomass in simulated stock assessments. Fish. Res. 158, 172-180.</w:t>
         </w:r>
       </w:ins>
     </w:p>
@@ -1917,89 +1629,47 @@
         <w:spacing w:line="240" w:lineRule="auto"/>
         <w:ind w:left="720" w:hanging="720"/>
         <w:rPr>
-          <w:ins w:id="237" w:author="Kelli Johnson" w:date="2015-09-02T13:20:00Z"/>
-        </w:rPr>
-      </w:pPr>
-      <w:ins w:id="238" w:author="Kelli Johnson" w:date="2015-09-02T13:20:00Z">
-        <w:r>
-          <w:t xml:space="preserve">McAllister, M.K., </w:t>
-        </w:r>
-        <w:proofErr w:type="spellStart"/>
-        <w:r>
-          <w:t>Ianelli</w:t>
-        </w:r>
-        <w:proofErr w:type="spellEnd"/>
-        <w:r>
-          <w:t>, J.N. 1997.</w:t>
-        </w:r>
-      </w:ins>
-      <w:ins w:id="239" w:author="Kelli Johnson" w:date="2015-09-02T13:24:00Z">
+          <w:ins w:id="233" w:author="Kelli Johnson" w:date="2015-09-02T13:20:00Z"/>
+        </w:rPr>
+      </w:pPr>
+      <w:ins w:id="234" w:author="Kelli Johnson" w:date="2015-09-02T13:20:00Z">
+        <w:r>
+          <w:t>McAllister, M.K., Ianelli, J.N. 1997.</w:t>
+        </w:r>
+      </w:ins>
+      <w:ins w:id="235" w:author="Kelli Johnson" w:date="2015-09-02T13:24:00Z">
         <w:r>
           <w:t xml:space="preserve"> </w:t>
         </w:r>
       </w:ins>
-      <w:proofErr w:type="gramStart"/>
-      <w:ins w:id="240" w:author="Kelli Johnson" w:date="2015-09-02T13:25:00Z">
-        <w:r>
-          <w:t xml:space="preserve">Bayesian stock assessment using catch-age data </w:t>
-        </w:r>
-        <w:proofErr w:type="spellStart"/>
-        <w:r>
-          <w:t>nd</w:t>
-        </w:r>
-        <w:proofErr w:type="spellEnd"/>
-        <w:r>
-          <w:t xml:space="preserve"> the sampling </w:t>
-        </w:r>
-      </w:ins>
-      <w:ins w:id="241" w:author="Kelli Johnson" w:date="2015-09-02T13:26:00Z">
+      <w:ins w:id="236" w:author="Kelli Johnson" w:date="2015-09-02T13:25:00Z">
+        <w:r>
+          <w:t xml:space="preserve">Bayesian stock assessment using catch-age data nd the sampling </w:t>
+        </w:r>
+      </w:ins>
+      <w:ins w:id="237" w:author="Kelli Johnson" w:date="2015-09-02T13:26:00Z">
         <w:r>
           <w:t>–</w:t>
         </w:r>
       </w:ins>
-      <w:ins w:id="242" w:author="Kelli Johnson" w:date="2015-09-02T13:25:00Z">
+      <w:ins w:id="238" w:author="Kelli Johnson" w:date="2015-09-02T13:25:00Z">
         <w:r>
           <w:t xml:space="preserve"> importance </w:t>
         </w:r>
       </w:ins>
-      <w:ins w:id="243" w:author="Kelli Johnson" w:date="2015-09-02T13:26:00Z">
+      <w:ins w:id="239" w:author="Kelli Johnson" w:date="2015-09-02T13:26:00Z">
         <w:r>
           <w:t>resampling al</w:t>
         </w:r>
       </w:ins>
-      <w:ins w:id="244" w:author="Kelli Johnson" w:date="2015-09-02T13:31:00Z">
-        <w:r>
-          <w:t>gorithm.</w:t>
-        </w:r>
-        <w:proofErr w:type="gramEnd"/>
-        <w:r>
-          <w:t xml:space="preserve"> </w:t>
-        </w:r>
-        <w:proofErr w:type="gramStart"/>
-        <w:r>
-          <w:t xml:space="preserve">Can. J. </w:t>
-        </w:r>
-      </w:ins>
-      <w:ins w:id="245" w:author="Kelli Johnson" w:date="2015-09-02T13:32:00Z">
-        <w:r>
-          <w:t>Fish.</w:t>
-        </w:r>
-        <w:proofErr w:type="gramEnd"/>
-        <w:r>
-          <w:t xml:space="preserve"> </w:t>
-        </w:r>
-        <w:proofErr w:type="spellStart"/>
-        <w:proofErr w:type="gramStart"/>
-        <w:r>
-          <w:t>Aquat</w:t>
-        </w:r>
-        <w:proofErr w:type="spellEnd"/>
-        <w:r>
-          <w:t>.</w:t>
-        </w:r>
-        <w:proofErr w:type="gramEnd"/>
-        <w:r>
-          <w:t xml:space="preserve"> Sci. 54, 284-300.</w:t>
+      <w:ins w:id="240" w:author="Kelli Johnson" w:date="2015-09-02T13:31:00Z">
+        <w:r>
+          <w:t xml:space="preserve">gorithm. Can. J. </w:t>
+        </w:r>
+      </w:ins>
+      <w:ins w:id="241" w:author="Kelli Johnson" w:date="2015-09-02T13:32:00Z">
+        <w:r>
+          <w:t>Fish. Aquat. Sci. 54, 284-300.</w:t>
         </w:r>
       </w:ins>
     </w:p>
@@ -2008,28 +1678,15 @@
         <w:spacing w:line="240" w:lineRule="auto"/>
         <w:ind w:left="720" w:hanging="720"/>
         <w:rPr>
-          <w:ins w:id="246" w:author="Kelli Johnson" w:date="2015-09-02T13:38:00Z"/>
-        </w:rPr>
-      </w:pPr>
-      <w:proofErr w:type="spellStart"/>
-      <w:ins w:id="247" w:author="Kelli Johnson" w:date="2015-09-02T13:38:00Z">
-        <w:r>
-          <w:t>Methot</w:t>
-        </w:r>
-        <w:proofErr w:type="spellEnd"/>
-        <w:r>
-          <w:t>, R.D.,</w:t>
-        </w:r>
-        <w:r>
-          <w:t xml:space="preserve"> Wetzel, C.R. 2013. Stock Synthesis: a biological and statistical framework for fish stock assessment and fishery management. </w:t>
-        </w:r>
-        <w:proofErr w:type="gramStart"/>
-        <w:r>
-          <w:t>Fish.</w:t>
-        </w:r>
-        <w:proofErr w:type="gramEnd"/>
-        <w:r>
-          <w:t xml:space="preserve"> Res. 142, 86-99.</w:t>
+          <w:ins w:id="242" w:author="Kelli Johnson" w:date="2015-09-02T13:38:00Z"/>
+        </w:rPr>
+      </w:pPr>
+      <w:ins w:id="243" w:author="Kelli Johnson" w:date="2015-09-02T13:38:00Z">
+        <w:r>
+          <w:t>Methot, R.D.,</w:t>
+        </w:r>
+        <w:r>
+          <w:t xml:space="preserve"> Wetzel, C.R. 2013. Stock Synthesis: a biological and statistical framework for fish stock assessment and fishery management. Fish. Res. 142, 86-99.</w:t>
         </w:r>
       </w:ins>
     </w:p>
@@ -2038,41 +1695,12 @@
         <w:spacing w:line="240" w:lineRule="auto"/>
         <w:ind w:left="720" w:hanging="720"/>
         <w:rPr>
-          <w:ins w:id="248" w:author="Kelli Johnson" w:date="2015-09-02T13:44:00Z"/>
-        </w:rPr>
-      </w:pPr>
-      <w:ins w:id="249" w:author="Kelli Johnson" w:date="2015-09-02T13:44:00Z">
-        <w:r>
-          <w:t xml:space="preserve">Stewart, I.J., Hamel, O.S. 2014. </w:t>
-        </w:r>
-        <w:proofErr w:type="gramStart"/>
-        <w:r>
-          <w:t>Bootstrapping of sample sizes for length- or age-composition data used in stock assessments.</w:t>
-        </w:r>
-        <w:proofErr w:type="gramEnd"/>
-        <w:r>
-          <w:t xml:space="preserve"> </w:t>
-        </w:r>
-        <w:proofErr w:type="gramStart"/>
-        <w:r>
-          <w:t>Can. J. Fish.</w:t>
-        </w:r>
-        <w:proofErr w:type="gramEnd"/>
-        <w:r>
-          <w:t xml:space="preserve"> </w:t>
-        </w:r>
-        <w:proofErr w:type="spellStart"/>
-        <w:proofErr w:type="gramStart"/>
-        <w:r>
-          <w:t>Aquat</w:t>
-        </w:r>
-        <w:proofErr w:type="spellEnd"/>
-        <w:r>
-          <w:t>.</w:t>
-        </w:r>
-        <w:proofErr w:type="gramEnd"/>
-        <w:r>
-          <w:t xml:space="preserve"> Sci. 71, 581-588.</w:t>
+          <w:ins w:id="244" w:author="Kelli Johnson" w:date="2015-09-02T13:44:00Z"/>
+        </w:rPr>
+      </w:pPr>
+      <w:ins w:id="245" w:author="Kelli Johnson" w:date="2015-09-02T13:44:00Z">
+        <w:r>
+          <w:t>Stewart, I.J., Hamel, O.S. 2014. Bootstrapping of sample sizes for length- or age-composition data used in stock assessments. Can. J. Fish. Aquat. Sci. 71, 581-588.</w:t>
         </w:r>
       </w:ins>
     </w:p>
@@ -2081,87 +1709,58 @@
         <w:spacing w:line="240" w:lineRule="auto"/>
         <w:ind w:left="720" w:hanging="720"/>
         <w:rPr>
-          <w:ins w:id="250" w:author="Kelli Johnson" w:date="2015-08-06T08:32:00Z"/>
-        </w:rPr>
-      </w:pPr>
+          <w:ins w:id="246" w:author="Kelli Johnson" w:date="2015-08-06T08:32:00Z"/>
+        </w:rPr>
+      </w:pPr>
+      <w:ins w:id="247" w:author="Kelli Johnson" w:date="2015-08-06T08:31:00Z">
+        <w:r>
+          <w:t>Taylor, I.</w:t>
+        </w:r>
+        <w:r>
+          <w:t>G., Grandin, C.</w:t>
+        </w:r>
+      </w:ins>
+      <w:ins w:id="248" w:author="Kelli Johnson" w:date="2015-09-02T13:23:00Z">
+        <w:r>
+          <w:t>,</w:t>
+        </w:r>
+      </w:ins>
+      <w:ins w:id="249" w:author="Kelli Johnson" w:date="2015-08-06T08:31:00Z">
+        <w:r>
+          <w:t xml:space="preserve"> Hicks, A.C., Taylor, N.</w:t>
+        </w:r>
+        <w:r>
+          <w:t>, Cox, S. 2015. Status of the Pacific Hake (whiting) stock in U.S. and Canadian waters in 2015. Prepared by the Joint Technical Committee of the U.S. and Canada Packfic Hake/Whiting Agreement; National Marine Fishery Service; Canada Department of Fisheries and Oceans. 159 p</w:t>
+        </w:r>
+      </w:ins>
+      <w:ins w:id="250" w:author="Kelli Johnson" w:date="2015-09-02T12:56:00Z">
+        <w:r>
+          <w:t>p</w:t>
+        </w:r>
+      </w:ins>
       <w:ins w:id="251" w:author="Kelli Johnson" w:date="2015-08-06T08:31:00Z">
         <w:r>
-          <w:t>Taylor, I.</w:t>
-        </w:r>
-        <w:r>
-          <w:t>G., Grandin, C.</w:t>
-        </w:r>
-      </w:ins>
-      <w:ins w:id="252" w:author="Kelli Johnson" w:date="2015-09-02T13:23:00Z">
-        <w:r>
-          <w:t>,</w:t>
-        </w:r>
-      </w:ins>
-      <w:ins w:id="253" w:author="Kelli Johnson" w:date="2015-08-06T08:31:00Z">
-        <w:r>
-          <w:t xml:space="preserve"> Hicks, A.C., Taylor, N.</w:t>
-        </w:r>
-        <w:r>
-          <w:t xml:space="preserve">, Cox, S. 2015. </w:t>
-        </w:r>
-        <w:proofErr w:type="gramStart"/>
-        <w:r>
-          <w:t>Status of the Pacific Hake (whiting) stock in U.S. and Canadian waters in 2015.</w:t>
-        </w:r>
-        <w:proofErr w:type="gramEnd"/>
-        <w:r>
-          <w:t xml:space="preserve"> </w:t>
-        </w:r>
-        <w:proofErr w:type="gramStart"/>
-        <w:r>
-          <w:t xml:space="preserve">Prepared by the Joint Technical Committee of the U.S. and Canada </w:t>
-        </w:r>
-        <w:proofErr w:type="spellStart"/>
-        <w:r>
-          <w:t>Packfic</w:t>
-        </w:r>
-        <w:proofErr w:type="spellEnd"/>
-        <w:r>
-          <w:t xml:space="preserve"> Hake/Whiting Agreement; National Marine Fishery Service; Canada Department of Fisheries and Oceans.</w:t>
-        </w:r>
-        <w:proofErr w:type="gramEnd"/>
-        <w:r>
-          <w:t xml:space="preserve"> </w:t>
-        </w:r>
-        <w:proofErr w:type="gramStart"/>
-        <w:r>
-          <w:t>159 p</w:t>
-        </w:r>
-      </w:ins>
-      <w:ins w:id="254" w:author="Kelli Johnson" w:date="2015-09-02T12:56:00Z">
-        <w:r>
-          <w:t>p</w:t>
-        </w:r>
-      </w:ins>
-      <w:ins w:id="255" w:author="Kelli Johnson" w:date="2015-08-06T08:31:00Z">
-        <w:r>
           <w:t>.</w:t>
         </w:r>
       </w:ins>
-      <w:proofErr w:type="gramEnd"/>
     </w:p>
     <w:p>
       <w:pPr>
         <w:spacing w:line="240" w:lineRule="auto"/>
         <w:ind w:left="720" w:hanging="720"/>
         <w:rPr>
-          <w:ins w:id="256" w:author="Kelli Johnson" w:date="2015-08-06T08:17:00Z"/>
-        </w:rPr>
-      </w:pPr>
-    </w:p>
-    <w:p>
-      <w:pPr>
-        <w:rPr>
-          <w:ins w:id="257" w:author="Kelli Johnson" w:date="2015-08-06T08:17:00Z"/>
+          <w:ins w:id="252" w:author="Kelli Johnson" w:date="2015-08-06T08:17:00Z"/>
+        </w:rPr>
+      </w:pPr>
+    </w:p>
+    <w:p>
+      <w:pPr>
+        <w:rPr>
+          <w:ins w:id="253" w:author="Kelli Johnson" w:date="2015-08-06T08:17:00Z"/>
           <w:b/>
         </w:rPr>
       </w:pPr>
-      <w:ins w:id="258" w:author="Kelli Johnson" w:date="2015-08-06T08:17:00Z">
+      <w:ins w:id="254" w:author="Kelli Johnson" w:date="2015-08-06T08:17:00Z">
         <w:r>
           <w:rPr>
             <w:b/>
@@ -2178,10 +1777,10 @@
           <w:numId w:val="1"/>
         </w:numPr>
         <w:rPr>
-          <w:ins w:id="259" w:author="Kelli Johnson" w:date="2015-09-02T16:37:00Z"/>
-        </w:rPr>
-      </w:pPr>
-      <w:ins w:id="260" w:author="Kelli Johnson" w:date="2015-09-02T16:37:00Z">
+          <w:ins w:id="255" w:author="Kelli Johnson" w:date="2015-09-02T16:37:00Z"/>
+        </w:rPr>
+      </w:pPr>
+      <w:ins w:id="256" w:author="Kelli Johnson" w:date="2015-09-02T16:37:00Z">
         <w:r>
           <w:t>Fixed OM values</w:t>
         </w:r>
@@ -2195,10 +1794,10 @@
           <w:numId w:val="1"/>
         </w:numPr>
         <w:rPr>
-          <w:ins w:id="261" w:author="Kelli Johnson" w:date="2015-08-06T08:17:00Z"/>
-        </w:rPr>
-      </w:pPr>
-      <w:ins w:id="262" w:author="Kelli Johnson" w:date="2015-09-02T16:37:00Z">
+          <w:ins w:id="257" w:author="Kelli Johnson" w:date="2015-08-06T08:17:00Z"/>
+        </w:rPr>
+      </w:pPr>
+      <w:ins w:id="258" w:author="Kelli Johnson" w:date="2015-09-02T16:37:00Z">
         <w:r>
           <w:t>Scenarios of the simulation</w:t>
         </w:r>
@@ -2206,18 +1805,137 @@
     </w:p>
     <w:p>
       <w:pPr>
-        <w:rPr>
+        <w:spacing w:after="200" w:line="276" w:lineRule="auto"/>
+        <w:rPr>
+          <w:ins w:id="259" w:author="JTT" w:date="2015-09-07T15:08:00Z"/>
           <w:b/>
         </w:rPr>
       </w:pPr>
-      <w:ins w:id="263" w:author="Kelli Johnson" w:date="2015-08-06T08:17:00Z">
+      <w:ins w:id="260" w:author="JTT" w:date="2015-09-07T15:08:00Z">
         <w:r>
           <w:rPr>
             <w:b/>
           </w:rPr>
-          <w:t>Figures</w:t>
-        </w:r>
-      </w:ins>
+          <w:br w:type="page"/>
+        </w:r>
+      </w:ins>
+    </w:p>
+    <w:p>
+      <w:pPr>
+        <w:rPr>
+          <w:ins w:id="261" w:author="JTT" w:date="2015-09-07T15:08:00Z"/>
+          <w:b/>
+        </w:rPr>
+      </w:pPr>
+      <w:ins w:id="262" w:author="Kelli Johnson" w:date="2015-08-06T08:17:00Z">
+        <w:del w:id="263" w:author="JTT" w:date="2015-09-07T15:08:00Z">
+          <w:r>
+            <w:rPr>
+              <w:b/>
+            </w:rPr>
+            <w:lastRenderedPageBreak/>
+            <w:delText>Figures</w:delText>
+          </w:r>
+        </w:del>
+      </w:ins>
+      <w:ins w:id="264" w:author="JTT" w:date="2015-09-07T15:08:00Z">
+        <w:r>
+          <w:rPr>
+            <w:b/>
+          </w:rPr>
+          <w:t xml:space="preserve">Fig. 1 – Plot of </w:t>
+        </w:r>
+      </w:ins>
+      <w:ins w:id="265" w:author="JTT" w:date="2015-09-07T15:09:00Z">
+        <w:r>
+          <w:rPr>
+            <w:b/>
+          </w:rPr>
+          <w:t xml:space="preserve">input sample size (x-axis) and effective sample size (y-axis) for two different parameterizations of the Dirichlet-Multinomial distribution and varying values for the D-M parameter </w:t>
+        </w:r>
+      </w:ins>
+      <w:ins w:id="266" w:author="JTT" w:date="2015-09-07T15:10:00Z">
+        <w:r>
+          <w:rPr>
+            <w:b/>
+          </w:rPr>
+          <w:t>“theta”.</w:t>
+        </w:r>
+      </w:ins>
+      <w:bookmarkStart w:id="267" w:name="_GoBack"/>
+      <w:bookmarkEnd w:id="267"/>
+    </w:p>
+    <w:p>
+      <w:pPr>
+        <w:spacing w:after="200" w:line="276" w:lineRule="auto"/>
+        <w:rPr>
+          <w:ins w:id="268" w:author="JTT" w:date="2015-09-07T15:08:00Z"/>
+          <w:b/>
+        </w:rPr>
+      </w:pPr>
+      <w:ins w:id="269" w:author="JTT" w:date="2015-09-07T15:09:00Z">
+        <w:r>
+          <w:rPr>
+            <w:b/>
+            <w:noProof/>
+          </w:rPr>
+          <w:drawing>
+            <wp:inline distT="0" distB="0" distL="0" distR="0">
+              <wp:extent cx="5486400" cy="2743200"/>
+              <wp:effectExtent l="0" t="0" r="0" b="0"/>
+              <wp:docPr id="2" name="Picture 2" descr="C:\Users\James.Thorson\Desktop\UW Hideaway\Collaborations\2015 -- Dirichlet-Multinomial\Compare_parameterizations.png"/>
+              <wp:cNvGraphicFramePr>
+                <a:graphicFrameLocks xmlns:a="http://schemas.openxmlformats.org/drawingml/2006/main" noChangeAspect="1"/>
+              </wp:cNvGraphicFramePr>
+              <a:graphic xmlns:a="http://schemas.openxmlformats.org/drawingml/2006/main">
+                <a:graphicData uri="http://schemas.openxmlformats.org/drawingml/2006/picture">
+                  <pic:pic xmlns:pic="http://schemas.openxmlformats.org/drawingml/2006/picture">
+                    <pic:nvPicPr>
+                      <pic:cNvPr id="0" name="Picture 2" descr="C:\Users\James.Thorson\Desktop\UW Hideaway\Collaborations\2015 -- Dirichlet-Multinomial\Compare_parameterizations.png"/>
+                      <pic:cNvPicPr>
+                        <a:picLocks noChangeAspect="1" noChangeArrowheads="1"/>
+                      </pic:cNvPicPr>
+                    </pic:nvPicPr>
+                    <pic:blipFill>
+                      <a:blip r:embed="rId7">
+                        <a:extLst>
+                          <a:ext uri="{28A0092B-C50C-407E-A947-70E740481C1C}">
+                            <a14:useLocalDpi xmlns:a14="http://schemas.microsoft.com/office/drawing/2010/main" val="0"/>
+                          </a:ext>
+                        </a:extLst>
+                      </a:blip>
+                      <a:srcRect/>
+                      <a:stretch>
+                        <a:fillRect/>
+                      </a:stretch>
+                    </pic:blipFill>
+                    <pic:spPr bwMode="auto">
+                      <a:xfrm>
+                        <a:off x="0" y="0"/>
+                        <a:ext cx="5486400" cy="2743200"/>
+                      </a:xfrm>
+                      <a:prstGeom prst="rect">
+                        <a:avLst/>
+                      </a:prstGeom>
+                      <a:noFill/>
+                      <a:ln>
+                        <a:noFill/>
+                      </a:ln>
+                    </pic:spPr>
+                  </pic:pic>
+                </a:graphicData>
+              </a:graphic>
+            </wp:inline>
+          </w:drawing>
+        </w:r>
+      </w:ins>
+    </w:p>
+    <w:p>
+      <w:pPr>
+        <w:rPr>
+          <w:b/>
+        </w:rPr>
+      </w:pPr>
     </w:p>
     <w:sectPr>
       <w:pgSz w:w="12240" w:h="15840"/>

</xml_diff>